<commit_message>
Subindo Teste Postman No Word
</commit_message>
<xml_diff>
--- a/Analise/Documento de testes no Postman.docx
+++ b/Analise/Documento de testes no Postman.docx
@@ -106,7 +106,7 @@
           <w:noProof/>
         </w:rPr>
         <w:drawing>
-          <wp:inline distT="0" distB="0" distL="0" distR="0" wp14:anchorId="2560A89A" wp14:editId="74221486">
+          <wp:inline distT="0" distB="0" distL="0" distR="0" wp14:anchorId="3DA25E80" wp14:editId="19101F5B">
             <wp:extent cx="5400040" cy="3037840"/>
             <wp:effectExtent l="0" t="0" r="0" b="0"/>
             <wp:docPr id="1" name="Imagem 1"/>
@@ -251,7 +251,7 @@
           <w:noProof/>
         </w:rPr>
         <w:drawing>
-          <wp:inline distT="0" distB="0" distL="0" distR="0" wp14:anchorId="1160260C" wp14:editId="6E064378">
+          <wp:inline distT="0" distB="0" distL="0" distR="0" wp14:anchorId="1A8FAB25" wp14:editId="14A5700E">
             <wp:extent cx="5400040" cy="3037840"/>
             <wp:effectExtent l="0" t="0" r="0" b="0"/>
             <wp:docPr id="2" name="Imagem 2"/>
@@ -389,7 +389,7 @@
           <w:noProof/>
         </w:rPr>
         <w:drawing>
-          <wp:inline distT="0" distB="0" distL="0" distR="0" wp14:anchorId="22B90D48" wp14:editId="55383C6F">
+          <wp:inline distT="0" distB="0" distL="0" distR="0" wp14:anchorId="29C872BF" wp14:editId="09E6E2EE">
             <wp:extent cx="5400040" cy="3037840"/>
             <wp:effectExtent l="0" t="0" r="0" b="0"/>
             <wp:docPr id="3" name="Imagem 3"/>
@@ -508,7 +508,7 @@
           <w:noProof/>
         </w:rPr>
         <w:drawing>
-          <wp:inline distT="0" distB="0" distL="0" distR="0" wp14:anchorId="4440833E" wp14:editId="23C1F5BF">
+          <wp:inline distT="0" distB="0" distL="0" distR="0" wp14:anchorId="799C7A42" wp14:editId="030B1FDB">
             <wp:extent cx="5400040" cy="3037840"/>
             <wp:effectExtent l="0" t="0" r="0" b="0"/>
             <wp:docPr id="4" name="Imagem 4"/>
@@ -698,7 +698,7 @@
           <w:noProof/>
         </w:rPr>
         <w:drawing>
-          <wp:inline distT="0" distB="0" distL="0" distR="0" wp14:anchorId="51B280A3" wp14:editId="45F4A748">
+          <wp:inline distT="0" distB="0" distL="0" distR="0" wp14:anchorId="5CD1BAFF" wp14:editId="74FFA972">
             <wp:extent cx="5400040" cy="3037840"/>
             <wp:effectExtent l="0" t="0" r="0" b="0"/>
             <wp:docPr id="5" name="Imagem 5"/>
@@ -734,6 +734,2973 @@
         </w:drawing>
       </w:r>
     </w:p>
+    <w:p/>
+    <w:p>
+      <w:pPr>
+        <w:rPr>
+          <w:rFonts w:ascii="Arial" w:hAnsi="Arial" w:cs="Arial"/>
+          <w:b/>
+          <w:bCs/>
+        </w:rPr>
+      </w:pPr>
+      <w:r>
+        <w:rPr>
+          <w:rFonts w:ascii="Arial" w:hAnsi="Arial" w:cs="Arial"/>
+        </w:rPr>
+        <w:t>(</w:t>
+      </w:r>
+      <w:proofErr w:type="spellStart"/>
+      <w:r>
+        <w:rPr>
+          <w:rFonts w:ascii="Arial" w:hAnsi="Arial" w:cs="Arial"/>
+        </w:rPr>
+        <w:t>Get</w:t>
+      </w:r>
+      <w:proofErr w:type="spellEnd"/>
+      <w:r>
+        <w:rPr>
+          <w:rFonts w:ascii="Arial" w:hAnsi="Arial" w:cs="Arial"/>
+        </w:rPr>
+        <w:t xml:space="preserve"> "Anuncio/{</w:t>
+      </w:r>
+      <w:proofErr w:type="spellStart"/>
+      <w:r>
+        <w:rPr>
+          <w:rFonts w:ascii="Arial" w:hAnsi="Arial" w:cs="Arial"/>
+        </w:rPr>
+        <w:t>BarraPesquisa</w:t>
+      </w:r>
+      <w:proofErr w:type="spellEnd"/>
+      <w:r>
+        <w:rPr>
+          <w:rFonts w:ascii="Arial" w:hAnsi="Arial" w:cs="Arial"/>
+        </w:rPr>
+        <w:t>}/{Estado}/{Cidade}/{</w:t>
+      </w:r>
+      <w:proofErr w:type="spellStart"/>
+      <w:r>
+        <w:rPr>
+          <w:rFonts w:ascii="Arial" w:hAnsi="Arial" w:cs="Arial"/>
+        </w:rPr>
+        <w:t>Genero</w:t>
+      </w:r>
+      <w:proofErr w:type="spellEnd"/>
+      <w:r>
+        <w:rPr>
+          <w:rFonts w:ascii="Arial" w:hAnsi="Arial" w:cs="Arial"/>
+        </w:rPr>
+        <w:t>}/{</w:t>
+      </w:r>
+      <w:proofErr w:type="spellStart"/>
+      <w:r>
+        <w:rPr>
+          <w:rFonts w:ascii="Arial" w:hAnsi="Arial" w:cs="Arial"/>
+        </w:rPr>
+        <w:t>Condicao</w:t>
+      </w:r>
+      <w:proofErr w:type="spellEnd"/>
+      <w:r>
+        <w:rPr>
+          <w:rFonts w:ascii="Arial" w:hAnsi="Arial" w:cs="Arial"/>
+        </w:rPr>
+        <w:t xml:space="preserve">}" = Consultar </w:t>
+      </w:r>
+      <w:proofErr w:type="spellStart"/>
+      <w:r>
+        <w:rPr>
+          <w:rFonts w:ascii="Arial" w:hAnsi="Arial" w:cs="Arial"/>
+        </w:rPr>
+        <w:t>Anuncios</w:t>
+      </w:r>
+      <w:proofErr w:type="spellEnd"/>
+      <w:r>
+        <w:rPr>
+          <w:rFonts w:ascii="Arial" w:hAnsi="Arial" w:cs="Arial"/>
+        </w:rPr>
+        <w:t xml:space="preserve">) = </w:t>
+      </w:r>
+      <w:r>
+        <w:rPr>
+          <w:rFonts w:ascii="Arial" w:hAnsi="Arial" w:cs="Arial"/>
+          <w:b/>
+          <w:bCs/>
+          <w:highlight w:val="yellow"/>
+        </w:rPr>
+        <w:t>OK</w:t>
+      </w:r>
+    </w:p>
+    <w:p>
+      <w:pPr>
+        <w:rPr>
+          <w:rFonts w:ascii="Arial" w:hAnsi="Arial" w:cs="Arial"/>
+        </w:rPr>
+      </w:pPr>
+      <w:r>
+        <w:rPr>
+          <w:noProof/>
+        </w:rPr>
+        <w:drawing>
+          <wp:inline distT="0" distB="0" distL="0" distR="0" wp14:anchorId="6379CD3F" wp14:editId="52C3CC91">
+            <wp:extent cx="5400040" cy="2322195"/>
+            <wp:effectExtent l="0" t="0" r="0" b="1905"/>
+            <wp:docPr id="6" name="Imagem 6"/>
+            <wp:cNvGraphicFramePr>
+              <a:graphicFrameLocks xmlns:a="http://schemas.openxmlformats.org/drawingml/2006/main" noChangeAspect="1"/>
+            </wp:cNvGraphicFramePr>
+            <a:graphic xmlns:a="http://schemas.openxmlformats.org/drawingml/2006/main">
+              <a:graphicData uri="http://schemas.openxmlformats.org/drawingml/2006/picture">
+                <pic:pic xmlns:pic="http://schemas.openxmlformats.org/drawingml/2006/picture">
+                  <pic:nvPicPr>
+                    <pic:cNvPr id="1" name=""/>
+                    <pic:cNvPicPr/>
+                  </pic:nvPicPr>
+                  <pic:blipFill>
+                    <a:blip r:embed="rId9"/>
+                    <a:stretch>
+                      <a:fillRect/>
+                    </a:stretch>
+                  </pic:blipFill>
+                  <pic:spPr>
+                    <a:xfrm>
+                      <a:off x="0" y="0"/>
+                      <a:ext cx="5400040" cy="2322195"/>
+                    </a:xfrm>
+                    <a:prstGeom prst="rect">
+                      <a:avLst/>
+                    </a:prstGeom>
+                  </pic:spPr>
+                </pic:pic>
+              </a:graphicData>
+            </a:graphic>
+          </wp:inline>
+        </w:drawing>
+      </w:r>
+    </w:p>
+    <w:p/>
+    <w:p>
+      <w:pPr>
+        <w:rPr>
+          <w:rFonts w:ascii="Arial" w:hAnsi="Arial" w:cs="Arial"/>
+        </w:rPr>
+      </w:pPr>
+    </w:p>
+    <w:p>
+      <w:pPr>
+        <w:rPr>
+          <w:rFonts w:ascii="Arial" w:hAnsi="Arial" w:cs="Arial"/>
+        </w:rPr>
+      </w:pPr>
+    </w:p>
+    <w:p>
+      <w:pPr>
+        <w:rPr>
+          <w:rFonts w:ascii="Arial" w:hAnsi="Arial" w:cs="Arial"/>
+        </w:rPr>
+      </w:pPr>
+    </w:p>
+    <w:p>
+      <w:pPr>
+        <w:rPr>
+          <w:rFonts w:ascii="Arial" w:hAnsi="Arial" w:cs="Arial"/>
+        </w:rPr>
+      </w:pPr>
+    </w:p>
+    <w:p>
+      <w:pPr>
+        <w:rPr>
+          <w:rFonts w:ascii="Arial" w:hAnsi="Arial" w:cs="Arial"/>
+        </w:rPr>
+      </w:pPr>
+    </w:p>
+    <w:p>
+      <w:pPr>
+        <w:rPr>
+          <w:rFonts w:ascii="Arial" w:hAnsi="Arial" w:cs="Arial"/>
+        </w:rPr>
+      </w:pPr>
+    </w:p>
+    <w:p>
+      <w:pPr>
+        <w:rPr>
+          <w:rFonts w:ascii="Arial" w:hAnsi="Arial" w:cs="Arial"/>
+        </w:rPr>
+      </w:pPr>
+    </w:p>
+    <w:p>
+      <w:pPr>
+        <w:rPr>
+          <w:rFonts w:ascii="Arial" w:hAnsi="Arial" w:cs="Arial"/>
+          <w:b/>
+          <w:bCs/>
+        </w:rPr>
+      </w:pPr>
+      <w:r>
+        <w:rPr>
+          <w:rFonts w:ascii="Arial" w:hAnsi="Arial" w:cs="Arial"/>
+        </w:rPr>
+        <w:lastRenderedPageBreak/>
+        <w:t>(</w:t>
+      </w:r>
+      <w:proofErr w:type="spellStart"/>
+      <w:r>
+        <w:rPr>
+          <w:rFonts w:ascii="Arial" w:hAnsi="Arial" w:cs="Arial"/>
+        </w:rPr>
+        <w:t>Get</w:t>
+      </w:r>
+      <w:proofErr w:type="spellEnd"/>
+      <w:r>
+        <w:rPr>
+          <w:rFonts w:ascii="Arial" w:hAnsi="Arial" w:cs="Arial"/>
+        </w:rPr>
+        <w:t xml:space="preserve"> "Anuncio/</w:t>
+      </w:r>
+      <w:proofErr w:type="spellStart"/>
+      <w:r>
+        <w:rPr>
+          <w:rFonts w:ascii="Arial" w:hAnsi="Arial" w:cs="Arial"/>
+        </w:rPr>
+        <w:t>AnuncioDetalhado</w:t>
+      </w:r>
+      <w:proofErr w:type="spellEnd"/>
+      <w:r>
+        <w:rPr>
+          <w:rFonts w:ascii="Arial" w:hAnsi="Arial" w:cs="Arial"/>
+        </w:rPr>
+        <w:t>/{</w:t>
+      </w:r>
+      <w:proofErr w:type="spellStart"/>
+      <w:r>
+        <w:rPr>
+          <w:rFonts w:ascii="Arial" w:hAnsi="Arial" w:cs="Arial"/>
+        </w:rPr>
+        <w:t>IdAnuncio</w:t>
+      </w:r>
+      <w:proofErr w:type="spellEnd"/>
+      <w:r>
+        <w:rPr>
+          <w:rFonts w:ascii="Arial" w:hAnsi="Arial" w:cs="Arial"/>
+        </w:rPr>
+        <w:t>}" = Consultar Anuncio Detalhado</w:t>
+      </w:r>
+      <w:r>
+        <w:rPr>
+          <w:rFonts w:ascii="Arial" w:hAnsi="Arial" w:cs="Arial"/>
+        </w:rPr>
+        <w:t xml:space="preserve">) = </w:t>
+      </w:r>
+      <w:r>
+        <w:rPr>
+          <w:rFonts w:ascii="Arial" w:hAnsi="Arial" w:cs="Arial"/>
+          <w:b/>
+          <w:bCs/>
+          <w:highlight w:val="yellow"/>
+        </w:rPr>
+        <w:t>OK</w:t>
+      </w:r>
+    </w:p>
+    <w:p>
+      <w:pPr>
+        <w:rPr>
+          <w:rFonts w:ascii="Arial" w:hAnsi="Arial" w:cs="Arial"/>
+        </w:rPr>
+      </w:pPr>
+      <w:r>
+        <w:rPr>
+          <w:noProof/>
+        </w:rPr>
+        <w:drawing>
+          <wp:inline distT="0" distB="0" distL="0" distR="0" wp14:anchorId="1486BF9A" wp14:editId="10714566">
+            <wp:extent cx="5400040" cy="2341245"/>
+            <wp:effectExtent l="0" t="0" r="0" b="1905"/>
+            <wp:docPr id="7" name="Imagem 7"/>
+            <wp:cNvGraphicFramePr>
+              <a:graphicFrameLocks xmlns:a="http://schemas.openxmlformats.org/drawingml/2006/main" noChangeAspect="1"/>
+            </wp:cNvGraphicFramePr>
+            <a:graphic xmlns:a="http://schemas.openxmlformats.org/drawingml/2006/main">
+              <a:graphicData uri="http://schemas.openxmlformats.org/drawingml/2006/picture">
+                <pic:pic xmlns:pic="http://schemas.openxmlformats.org/drawingml/2006/picture">
+                  <pic:nvPicPr>
+                    <pic:cNvPr id="1" name=""/>
+                    <pic:cNvPicPr/>
+                  </pic:nvPicPr>
+                  <pic:blipFill>
+                    <a:blip r:embed="rId10"/>
+                    <a:stretch>
+                      <a:fillRect/>
+                    </a:stretch>
+                  </pic:blipFill>
+                  <pic:spPr>
+                    <a:xfrm>
+                      <a:off x="0" y="0"/>
+                      <a:ext cx="5400040" cy="2341245"/>
+                    </a:xfrm>
+                    <a:prstGeom prst="rect">
+                      <a:avLst/>
+                    </a:prstGeom>
+                  </pic:spPr>
+                </pic:pic>
+              </a:graphicData>
+            </a:graphic>
+          </wp:inline>
+        </w:drawing>
+      </w:r>
+    </w:p>
+    <w:p>
+      <w:pPr>
+        <w:rPr>
+          <w:rFonts w:ascii="Arial" w:hAnsi="Arial" w:cs="Arial"/>
+        </w:rPr>
+      </w:pPr>
+    </w:p>
+    <w:p>
+      <w:pPr>
+        <w:rPr>
+          <w:rFonts w:ascii="Arial" w:hAnsi="Arial" w:cs="Arial"/>
+          <w:b/>
+          <w:bCs/>
+        </w:rPr>
+      </w:pPr>
+      <w:r>
+        <w:rPr>
+          <w:rFonts w:ascii="Arial" w:hAnsi="Arial" w:cs="Arial"/>
+        </w:rPr>
+        <w:t>(</w:t>
+      </w:r>
+      <w:r>
+        <w:rPr>
+          <w:rFonts w:ascii="Arial" w:hAnsi="Arial" w:cs="Arial"/>
+        </w:rPr>
+        <w:t>Post "Anuncio/Perguntar" = Perguntar</w:t>
+      </w:r>
+      <w:r>
+        <w:rPr>
+          <w:rFonts w:ascii="Arial" w:hAnsi="Arial" w:cs="Arial"/>
+        </w:rPr>
+        <w:t xml:space="preserve">) = </w:t>
+      </w:r>
+      <w:r>
+        <w:rPr>
+          <w:rFonts w:ascii="Arial" w:hAnsi="Arial" w:cs="Arial"/>
+          <w:b/>
+          <w:bCs/>
+          <w:highlight w:val="yellow"/>
+        </w:rPr>
+        <w:t>OK</w:t>
+      </w:r>
+    </w:p>
+    <w:p>
+      <w:pPr>
+        <w:rPr>
+          <w:rFonts w:ascii="Arial" w:hAnsi="Arial" w:cs="Arial"/>
+        </w:rPr>
+      </w:pPr>
+      <w:r>
+        <w:rPr>
+          <w:noProof/>
+        </w:rPr>
+        <w:drawing>
+          <wp:inline distT="0" distB="0" distL="0" distR="0" wp14:anchorId="64801459" wp14:editId="20998050">
+            <wp:extent cx="5400040" cy="2326005"/>
+            <wp:effectExtent l="0" t="0" r="0" b="0"/>
+            <wp:docPr id="8" name="Imagem 8"/>
+            <wp:cNvGraphicFramePr>
+              <a:graphicFrameLocks xmlns:a="http://schemas.openxmlformats.org/drawingml/2006/main" noChangeAspect="1"/>
+            </wp:cNvGraphicFramePr>
+            <a:graphic xmlns:a="http://schemas.openxmlformats.org/drawingml/2006/main">
+              <a:graphicData uri="http://schemas.openxmlformats.org/drawingml/2006/picture">
+                <pic:pic xmlns:pic="http://schemas.openxmlformats.org/drawingml/2006/picture">
+                  <pic:nvPicPr>
+                    <pic:cNvPr id="1" name=""/>
+                    <pic:cNvPicPr/>
+                  </pic:nvPicPr>
+                  <pic:blipFill>
+                    <a:blip r:embed="rId11"/>
+                    <a:stretch>
+                      <a:fillRect/>
+                    </a:stretch>
+                  </pic:blipFill>
+                  <pic:spPr>
+                    <a:xfrm>
+                      <a:off x="0" y="0"/>
+                      <a:ext cx="5400040" cy="2326005"/>
+                    </a:xfrm>
+                    <a:prstGeom prst="rect">
+                      <a:avLst/>
+                    </a:prstGeom>
+                  </pic:spPr>
+                </pic:pic>
+              </a:graphicData>
+            </a:graphic>
+          </wp:inline>
+        </w:drawing>
+      </w:r>
+    </w:p>
+    <w:p>
+      <w:pPr>
+        <w:rPr>
+          <w:rFonts w:ascii="Arial" w:hAnsi="Arial" w:cs="Arial"/>
+        </w:rPr>
+      </w:pPr>
+    </w:p>
+    <w:p>
+      <w:pPr>
+        <w:rPr>
+          <w:rFonts w:ascii="Arial" w:hAnsi="Arial" w:cs="Arial"/>
+          <w:b/>
+          <w:bCs/>
+        </w:rPr>
+      </w:pPr>
+      <w:r>
+        <w:rPr>
+          <w:rFonts w:ascii="Arial" w:hAnsi="Arial" w:cs="Arial"/>
+        </w:rPr>
+        <w:t>(</w:t>
+      </w:r>
+      <w:proofErr w:type="spellStart"/>
+      <w:r>
+        <w:rPr>
+          <w:rFonts w:ascii="Arial" w:hAnsi="Arial" w:cs="Arial"/>
+        </w:rPr>
+        <w:t>Put</w:t>
+      </w:r>
+      <w:proofErr w:type="spellEnd"/>
+      <w:r>
+        <w:rPr>
+          <w:rFonts w:ascii="Arial" w:hAnsi="Arial" w:cs="Arial"/>
+        </w:rPr>
+        <w:t xml:space="preserve"> "Anuncio/Responder" = Responder</w:t>
+      </w:r>
+      <w:r>
+        <w:rPr>
+          <w:rFonts w:ascii="Arial" w:hAnsi="Arial" w:cs="Arial"/>
+        </w:rPr>
+        <w:t xml:space="preserve">) = </w:t>
+      </w:r>
+      <w:r>
+        <w:rPr>
+          <w:rFonts w:ascii="Arial" w:hAnsi="Arial" w:cs="Arial"/>
+          <w:b/>
+          <w:bCs/>
+          <w:highlight w:val="yellow"/>
+        </w:rPr>
+        <w:t>OK</w:t>
+      </w:r>
+    </w:p>
+    <w:p>
+      <w:r>
+        <w:rPr>
+          <w:noProof/>
+        </w:rPr>
+        <w:drawing>
+          <wp:inline distT="0" distB="0" distL="0" distR="0" wp14:anchorId="3BDC38B5" wp14:editId="0A7841B6">
+            <wp:extent cx="5400040" cy="2326640"/>
+            <wp:effectExtent l="0" t="0" r="0" b="0"/>
+            <wp:docPr id="9" name="Imagem 9"/>
+            <wp:cNvGraphicFramePr>
+              <a:graphicFrameLocks xmlns:a="http://schemas.openxmlformats.org/drawingml/2006/main" noChangeAspect="1"/>
+            </wp:cNvGraphicFramePr>
+            <a:graphic xmlns:a="http://schemas.openxmlformats.org/drawingml/2006/main">
+              <a:graphicData uri="http://schemas.openxmlformats.org/drawingml/2006/picture">
+                <pic:pic xmlns:pic="http://schemas.openxmlformats.org/drawingml/2006/picture">
+                  <pic:nvPicPr>
+                    <pic:cNvPr id="1" name=""/>
+                    <pic:cNvPicPr/>
+                  </pic:nvPicPr>
+                  <pic:blipFill>
+                    <a:blip r:embed="rId12"/>
+                    <a:stretch>
+                      <a:fillRect/>
+                    </a:stretch>
+                  </pic:blipFill>
+                  <pic:spPr>
+                    <a:xfrm>
+                      <a:off x="0" y="0"/>
+                      <a:ext cx="5400040" cy="2326640"/>
+                    </a:xfrm>
+                    <a:prstGeom prst="rect">
+                      <a:avLst/>
+                    </a:prstGeom>
+                  </pic:spPr>
+                </pic:pic>
+              </a:graphicData>
+            </a:graphic>
+          </wp:inline>
+        </w:drawing>
+      </w:r>
+    </w:p>
+    <w:p/>
+    <w:p>
+      <w:pPr>
+        <w:rPr>
+          <w:rFonts w:ascii="Arial" w:hAnsi="Arial" w:cs="Arial"/>
+          <w:b/>
+          <w:bCs/>
+        </w:rPr>
+      </w:pPr>
+      <w:r>
+        <w:rPr>
+          <w:rFonts w:ascii="Arial" w:hAnsi="Arial" w:cs="Arial"/>
+        </w:rPr>
+        <w:lastRenderedPageBreak/>
+        <w:t>(</w:t>
+      </w:r>
+      <w:r>
+        <w:rPr>
+          <w:rFonts w:ascii="Arial" w:hAnsi="Arial" w:cs="Arial"/>
+        </w:rPr>
+        <w:t>Post "Anuncio/Anunciar" = Anunciar</w:t>
+      </w:r>
+      <w:r>
+        <w:rPr>
+          <w:rFonts w:ascii="Arial" w:hAnsi="Arial" w:cs="Arial"/>
+        </w:rPr>
+        <w:t xml:space="preserve">) = </w:t>
+      </w:r>
+      <w:r>
+        <w:rPr>
+          <w:rFonts w:ascii="Arial" w:hAnsi="Arial" w:cs="Arial"/>
+          <w:b/>
+          <w:bCs/>
+          <w:highlight w:val="yellow"/>
+        </w:rPr>
+        <w:t>OK</w:t>
+      </w:r>
+    </w:p>
+    <w:p>
+      <w:pPr>
+        <w:rPr>
+          <w:rFonts w:ascii="Arial" w:hAnsi="Arial" w:cs="Arial"/>
+        </w:rPr>
+      </w:pPr>
+      <w:r>
+        <w:rPr>
+          <w:noProof/>
+        </w:rPr>
+        <w:drawing>
+          <wp:inline distT="0" distB="0" distL="0" distR="0" wp14:anchorId="0904400F" wp14:editId="031A2511">
+            <wp:extent cx="5400040" cy="2320290"/>
+            <wp:effectExtent l="0" t="0" r="0" b="3810"/>
+            <wp:docPr id="10" name="Imagem 10"/>
+            <wp:cNvGraphicFramePr>
+              <a:graphicFrameLocks xmlns:a="http://schemas.openxmlformats.org/drawingml/2006/main" noChangeAspect="1"/>
+            </wp:cNvGraphicFramePr>
+            <a:graphic xmlns:a="http://schemas.openxmlformats.org/drawingml/2006/main">
+              <a:graphicData uri="http://schemas.openxmlformats.org/drawingml/2006/picture">
+                <pic:pic xmlns:pic="http://schemas.openxmlformats.org/drawingml/2006/picture">
+                  <pic:nvPicPr>
+                    <pic:cNvPr id="1" name=""/>
+                    <pic:cNvPicPr/>
+                  </pic:nvPicPr>
+                  <pic:blipFill>
+                    <a:blip r:embed="rId13"/>
+                    <a:stretch>
+                      <a:fillRect/>
+                    </a:stretch>
+                  </pic:blipFill>
+                  <pic:spPr>
+                    <a:xfrm>
+                      <a:off x="0" y="0"/>
+                      <a:ext cx="5400040" cy="2320290"/>
+                    </a:xfrm>
+                    <a:prstGeom prst="rect">
+                      <a:avLst/>
+                    </a:prstGeom>
+                  </pic:spPr>
+                </pic:pic>
+              </a:graphicData>
+            </a:graphic>
+          </wp:inline>
+        </w:drawing>
+      </w:r>
+    </w:p>
+    <w:p>
+      <w:pPr>
+        <w:rPr>
+          <w:rFonts w:ascii="Arial" w:hAnsi="Arial" w:cs="Arial"/>
+        </w:rPr>
+      </w:pPr>
+    </w:p>
+    <w:p>
+      <w:pPr>
+        <w:rPr>
+          <w:rFonts w:ascii="Arial" w:hAnsi="Arial" w:cs="Arial"/>
+        </w:rPr>
+      </w:pPr>
+      <w:r>
+        <w:rPr>
+          <w:rFonts w:ascii="Arial" w:hAnsi="Arial" w:cs="Arial"/>
+        </w:rPr>
+        <w:t>(</w:t>
+      </w:r>
+      <w:proofErr w:type="spellStart"/>
+      <w:r>
+        <w:rPr>
+          <w:rFonts w:ascii="Arial" w:hAnsi="Arial" w:cs="Arial"/>
+        </w:rPr>
+        <w:t>Get</w:t>
+      </w:r>
+      <w:proofErr w:type="spellEnd"/>
+      <w:r>
+        <w:rPr>
+          <w:rFonts w:ascii="Arial" w:hAnsi="Arial" w:cs="Arial"/>
+        </w:rPr>
+        <w:t xml:space="preserve"> "Anuncio/</w:t>
+      </w:r>
+      <w:proofErr w:type="spellStart"/>
+      <w:r>
+        <w:rPr>
+          <w:rFonts w:ascii="Arial" w:hAnsi="Arial" w:cs="Arial"/>
+        </w:rPr>
+        <w:t>MeusAnuncios</w:t>
+      </w:r>
+      <w:proofErr w:type="spellEnd"/>
+      <w:r>
+        <w:rPr>
+          <w:rFonts w:ascii="Arial" w:hAnsi="Arial" w:cs="Arial"/>
+        </w:rPr>
+        <w:t>/{</w:t>
+      </w:r>
+      <w:proofErr w:type="spellStart"/>
+      <w:r>
+        <w:rPr>
+          <w:rFonts w:ascii="Arial" w:hAnsi="Arial" w:cs="Arial"/>
+        </w:rPr>
+        <w:t>IdUsuario</w:t>
+      </w:r>
+      <w:proofErr w:type="spellEnd"/>
+      <w:r>
+        <w:rPr>
+          <w:rFonts w:ascii="Arial" w:hAnsi="Arial" w:cs="Arial"/>
+        </w:rPr>
+        <w:t xml:space="preserve">}" = </w:t>
+      </w:r>
+      <w:proofErr w:type="spellStart"/>
+      <w:r>
+        <w:rPr>
+          <w:rFonts w:ascii="Arial" w:hAnsi="Arial" w:cs="Arial"/>
+        </w:rPr>
+        <w:t>ConsultarMeusAnuncios</w:t>
+      </w:r>
+      <w:proofErr w:type="spellEnd"/>
+      <w:r>
+        <w:rPr>
+          <w:rFonts w:ascii="Arial" w:hAnsi="Arial" w:cs="Arial"/>
+        </w:rPr>
+        <w:t xml:space="preserve">) = </w:t>
+      </w:r>
+      <w:r>
+        <w:rPr>
+          <w:rFonts w:ascii="Arial" w:hAnsi="Arial" w:cs="Arial"/>
+          <w:b/>
+          <w:bCs/>
+          <w:highlight w:val="yellow"/>
+        </w:rPr>
+        <w:t>OK</w:t>
+      </w:r>
+    </w:p>
+    <w:p>
+      <w:pPr>
+        <w:rPr>
+          <w:rFonts w:ascii="Arial" w:hAnsi="Arial" w:cs="Arial"/>
+        </w:rPr>
+      </w:pPr>
+      <w:r>
+        <w:rPr>
+          <w:noProof/>
+        </w:rPr>
+        <w:drawing>
+          <wp:inline distT="0" distB="0" distL="0" distR="0" wp14:anchorId="1D0CB7B2" wp14:editId="0BEFFC30">
+            <wp:extent cx="5400040" cy="2331720"/>
+            <wp:effectExtent l="0" t="0" r="0" b="0"/>
+            <wp:docPr id="11" name="Imagem 11"/>
+            <wp:cNvGraphicFramePr>
+              <a:graphicFrameLocks xmlns:a="http://schemas.openxmlformats.org/drawingml/2006/main" noChangeAspect="1"/>
+            </wp:cNvGraphicFramePr>
+            <a:graphic xmlns:a="http://schemas.openxmlformats.org/drawingml/2006/main">
+              <a:graphicData uri="http://schemas.openxmlformats.org/drawingml/2006/picture">
+                <pic:pic xmlns:pic="http://schemas.openxmlformats.org/drawingml/2006/picture">
+                  <pic:nvPicPr>
+                    <pic:cNvPr id="1" name=""/>
+                    <pic:cNvPicPr/>
+                  </pic:nvPicPr>
+                  <pic:blipFill>
+                    <a:blip r:embed="rId14"/>
+                    <a:stretch>
+                      <a:fillRect/>
+                    </a:stretch>
+                  </pic:blipFill>
+                  <pic:spPr>
+                    <a:xfrm>
+                      <a:off x="0" y="0"/>
+                      <a:ext cx="5400040" cy="2331720"/>
+                    </a:xfrm>
+                    <a:prstGeom prst="rect">
+                      <a:avLst/>
+                    </a:prstGeom>
+                  </pic:spPr>
+                </pic:pic>
+              </a:graphicData>
+            </a:graphic>
+          </wp:inline>
+        </w:drawing>
+      </w:r>
+    </w:p>
+    <w:p>
+      <w:pPr>
+        <w:rPr>
+          <w:rFonts w:ascii="Arial" w:hAnsi="Arial" w:cs="Arial"/>
+        </w:rPr>
+      </w:pPr>
+    </w:p>
+    <w:p>
+      <w:pPr>
+        <w:rPr>
+          <w:rFonts w:ascii="Arial" w:hAnsi="Arial" w:cs="Arial"/>
+        </w:rPr>
+      </w:pPr>
+      <w:r>
+        <w:rPr>
+          <w:rFonts w:ascii="Arial" w:hAnsi="Arial" w:cs="Arial"/>
+        </w:rPr>
+        <w:t>(</w:t>
+      </w:r>
+      <w:r>
+        <w:rPr>
+          <w:rFonts w:ascii="Arial" w:hAnsi="Arial" w:cs="Arial"/>
+        </w:rPr>
+        <w:t>Delete "Anuncio/</w:t>
+      </w:r>
+      <w:proofErr w:type="spellStart"/>
+      <w:r>
+        <w:rPr>
+          <w:rFonts w:ascii="Arial" w:hAnsi="Arial" w:cs="Arial"/>
+        </w:rPr>
+        <w:t>DeletarAnuncio</w:t>
+      </w:r>
+      <w:proofErr w:type="spellEnd"/>
+      <w:r>
+        <w:rPr>
+          <w:rFonts w:ascii="Arial" w:hAnsi="Arial" w:cs="Arial"/>
+        </w:rPr>
+        <w:t>/{</w:t>
+      </w:r>
+      <w:proofErr w:type="spellStart"/>
+      <w:r>
+        <w:rPr>
+          <w:rFonts w:ascii="Arial" w:hAnsi="Arial" w:cs="Arial"/>
+        </w:rPr>
+        <w:t>IdAnuncio</w:t>
+      </w:r>
+      <w:proofErr w:type="spellEnd"/>
+      <w:r>
+        <w:rPr>
+          <w:rFonts w:ascii="Arial" w:hAnsi="Arial" w:cs="Arial"/>
+        </w:rPr>
+        <w:t>}/{</w:t>
+      </w:r>
+      <w:proofErr w:type="spellStart"/>
+      <w:r>
+        <w:rPr>
+          <w:rFonts w:ascii="Arial" w:hAnsi="Arial" w:cs="Arial"/>
+        </w:rPr>
+        <w:t>IdUsuario</w:t>
+      </w:r>
+      <w:proofErr w:type="spellEnd"/>
+      <w:r>
+        <w:rPr>
+          <w:rFonts w:ascii="Arial" w:hAnsi="Arial" w:cs="Arial"/>
+        </w:rPr>
+        <w:t>}" = Deletar Anuncio</w:t>
+      </w:r>
+      <w:r>
+        <w:rPr>
+          <w:rFonts w:ascii="Arial" w:hAnsi="Arial" w:cs="Arial"/>
+        </w:rPr>
+        <w:t xml:space="preserve">) = </w:t>
+      </w:r>
+      <w:r>
+        <w:rPr>
+          <w:rFonts w:ascii="Arial" w:hAnsi="Arial" w:cs="Arial"/>
+          <w:b/>
+          <w:bCs/>
+          <w:highlight w:val="yellow"/>
+        </w:rPr>
+        <w:t>OK</w:t>
+      </w:r>
+    </w:p>
+    <w:p>
+      <w:pPr>
+        <w:rPr>
+          <w:rFonts w:ascii="Arial" w:hAnsi="Arial" w:cs="Arial"/>
+        </w:rPr>
+      </w:pPr>
+      <w:r>
+        <w:rPr>
+          <w:noProof/>
+        </w:rPr>
+        <w:drawing>
+          <wp:inline distT="0" distB="0" distL="0" distR="0" wp14:anchorId="10AA83B9" wp14:editId="788C1237">
+            <wp:extent cx="5400040" cy="2312035"/>
+            <wp:effectExtent l="0" t="0" r="0" b="0"/>
+            <wp:docPr id="13" name="Imagem 13"/>
+            <wp:cNvGraphicFramePr>
+              <a:graphicFrameLocks xmlns:a="http://schemas.openxmlformats.org/drawingml/2006/main" noChangeAspect="1"/>
+            </wp:cNvGraphicFramePr>
+            <a:graphic xmlns:a="http://schemas.openxmlformats.org/drawingml/2006/main">
+              <a:graphicData uri="http://schemas.openxmlformats.org/drawingml/2006/picture">
+                <pic:pic xmlns:pic="http://schemas.openxmlformats.org/drawingml/2006/picture">
+                  <pic:nvPicPr>
+                    <pic:cNvPr id="1" name=""/>
+                    <pic:cNvPicPr/>
+                  </pic:nvPicPr>
+                  <pic:blipFill>
+                    <a:blip r:embed="rId15"/>
+                    <a:stretch>
+                      <a:fillRect/>
+                    </a:stretch>
+                  </pic:blipFill>
+                  <pic:spPr>
+                    <a:xfrm>
+                      <a:off x="0" y="0"/>
+                      <a:ext cx="5400040" cy="2312035"/>
+                    </a:xfrm>
+                    <a:prstGeom prst="rect">
+                      <a:avLst/>
+                    </a:prstGeom>
+                  </pic:spPr>
+                </pic:pic>
+              </a:graphicData>
+            </a:graphic>
+          </wp:inline>
+        </w:drawing>
+      </w:r>
+    </w:p>
+    <w:p>
+      <w:pPr>
+        <w:rPr>
+          <w:rFonts w:ascii="Arial" w:hAnsi="Arial" w:cs="Arial"/>
+        </w:rPr>
+      </w:pPr>
+    </w:p>
+    <w:p>
+      <w:pPr>
+        <w:rPr>
+          <w:rFonts w:ascii="Arial" w:hAnsi="Arial" w:cs="Arial"/>
+          <w:b/>
+          <w:bCs/>
+        </w:rPr>
+      </w:pPr>
+      <w:r>
+        <w:rPr>
+          <w:rFonts w:ascii="Arial" w:hAnsi="Arial" w:cs="Arial"/>
+        </w:rPr>
+        <w:lastRenderedPageBreak/>
+        <w:t>(</w:t>
+      </w:r>
+      <w:proofErr w:type="spellStart"/>
+      <w:r>
+        <w:rPr>
+          <w:rFonts w:ascii="Arial" w:hAnsi="Arial" w:cs="Arial"/>
+        </w:rPr>
+        <w:t>Put</w:t>
+      </w:r>
+      <w:proofErr w:type="spellEnd"/>
+      <w:r>
+        <w:rPr>
+          <w:rFonts w:ascii="Arial" w:hAnsi="Arial" w:cs="Arial"/>
+        </w:rPr>
+        <w:t xml:space="preserve"> "Anuncio/</w:t>
+      </w:r>
+      <w:proofErr w:type="spellStart"/>
+      <w:r>
+        <w:rPr>
+          <w:rFonts w:ascii="Arial" w:hAnsi="Arial" w:cs="Arial"/>
+        </w:rPr>
+        <w:t>InativarAnuncio</w:t>
+      </w:r>
+      <w:proofErr w:type="spellEnd"/>
+      <w:r>
+        <w:rPr>
+          <w:rFonts w:ascii="Arial" w:hAnsi="Arial" w:cs="Arial"/>
+        </w:rPr>
+        <w:t>/{</w:t>
+      </w:r>
+      <w:proofErr w:type="spellStart"/>
+      <w:r>
+        <w:rPr>
+          <w:rFonts w:ascii="Arial" w:hAnsi="Arial" w:cs="Arial"/>
+        </w:rPr>
+        <w:t>IdAnuncio</w:t>
+      </w:r>
+      <w:proofErr w:type="spellEnd"/>
+      <w:r>
+        <w:rPr>
+          <w:rFonts w:ascii="Arial" w:hAnsi="Arial" w:cs="Arial"/>
+        </w:rPr>
+        <w:t>}" = Inativar Anuncio</w:t>
+      </w:r>
+      <w:r>
+        <w:rPr>
+          <w:rFonts w:ascii="Arial" w:hAnsi="Arial" w:cs="Arial"/>
+        </w:rPr>
+        <w:t xml:space="preserve">) = </w:t>
+      </w:r>
+      <w:r>
+        <w:rPr>
+          <w:rFonts w:ascii="Arial" w:hAnsi="Arial" w:cs="Arial"/>
+          <w:b/>
+          <w:bCs/>
+          <w:highlight w:val="yellow"/>
+        </w:rPr>
+        <w:t>OK</w:t>
+      </w:r>
+    </w:p>
+    <w:p>
+      <w:pPr>
+        <w:rPr>
+          <w:rFonts w:ascii="Arial" w:hAnsi="Arial" w:cs="Arial"/>
+        </w:rPr>
+      </w:pPr>
+      <w:r>
+        <w:rPr>
+          <w:noProof/>
+        </w:rPr>
+        <w:drawing>
+          <wp:inline distT="0" distB="0" distL="0" distR="0" wp14:anchorId="30A3C928" wp14:editId="1668E311">
+            <wp:extent cx="5400040" cy="2308860"/>
+            <wp:effectExtent l="0" t="0" r="0" b="0"/>
+            <wp:docPr id="14" name="Imagem 14"/>
+            <wp:cNvGraphicFramePr>
+              <a:graphicFrameLocks xmlns:a="http://schemas.openxmlformats.org/drawingml/2006/main" noChangeAspect="1"/>
+            </wp:cNvGraphicFramePr>
+            <a:graphic xmlns:a="http://schemas.openxmlformats.org/drawingml/2006/main">
+              <a:graphicData uri="http://schemas.openxmlformats.org/drawingml/2006/picture">
+                <pic:pic xmlns:pic="http://schemas.openxmlformats.org/drawingml/2006/picture">
+                  <pic:nvPicPr>
+                    <pic:cNvPr id="1" name=""/>
+                    <pic:cNvPicPr/>
+                  </pic:nvPicPr>
+                  <pic:blipFill>
+                    <a:blip r:embed="rId16"/>
+                    <a:stretch>
+                      <a:fillRect/>
+                    </a:stretch>
+                  </pic:blipFill>
+                  <pic:spPr>
+                    <a:xfrm>
+                      <a:off x="0" y="0"/>
+                      <a:ext cx="5400040" cy="2308860"/>
+                    </a:xfrm>
+                    <a:prstGeom prst="rect">
+                      <a:avLst/>
+                    </a:prstGeom>
+                  </pic:spPr>
+                </pic:pic>
+              </a:graphicData>
+            </a:graphic>
+          </wp:inline>
+        </w:drawing>
+      </w:r>
+    </w:p>
+    <w:p>
+      <w:pPr>
+        <w:rPr>
+          <w:rFonts w:ascii="Arial" w:hAnsi="Arial" w:cs="Arial"/>
+        </w:rPr>
+      </w:pPr>
+    </w:p>
+    <w:p>
+      <w:pPr>
+        <w:rPr>
+          <w:rFonts w:ascii="Arial" w:hAnsi="Arial" w:cs="Arial"/>
+          <w:b/>
+          <w:bCs/>
+        </w:rPr>
+      </w:pPr>
+      <w:r>
+        <w:rPr>
+          <w:rFonts w:ascii="Arial" w:hAnsi="Arial" w:cs="Arial"/>
+        </w:rPr>
+        <w:t>(</w:t>
+      </w:r>
+      <w:proofErr w:type="spellStart"/>
+      <w:r>
+        <w:rPr>
+          <w:rFonts w:ascii="Arial" w:hAnsi="Arial" w:cs="Arial"/>
+        </w:rPr>
+        <w:t>Put</w:t>
+      </w:r>
+      <w:proofErr w:type="spellEnd"/>
+      <w:r>
+        <w:rPr>
+          <w:rFonts w:ascii="Arial" w:hAnsi="Arial" w:cs="Arial"/>
+        </w:rPr>
+        <w:t xml:space="preserve"> "Anuncio/</w:t>
+      </w:r>
+      <w:proofErr w:type="spellStart"/>
+      <w:r>
+        <w:rPr>
+          <w:rFonts w:ascii="Arial" w:hAnsi="Arial" w:cs="Arial"/>
+        </w:rPr>
+        <w:t>AnuncioVendido</w:t>
+      </w:r>
+      <w:proofErr w:type="spellEnd"/>
+      <w:r>
+        <w:rPr>
+          <w:rFonts w:ascii="Arial" w:hAnsi="Arial" w:cs="Arial"/>
+        </w:rPr>
+        <w:t>/{</w:t>
+      </w:r>
+      <w:proofErr w:type="spellStart"/>
+      <w:r>
+        <w:rPr>
+          <w:rFonts w:ascii="Arial" w:hAnsi="Arial" w:cs="Arial"/>
+        </w:rPr>
+        <w:t>IdAnuncio</w:t>
+      </w:r>
+      <w:proofErr w:type="spellEnd"/>
+      <w:r>
+        <w:rPr>
+          <w:rFonts w:ascii="Arial" w:hAnsi="Arial" w:cs="Arial"/>
+        </w:rPr>
+        <w:t>}" = Anuncio Vendido</w:t>
+      </w:r>
+      <w:r>
+        <w:rPr>
+          <w:rFonts w:ascii="Arial" w:hAnsi="Arial" w:cs="Arial"/>
+        </w:rPr>
+        <w:t xml:space="preserve">) = </w:t>
+      </w:r>
+      <w:r>
+        <w:rPr>
+          <w:rFonts w:ascii="Arial" w:hAnsi="Arial" w:cs="Arial"/>
+          <w:b/>
+          <w:bCs/>
+          <w:highlight w:val="yellow"/>
+        </w:rPr>
+        <w:t>OK</w:t>
+      </w:r>
+    </w:p>
+    <w:p>
+      <w:pPr>
+        <w:rPr>
+          <w:rFonts w:ascii="Arial" w:hAnsi="Arial" w:cs="Arial"/>
+        </w:rPr>
+      </w:pPr>
+      <w:r>
+        <w:rPr>
+          <w:noProof/>
+        </w:rPr>
+        <w:drawing>
+          <wp:inline distT="0" distB="0" distL="0" distR="0" wp14:anchorId="50DBCD5B" wp14:editId="1B61EF28">
+            <wp:extent cx="5400040" cy="2241550"/>
+            <wp:effectExtent l="0" t="0" r="0" b="6350"/>
+            <wp:docPr id="15" name="Imagem 15"/>
+            <wp:cNvGraphicFramePr>
+              <a:graphicFrameLocks xmlns:a="http://schemas.openxmlformats.org/drawingml/2006/main" noChangeAspect="1"/>
+            </wp:cNvGraphicFramePr>
+            <a:graphic xmlns:a="http://schemas.openxmlformats.org/drawingml/2006/main">
+              <a:graphicData uri="http://schemas.openxmlformats.org/drawingml/2006/picture">
+                <pic:pic xmlns:pic="http://schemas.openxmlformats.org/drawingml/2006/picture">
+                  <pic:nvPicPr>
+                    <pic:cNvPr id="1" name=""/>
+                    <pic:cNvPicPr/>
+                  </pic:nvPicPr>
+                  <pic:blipFill>
+                    <a:blip r:embed="rId17"/>
+                    <a:stretch>
+                      <a:fillRect/>
+                    </a:stretch>
+                  </pic:blipFill>
+                  <pic:spPr>
+                    <a:xfrm>
+                      <a:off x="0" y="0"/>
+                      <a:ext cx="5400040" cy="2241550"/>
+                    </a:xfrm>
+                    <a:prstGeom prst="rect">
+                      <a:avLst/>
+                    </a:prstGeom>
+                  </pic:spPr>
+                </pic:pic>
+              </a:graphicData>
+            </a:graphic>
+          </wp:inline>
+        </w:drawing>
+      </w:r>
+    </w:p>
+    <w:p>
+      <w:pPr>
+        <w:rPr>
+          <w:rFonts w:ascii="Arial" w:hAnsi="Arial" w:cs="Arial"/>
+        </w:rPr>
+      </w:pPr>
+    </w:p>
+    <w:p>
+      <w:pPr>
+        <w:rPr>
+          <w:rFonts w:ascii="Arial" w:hAnsi="Arial" w:cs="Arial"/>
+        </w:rPr>
+      </w:pPr>
+      <w:r>
+        <w:rPr>
+          <w:rFonts w:ascii="Arial" w:hAnsi="Arial" w:cs="Arial"/>
+        </w:rPr>
+        <w:t>(</w:t>
+      </w:r>
+      <w:proofErr w:type="spellStart"/>
+      <w:r>
+        <w:rPr>
+          <w:rFonts w:ascii="Arial" w:hAnsi="Arial" w:cs="Arial"/>
+        </w:rPr>
+        <w:t>Put</w:t>
+      </w:r>
+      <w:proofErr w:type="spellEnd"/>
+      <w:r>
+        <w:rPr>
+          <w:rFonts w:ascii="Arial" w:hAnsi="Arial" w:cs="Arial"/>
+        </w:rPr>
+        <w:t xml:space="preserve"> "Anuncio/</w:t>
+      </w:r>
+      <w:proofErr w:type="spellStart"/>
+      <w:r>
+        <w:rPr>
+          <w:rFonts w:ascii="Arial" w:hAnsi="Arial" w:cs="Arial"/>
+        </w:rPr>
+        <w:t>AlterarAnuncio</w:t>
+      </w:r>
+      <w:proofErr w:type="spellEnd"/>
+      <w:r>
+        <w:rPr>
+          <w:rFonts w:ascii="Arial" w:hAnsi="Arial" w:cs="Arial"/>
+        </w:rPr>
+        <w:t>" = Alterar Anuncio</w:t>
+      </w:r>
+      <w:r>
+        <w:rPr>
+          <w:rFonts w:ascii="Arial" w:hAnsi="Arial" w:cs="Arial"/>
+        </w:rPr>
+        <w:t xml:space="preserve">) = </w:t>
+      </w:r>
+      <w:r>
+        <w:rPr>
+          <w:rFonts w:ascii="Arial" w:hAnsi="Arial" w:cs="Arial"/>
+          <w:b/>
+          <w:bCs/>
+          <w:highlight w:val="yellow"/>
+        </w:rPr>
+        <w:t>OK</w:t>
+      </w:r>
+    </w:p>
+    <w:p>
+      <w:pPr>
+        <w:rPr>
+          <w:rFonts w:ascii="Arial" w:hAnsi="Arial" w:cs="Arial"/>
+        </w:rPr>
+      </w:pPr>
+      <w:r>
+        <w:rPr>
+          <w:noProof/>
+        </w:rPr>
+        <w:drawing>
+          <wp:inline distT="0" distB="0" distL="0" distR="0" wp14:anchorId="172095DE" wp14:editId="5822324D">
+            <wp:extent cx="5400040" cy="2289175"/>
+            <wp:effectExtent l="0" t="0" r="0" b="0"/>
+            <wp:docPr id="26" name="Imagem 26"/>
+            <wp:cNvGraphicFramePr>
+              <a:graphicFrameLocks xmlns:a="http://schemas.openxmlformats.org/drawingml/2006/main" noChangeAspect="1"/>
+            </wp:cNvGraphicFramePr>
+            <a:graphic xmlns:a="http://schemas.openxmlformats.org/drawingml/2006/main">
+              <a:graphicData uri="http://schemas.openxmlformats.org/drawingml/2006/picture">
+                <pic:pic xmlns:pic="http://schemas.openxmlformats.org/drawingml/2006/picture">
+                  <pic:nvPicPr>
+                    <pic:cNvPr id="1" name=""/>
+                    <pic:cNvPicPr/>
+                  </pic:nvPicPr>
+                  <pic:blipFill>
+                    <a:blip r:embed="rId18"/>
+                    <a:stretch>
+                      <a:fillRect/>
+                    </a:stretch>
+                  </pic:blipFill>
+                  <pic:spPr>
+                    <a:xfrm>
+                      <a:off x="0" y="0"/>
+                      <a:ext cx="5400040" cy="2289175"/>
+                    </a:xfrm>
+                    <a:prstGeom prst="rect">
+                      <a:avLst/>
+                    </a:prstGeom>
+                  </pic:spPr>
+                </pic:pic>
+              </a:graphicData>
+            </a:graphic>
+          </wp:inline>
+        </w:drawing>
+      </w:r>
+    </w:p>
+    <w:p>
+      <w:pPr>
+        <w:rPr>
+          <w:rFonts w:ascii="Arial" w:hAnsi="Arial" w:cs="Arial"/>
+          <w:b/>
+          <w:bCs/>
+        </w:rPr>
+      </w:pPr>
+      <w:r>
+        <w:rPr>
+          <w:rFonts w:ascii="Arial" w:hAnsi="Arial" w:cs="Arial"/>
+        </w:rPr>
+        <w:lastRenderedPageBreak/>
+        <w:t>(</w:t>
+      </w:r>
+      <w:proofErr w:type="spellStart"/>
+      <w:r>
+        <w:rPr>
+          <w:rFonts w:ascii="Arial" w:hAnsi="Arial" w:cs="Arial"/>
+        </w:rPr>
+        <w:t>Put</w:t>
+      </w:r>
+      <w:proofErr w:type="spellEnd"/>
+      <w:r>
+        <w:rPr>
+          <w:rFonts w:ascii="Arial" w:hAnsi="Arial" w:cs="Arial"/>
+        </w:rPr>
+        <w:t xml:space="preserve"> "Anuncio/</w:t>
+      </w:r>
+      <w:proofErr w:type="spellStart"/>
+      <w:r>
+        <w:rPr>
+          <w:rFonts w:ascii="Arial" w:hAnsi="Arial" w:cs="Arial"/>
+        </w:rPr>
+        <w:t>AtivarAnuncio</w:t>
+      </w:r>
+      <w:proofErr w:type="spellEnd"/>
+      <w:r>
+        <w:rPr>
+          <w:rFonts w:ascii="Arial" w:hAnsi="Arial" w:cs="Arial"/>
+        </w:rPr>
+        <w:t>/{</w:t>
+      </w:r>
+      <w:proofErr w:type="spellStart"/>
+      <w:r>
+        <w:rPr>
+          <w:rFonts w:ascii="Arial" w:hAnsi="Arial" w:cs="Arial"/>
+        </w:rPr>
+        <w:t>IdAnuncio</w:t>
+      </w:r>
+      <w:proofErr w:type="spellEnd"/>
+      <w:r>
+        <w:rPr>
+          <w:rFonts w:ascii="Arial" w:hAnsi="Arial" w:cs="Arial"/>
+        </w:rPr>
+        <w:t>}" = Ativar Anuncio</w:t>
+      </w:r>
+      <w:r>
+        <w:rPr>
+          <w:rFonts w:ascii="Arial" w:hAnsi="Arial" w:cs="Arial"/>
+        </w:rPr>
+        <w:t xml:space="preserve">) = </w:t>
+      </w:r>
+      <w:r>
+        <w:rPr>
+          <w:rFonts w:ascii="Arial" w:hAnsi="Arial" w:cs="Arial"/>
+          <w:b/>
+          <w:bCs/>
+          <w:highlight w:val="yellow"/>
+        </w:rPr>
+        <w:t>OK</w:t>
+      </w:r>
+      <w:r>
+        <w:rPr>
+          <w:noProof/>
+        </w:rPr>
+        <w:drawing>
+          <wp:inline distT="0" distB="0" distL="0" distR="0" wp14:anchorId="32F086D8" wp14:editId="5071E243">
+            <wp:extent cx="5400040" cy="2312035"/>
+            <wp:effectExtent l="0" t="0" r="0" b="0"/>
+            <wp:docPr id="16" name="Imagem 16"/>
+            <wp:cNvGraphicFramePr>
+              <a:graphicFrameLocks xmlns:a="http://schemas.openxmlformats.org/drawingml/2006/main" noChangeAspect="1"/>
+            </wp:cNvGraphicFramePr>
+            <a:graphic xmlns:a="http://schemas.openxmlformats.org/drawingml/2006/main">
+              <a:graphicData uri="http://schemas.openxmlformats.org/drawingml/2006/picture">
+                <pic:pic xmlns:pic="http://schemas.openxmlformats.org/drawingml/2006/picture">
+                  <pic:nvPicPr>
+                    <pic:cNvPr id="1" name=""/>
+                    <pic:cNvPicPr/>
+                  </pic:nvPicPr>
+                  <pic:blipFill>
+                    <a:blip r:embed="rId19"/>
+                    <a:stretch>
+                      <a:fillRect/>
+                    </a:stretch>
+                  </pic:blipFill>
+                  <pic:spPr>
+                    <a:xfrm>
+                      <a:off x="0" y="0"/>
+                      <a:ext cx="5400040" cy="2312035"/>
+                    </a:xfrm>
+                    <a:prstGeom prst="rect">
+                      <a:avLst/>
+                    </a:prstGeom>
+                  </pic:spPr>
+                </pic:pic>
+              </a:graphicData>
+            </a:graphic>
+          </wp:inline>
+        </w:drawing>
+      </w:r>
+    </w:p>
+    <w:p>
+      <w:pPr>
+        <w:rPr>
+          <w:rFonts w:ascii="Arial" w:hAnsi="Arial" w:cs="Arial"/>
+          <w:b/>
+          <w:bCs/>
+        </w:rPr>
+      </w:pPr>
+    </w:p>
+    <w:p>
+      <w:pPr>
+        <w:rPr>
+          <w:rFonts w:ascii="Arial" w:hAnsi="Arial" w:cs="Arial"/>
+          <w:b/>
+          <w:bCs/>
+        </w:rPr>
+      </w:pPr>
+      <w:r>
+        <w:rPr>
+          <w:rFonts w:ascii="Arial" w:hAnsi="Arial" w:cs="Arial"/>
+        </w:rPr>
+        <w:t>(</w:t>
+      </w:r>
+      <w:proofErr w:type="spellStart"/>
+      <w:r>
+        <w:rPr>
+          <w:rFonts w:ascii="Arial" w:hAnsi="Arial" w:cs="Arial"/>
+        </w:rPr>
+        <w:t>Get</w:t>
+      </w:r>
+      <w:proofErr w:type="spellEnd"/>
+      <w:r>
+        <w:rPr>
+          <w:rFonts w:ascii="Arial" w:hAnsi="Arial" w:cs="Arial"/>
+        </w:rPr>
+        <w:t xml:space="preserve"> "Favorito/Favorito/{</w:t>
+      </w:r>
+      <w:proofErr w:type="spellStart"/>
+      <w:r>
+        <w:rPr>
+          <w:rFonts w:ascii="Arial" w:hAnsi="Arial" w:cs="Arial"/>
+        </w:rPr>
+        <w:t>IdAnuncio</w:t>
+      </w:r>
+      <w:proofErr w:type="spellEnd"/>
+      <w:r>
+        <w:rPr>
+          <w:rFonts w:ascii="Arial" w:hAnsi="Arial" w:cs="Arial"/>
+        </w:rPr>
+        <w:t>}/{</w:t>
+      </w:r>
+      <w:proofErr w:type="spellStart"/>
+      <w:r>
+        <w:rPr>
+          <w:rFonts w:ascii="Arial" w:hAnsi="Arial" w:cs="Arial"/>
+        </w:rPr>
+        <w:t>IdUsuario</w:t>
+      </w:r>
+      <w:proofErr w:type="spellEnd"/>
+      <w:r>
+        <w:rPr>
+          <w:rFonts w:ascii="Arial" w:hAnsi="Arial" w:cs="Arial"/>
+        </w:rPr>
+        <w:t xml:space="preserve">}" = Consultar Se O Anuncio Esta </w:t>
+      </w:r>
+      <w:proofErr w:type="spellStart"/>
+      <w:r>
+        <w:rPr>
+          <w:rFonts w:ascii="Arial" w:hAnsi="Arial" w:cs="Arial"/>
+        </w:rPr>
+        <w:t>Favoritado</w:t>
+      </w:r>
+      <w:proofErr w:type="spellEnd"/>
+      <w:r>
+        <w:rPr>
+          <w:rFonts w:ascii="Arial" w:hAnsi="Arial" w:cs="Arial"/>
+        </w:rPr>
+        <w:t xml:space="preserve">) = </w:t>
+      </w:r>
+      <w:r>
+        <w:rPr>
+          <w:rFonts w:ascii="Arial" w:hAnsi="Arial" w:cs="Arial"/>
+          <w:b/>
+          <w:bCs/>
+          <w:highlight w:val="yellow"/>
+        </w:rPr>
+        <w:t>OK</w:t>
+      </w:r>
+    </w:p>
+    <w:p>
+      <w:pPr>
+        <w:rPr>
+          <w:rFonts w:ascii="Arial" w:hAnsi="Arial" w:cs="Arial"/>
+        </w:rPr>
+      </w:pPr>
+      <w:r>
+        <w:rPr>
+          <w:noProof/>
+        </w:rPr>
+        <w:drawing>
+          <wp:inline distT="0" distB="0" distL="0" distR="0" wp14:anchorId="3C01FD5B" wp14:editId="33615DCE">
+            <wp:extent cx="5400040" cy="2275205"/>
+            <wp:effectExtent l="0" t="0" r="0" b="0"/>
+            <wp:docPr id="17" name="Imagem 17"/>
+            <wp:cNvGraphicFramePr>
+              <a:graphicFrameLocks xmlns:a="http://schemas.openxmlformats.org/drawingml/2006/main" noChangeAspect="1"/>
+            </wp:cNvGraphicFramePr>
+            <a:graphic xmlns:a="http://schemas.openxmlformats.org/drawingml/2006/main">
+              <a:graphicData uri="http://schemas.openxmlformats.org/drawingml/2006/picture">
+                <pic:pic xmlns:pic="http://schemas.openxmlformats.org/drawingml/2006/picture">
+                  <pic:nvPicPr>
+                    <pic:cNvPr id="1" name=""/>
+                    <pic:cNvPicPr/>
+                  </pic:nvPicPr>
+                  <pic:blipFill>
+                    <a:blip r:embed="rId20"/>
+                    <a:stretch>
+                      <a:fillRect/>
+                    </a:stretch>
+                  </pic:blipFill>
+                  <pic:spPr>
+                    <a:xfrm>
+                      <a:off x="0" y="0"/>
+                      <a:ext cx="5400040" cy="2275205"/>
+                    </a:xfrm>
+                    <a:prstGeom prst="rect">
+                      <a:avLst/>
+                    </a:prstGeom>
+                  </pic:spPr>
+                </pic:pic>
+              </a:graphicData>
+            </a:graphic>
+          </wp:inline>
+        </w:drawing>
+      </w:r>
+    </w:p>
+    <w:p>
+      <w:pPr>
+        <w:rPr>
+          <w:rFonts w:ascii="Arial" w:hAnsi="Arial" w:cs="Arial"/>
+        </w:rPr>
+      </w:pPr>
+    </w:p>
+    <w:p>
+      <w:pPr>
+        <w:rPr>
+          <w:rFonts w:ascii="Arial" w:hAnsi="Arial" w:cs="Arial"/>
+          <w:b/>
+          <w:bCs/>
+        </w:rPr>
+      </w:pPr>
+      <w:r>
+        <w:rPr>
+          <w:rFonts w:ascii="Arial" w:hAnsi="Arial" w:cs="Arial"/>
+        </w:rPr>
+        <w:t>(</w:t>
+      </w:r>
+      <w:proofErr w:type="spellStart"/>
+      <w:r>
+        <w:rPr>
+          <w:rFonts w:ascii="Arial" w:hAnsi="Arial" w:cs="Arial"/>
+        </w:rPr>
+        <w:t>Get</w:t>
+      </w:r>
+      <w:proofErr w:type="spellEnd"/>
+      <w:r>
+        <w:rPr>
+          <w:rFonts w:ascii="Arial" w:hAnsi="Arial" w:cs="Arial"/>
+        </w:rPr>
+        <w:t xml:space="preserve"> "Favorito/</w:t>
+      </w:r>
+      <w:proofErr w:type="spellStart"/>
+      <w:r>
+        <w:rPr>
+          <w:rFonts w:ascii="Arial" w:hAnsi="Arial" w:cs="Arial"/>
+        </w:rPr>
+        <w:t>MeusFavoritos</w:t>
+      </w:r>
+      <w:proofErr w:type="spellEnd"/>
+      <w:r>
+        <w:rPr>
+          <w:rFonts w:ascii="Arial" w:hAnsi="Arial" w:cs="Arial"/>
+        </w:rPr>
+        <w:t>/{</w:t>
+      </w:r>
+      <w:proofErr w:type="spellStart"/>
+      <w:r>
+        <w:rPr>
+          <w:rFonts w:ascii="Arial" w:hAnsi="Arial" w:cs="Arial"/>
+        </w:rPr>
+        <w:t>IdUsuario</w:t>
+      </w:r>
+      <w:proofErr w:type="spellEnd"/>
+      <w:r>
+        <w:rPr>
+          <w:rFonts w:ascii="Arial" w:hAnsi="Arial" w:cs="Arial"/>
+        </w:rPr>
+        <w:t>}" = Consultar Meus Favoritos</w:t>
+      </w:r>
+      <w:r>
+        <w:rPr>
+          <w:rFonts w:ascii="Arial" w:hAnsi="Arial" w:cs="Arial"/>
+        </w:rPr>
+        <w:t xml:space="preserve">) = </w:t>
+      </w:r>
+      <w:r>
+        <w:rPr>
+          <w:rFonts w:ascii="Arial" w:hAnsi="Arial" w:cs="Arial"/>
+          <w:b/>
+          <w:bCs/>
+          <w:highlight w:val="yellow"/>
+        </w:rPr>
+        <w:t>OK</w:t>
+      </w:r>
+    </w:p>
+    <w:p>
+      <w:pPr>
+        <w:rPr>
+          <w:rFonts w:ascii="Arial" w:hAnsi="Arial" w:cs="Arial"/>
+        </w:rPr>
+      </w:pPr>
+      <w:r>
+        <w:rPr>
+          <w:noProof/>
+        </w:rPr>
+        <w:drawing>
+          <wp:inline distT="0" distB="0" distL="0" distR="0" wp14:anchorId="39588832" wp14:editId="146DB045">
+            <wp:extent cx="5400040" cy="2322830"/>
+            <wp:effectExtent l="0" t="0" r="0" b="1270"/>
+            <wp:docPr id="18" name="Imagem 18"/>
+            <wp:cNvGraphicFramePr>
+              <a:graphicFrameLocks xmlns:a="http://schemas.openxmlformats.org/drawingml/2006/main" noChangeAspect="1"/>
+            </wp:cNvGraphicFramePr>
+            <a:graphic xmlns:a="http://schemas.openxmlformats.org/drawingml/2006/main">
+              <a:graphicData uri="http://schemas.openxmlformats.org/drawingml/2006/picture">
+                <pic:pic xmlns:pic="http://schemas.openxmlformats.org/drawingml/2006/picture">
+                  <pic:nvPicPr>
+                    <pic:cNvPr id="1" name=""/>
+                    <pic:cNvPicPr/>
+                  </pic:nvPicPr>
+                  <pic:blipFill>
+                    <a:blip r:embed="rId21"/>
+                    <a:stretch>
+                      <a:fillRect/>
+                    </a:stretch>
+                  </pic:blipFill>
+                  <pic:spPr>
+                    <a:xfrm>
+                      <a:off x="0" y="0"/>
+                      <a:ext cx="5400040" cy="2322830"/>
+                    </a:xfrm>
+                    <a:prstGeom prst="rect">
+                      <a:avLst/>
+                    </a:prstGeom>
+                  </pic:spPr>
+                </pic:pic>
+              </a:graphicData>
+            </a:graphic>
+          </wp:inline>
+        </w:drawing>
+      </w:r>
+    </w:p>
+    <w:p>
+      <w:pPr>
+        <w:rPr>
+          <w:rFonts w:ascii="Arial" w:hAnsi="Arial" w:cs="Arial"/>
+        </w:rPr>
+      </w:pPr>
+    </w:p>
+    <w:p>
+      <w:pPr>
+        <w:rPr>
+          <w:rFonts w:ascii="Arial" w:hAnsi="Arial" w:cs="Arial"/>
+          <w:b/>
+          <w:bCs/>
+        </w:rPr>
+      </w:pPr>
+      <w:r>
+        <w:rPr>
+          <w:rFonts w:ascii="Arial" w:hAnsi="Arial" w:cs="Arial"/>
+        </w:rPr>
+        <w:lastRenderedPageBreak/>
+        <w:t>(</w:t>
+      </w:r>
+      <w:r>
+        <w:rPr>
+          <w:rFonts w:ascii="Arial" w:hAnsi="Arial" w:cs="Arial"/>
+        </w:rPr>
+        <w:t>Post "Favorito/</w:t>
+      </w:r>
+      <w:proofErr w:type="spellStart"/>
+      <w:r>
+        <w:rPr>
+          <w:rFonts w:ascii="Arial" w:hAnsi="Arial" w:cs="Arial"/>
+        </w:rPr>
+        <w:t>FavoritarAnuncio</w:t>
+      </w:r>
+      <w:proofErr w:type="spellEnd"/>
+      <w:r>
+        <w:rPr>
+          <w:rFonts w:ascii="Arial" w:hAnsi="Arial" w:cs="Arial"/>
+        </w:rPr>
+        <w:t>/{</w:t>
+      </w:r>
+      <w:proofErr w:type="spellStart"/>
+      <w:r>
+        <w:rPr>
+          <w:rFonts w:ascii="Arial" w:hAnsi="Arial" w:cs="Arial"/>
+        </w:rPr>
+        <w:t>IdAnuncio</w:t>
+      </w:r>
+      <w:proofErr w:type="spellEnd"/>
+      <w:r>
+        <w:rPr>
+          <w:rFonts w:ascii="Arial" w:hAnsi="Arial" w:cs="Arial"/>
+        </w:rPr>
+        <w:t>}/{</w:t>
+      </w:r>
+      <w:proofErr w:type="spellStart"/>
+      <w:r>
+        <w:rPr>
+          <w:rFonts w:ascii="Arial" w:hAnsi="Arial" w:cs="Arial"/>
+        </w:rPr>
+        <w:t>IdUsuario</w:t>
+      </w:r>
+      <w:proofErr w:type="spellEnd"/>
+      <w:r>
+        <w:rPr>
+          <w:rFonts w:ascii="Arial" w:hAnsi="Arial" w:cs="Arial"/>
+        </w:rPr>
+        <w:t xml:space="preserve">}" = </w:t>
+      </w:r>
+      <w:proofErr w:type="spellStart"/>
+      <w:r>
+        <w:rPr>
+          <w:rFonts w:ascii="Arial" w:hAnsi="Arial" w:cs="Arial"/>
+        </w:rPr>
+        <w:t>Favoritar</w:t>
+      </w:r>
+      <w:proofErr w:type="spellEnd"/>
+      <w:r>
+        <w:rPr>
+          <w:rFonts w:ascii="Arial" w:hAnsi="Arial" w:cs="Arial"/>
+        </w:rPr>
+        <w:t xml:space="preserve"> Anuncio</w:t>
+      </w:r>
+      <w:r>
+        <w:rPr>
+          <w:rFonts w:ascii="Arial" w:hAnsi="Arial" w:cs="Arial"/>
+        </w:rPr>
+        <w:t xml:space="preserve">) = </w:t>
+      </w:r>
+      <w:r>
+        <w:rPr>
+          <w:rFonts w:ascii="Arial" w:hAnsi="Arial" w:cs="Arial"/>
+          <w:b/>
+          <w:bCs/>
+          <w:highlight w:val="yellow"/>
+        </w:rPr>
+        <w:t>OK</w:t>
+      </w:r>
+    </w:p>
+    <w:p>
+      <w:pPr>
+        <w:rPr>
+          <w:rFonts w:ascii="Arial" w:hAnsi="Arial" w:cs="Arial"/>
+        </w:rPr>
+      </w:pPr>
+      <w:r>
+        <w:rPr>
+          <w:noProof/>
+        </w:rPr>
+        <w:drawing>
+          <wp:inline distT="0" distB="0" distL="0" distR="0" wp14:anchorId="4F101331" wp14:editId="36BD2D9F">
+            <wp:extent cx="5400040" cy="2303145"/>
+            <wp:effectExtent l="0" t="0" r="0" b="1905"/>
+            <wp:docPr id="19" name="Imagem 19"/>
+            <wp:cNvGraphicFramePr>
+              <a:graphicFrameLocks xmlns:a="http://schemas.openxmlformats.org/drawingml/2006/main" noChangeAspect="1"/>
+            </wp:cNvGraphicFramePr>
+            <a:graphic xmlns:a="http://schemas.openxmlformats.org/drawingml/2006/main">
+              <a:graphicData uri="http://schemas.openxmlformats.org/drawingml/2006/picture">
+                <pic:pic xmlns:pic="http://schemas.openxmlformats.org/drawingml/2006/picture">
+                  <pic:nvPicPr>
+                    <pic:cNvPr id="1" name=""/>
+                    <pic:cNvPicPr/>
+                  </pic:nvPicPr>
+                  <pic:blipFill>
+                    <a:blip r:embed="rId22"/>
+                    <a:stretch>
+                      <a:fillRect/>
+                    </a:stretch>
+                  </pic:blipFill>
+                  <pic:spPr>
+                    <a:xfrm>
+                      <a:off x="0" y="0"/>
+                      <a:ext cx="5400040" cy="2303145"/>
+                    </a:xfrm>
+                    <a:prstGeom prst="rect">
+                      <a:avLst/>
+                    </a:prstGeom>
+                  </pic:spPr>
+                </pic:pic>
+              </a:graphicData>
+            </a:graphic>
+          </wp:inline>
+        </w:drawing>
+      </w:r>
+    </w:p>
+    <w:p>
+      <w:pPr>
+        <w:rPr>
+          <w:rFonts w:ascii="Arial" w:hAnsi="Arial" w:cs="Arial"/>
+        </w:rPr>
+      </w:pPr>
+    </w:p>
+    <w:p>
+      <w:pPr>
+        <w:rPr>
+          <w:rFonts w:ascii="Arial" w:hAnsi="Arial" w:cs="Arial"/>
+          <w:b/>
+          <w:bCs/>
+        </w:rPr>
+      </w:pPr>
+      <w:r>
+        <w:rPr>
+          <w:rFonts w:ascii="Arial" w:hAnsi="Arial" w:cs="Arial"/>
+        </w:rPr>
+        <w:t>(</w:t>
+      </w:r>
+      <w:r>
+        <w:rPr>
+          <w:rFonts w:ascii="Arial" w:hAnsi="Arial" w:cs="Arial"/>
+        </w:rPr>
+        <w:t>Delete "Favorito/</w:t>
+      </w:r>
+      <w:proofErr w:type="spellStart"/>
+      <w:r>
+        <w:rPr>
+          <w:rFonts w:ascii="Arial" w:hAnsi="Arial" w:cs="Arial"/>
+        </w:rPr>
+        <w:t>DeletarFavorito</w:t>
+      </w:r>
+      <w:proofErr w:type="spellEnd"/>
+      <w:r>
+        <w:rPr>
+          <w:rFonts w:ascii="Arial" w:hAnsi="Arial" w:cs="Arial"/>
+        </w:rPr>
+        <w:t>/{</w:t>
+      </w:r>
+      <w:proofErr w:type="spellStart"/>
+      <w:r>
+        <w:rPr>
+          <w:rFonts w:ascii="Arial" w:hAnsi="Arial" w:cs="Arial"/>
+        </w:rPr>
+        <w:t>IdAnuncio</w:t>
+      </w:r>
+      <w:proofErr w:type="spellEnd"/>
+      <w:r>
+        <w:rPr>
+          <w:rFonts w:ascii="Arial" w:hAnsi="Arial" w:cs="Arial"/>
+        </w:rPr>
+        <w:t>}/{</w:t>
+      </w:r>
+      <w:proofErr w:type="spellStart"/>
+      <w:r>
+        <w:rPr>
+          <w:rFonts w:ascii="Arial" w:hAnsi="Arial" w:cs="Arial"/>
+        </w:rPr>
+        <w:t>IdUsuario</w:t>
+      </w:r>
+      <w:proofErr w:type="spellEnd"/>
+      <w:r>
+        <w:rPr>
+          <w:rFonts w:ascii="Arial" w:hAnsi="Arial" w:cs="Arial"/>
+        </w:rPr>
+        <w:t>}" = Deletar Favorito</w:t>
+      </w:r>
+      <w:r>
+        <w:rPr>
+          <w:rFonts w:ascii="Arial" w:hAnsi="Arial" w:cs="Arial"/>
+        </w:rPr>
+        <w:t xml:space="preserve">) = </w:t>
+      </w:r>
+      <w:r>
+        <w:rPr>
+          <w:rFonts w:ascii="Arial" w:hAnsi="Arial" w:cs="Arial"/>
+          <w:b/>
+          <w:bCs/>
+          <w:highlight w:val="yellow"/>
+        </w:rPr>
+        <w:t>OK</w:t>
+      </w:r>
+    </w:p>
+    <w:p>
+      <w:pPr>
+        <w:rPr>
+          <w:rFonts w:ascii="Arial" w:hAnsi="Arial" w:cs="Arial"/>
+        </w:rPr>
+      </w:pPr>
+      <w:r>
+        <w:rPr>
+          <w:noProof/>
+        </w:rPr>
+        <w:drawing>
+          <wp:inline distT="0" distB="0" distL="0" distR="0" wp14:anchorId="128BF90B" wp14:editId="1EDDCB07">
+            <wp:extent cx="5400040" cy="2342515"/>
+            <wp:effectExtent l="0" t="0" r="0" b="635"/>
+            <wp:docPr id="20" name="Imagem 20"/>
+            <wp:cNvGraphicFramePr>
+              <a:graphicFrameLocks xmlns:a="http://schemas.openxmlformats.org/drawingml/2006/main" noChangeAspect="1"/>
+            </wp:cNvGraphicFramePr>
+            <a:graphic xmlns:a="http://schemas.openxmlformats.org/drawingml/2006/main">
+              <a:graphicData uri="http://schemas.openxmlformats.org/drawingml/2006/picture">
+                <pic:pic xmlns:pic="http://schemas.openxmlformats.org/drawingml/2006/picture">
+                  <pic:nvPicPr>
+                    <pic:cNvPr id="1" name=""/>
+                    <pic:cNvPicPr/>
+                  </pic:nvPicPr>
+                  <pic:blipFill>
+                    <a:blip r:embed="rId23"/>
+                    <a:stretch>
+                      <a:fillRect/>
+                    </a:stretch>
+                  </pic:blipFill>
+                  <pic:spPr>
+                    <a:xfrm>
+                      <a:off x="0" y="0"/>
+                      <a:ext cx="5400040" cy="2342515"/>
+                    </a:xfrm>
+                    <a:prstGeom prst="rect">
+                      <a:avLst/>
+                    </a:prstGeom>
+                  </pic:spPr>
+                </pic:pic>
+              </a:graphicData>
+            </a:graphic>
+          </wp:inline>
+        </w:drawing>
+      </w:r>
+    </w:p>
+    <w:p>
+      <w:pPr>
+        <w:rPr>
+          <w:rFonts w:ascii="Arial" w:hAnsi="Arial" w:cs="Arial"/>
+        </w:rPr>
+      </w:pPr>
+    </w:p>
+    <w:p>
+      <w:pPr>
+        <w:rPr>
+          <w:rFonts w:ascii="Arial" w:hAnsi="Arial" w:cs="Arial"/>
+          <w:b/>
+          <w:bCs/>
+        </w:rPr>
+      </w:pPr>
+      <w:r>
+        <w:rPr>
+          <w:rFonts w:ascii="Arial" w:hAnsi="Arial" w:cs="Arial"/>
+        </w:rPr>
+        <w:t>(</w:t>
+      </w:r>
+      <w:r>
+        <w:rPr>
+          <w:rFonts w:ascii="Arial" w:hAnsi="Arial" w:cs="Arial"/>
+        </w:rPr>
+        <w:t>Delete "Imagem/{</w:t>
+      </w:r>
+      <w:proofErr w:type="spellStart"/>
+      <w:r>
+        <w:rPr>
+          <w:rFonts w:ascii="Arial" w:hAnsi="Arial" w:cs="Arial"/>
+        </w:rPr>
+        <w:t>IdImagem</w:t>
+      </w:r>
+      <w:proofErr w:type="spellEnd"/>
+      <w:r>
+        <w:rPr>
+          <w:rFonts w:ascii="Arial" w:hAnsi="Arial" w:cs="Arial"/>
+        </w:rPr>
+        <w:t>}/{</w:t>
+      </w:r>
+      <w:proofErr w:type="spellStart"/>
+      <w:r>
+        <w:rPr>
+          <w:rFonts w:ascii="Arial" w:hAnsi="Arial" w:cs="Arial"/>
+        </w:rPr>
+        <w:t>IdAnuncio</w:t>
+      </w:r>
+      <w:proofErr w:type="spellEnd"/>
+      <w:r>
+        <w:rPr>
+          <w:rFonts w:ascii="Arial" w:hAnsi="Arial" w:cs="Arial"/>
+        </w:rPr>
+        <w:t>}" = Excluir Imagem</w:t>
+      </w:r>
+      <w:r>
+        <w:rPr>
+          <w:rFonts w:ascii="Arial" w:hAnsi="Arial" w:cs="Arial"/>
+        </w:rPr>
+        <w:t xml:space="preserve">) = </w:t>
+      </w:r>
+      <w:r>
+        <w:rPr>
+          <w:rFonts w:ascii="Arial" w:hAnsi="Arial" w:cs="Arial"/>
+          <w:b/>
+          <w:bCs/>
+          <w:highlight w:val="yellow"/>
+        </w:rPr>
+        <w:t>OK</w:t>
+      </w:r>
+    </w:p>
+    <w:p>
+      <w:pPr>
+        <w:rPr>
+          <w:rFonts w:ascii="Arial" w:hAnsi="Arial" w:cs="Arial"/>
+        </w:rPr>
+      </w:pPr>
+      <w:r>
+        <w:rPr>
+          <w:noProof/>
+        </w:rPr>
+        <w:drawing>
+          <wp:inline distT="0" distB="0" distL="0" distR="0" wp14:anchorId="3DC28F94" wp14:editId="6C0AF7E8">
+            <wp:extent cx="5400040" cy="2319655"/>
+            <wp:effectExtent l="0" t="0" r="0" b="4445"/>
+            <wp:docPr id="21" name="Imagem 21"/>
+            <wp:cNvGraphicFramePr>
+              <a:graphicFrameLocks xmlns:a="http://schemas.openxmlformats.org/drawingml/2006/main" noChangeAspect="1"/>
+            </wp:cNvGraphicFramePr>
+            <a:graphic xmlns:a="http://schemas.openxmlformats.org/drawingml/2006/main">
+              <a:graphicData uri="http://schemas.openxmlformats.org/drawingml/2006/picture">
+                <pic:pic xmlns:pic="http://schemas.openxmlformats.org/drawingml/2006/picture">
+                  <pic:nvPicPr>
+                    <pic:cNvPr id="1" name=""/>
+                    <pic:cNvPicPr/>
+                  </pic:nvPicPr>
+                  <pic:blipFill>
+                    <a:blip r:embed="rId24"/>
+                    <a:stretch>
+                      <a:fillRect/>
+                    </a:stretch>
+                  </pic:blipFill>
+                  <pic:spPr>
+                    <a:xfrm>
+                      <a:off x="0" y="0"/>
+                      <a:ext cx="5400040" cy="2319655"/>
+                    </a:xfrm>
+                    <a:prstGeom prst="rect">
+                      <a:avLst/>
+                    </a:prstGeom>
+                  </pic:spPr>
+                </pic:pic>
+              </a:graphicData>
+            </a:graphic>
+          </wp:inline>
+        </w:drawing>
+      </w:r>
+    </w:p>
+    <w:p>
+      <w:pPr>
+        <w:rPr>
+          <w:rFonts w:ascii="Arial" w:hAnsi="Arial" w:cs="Arial"/>
+        </w:rPr>
+      </w:pPr>
+    </w:p>
+    <w:p>
+      <w:pPr>
+        <w:rPr>
+          <w:rFonts w:ascii="Arial" w:hAnsi="Arial" w:cs="Arial"/>
+          <w:b/>
+          <w:bCs/>
+        </w:rPr>
+      </w:pPr>
+      <w:r>
+        <w:rPr>
+          <w:rFonts w:ascii="Arial" w:hAnsi="Arial" w:cs="Arial"/>
+        </w:rPr>
+        <w:lastRenderedPageBreak/>
+        <w:t>(</w:t>
+      </w:r>
+      <w:r>
+        <w:rPr>
+          <w:rFonts w:ascii="Arial" w:hAnsi="Arial" w:cs="Arial"/>
+        </w:rPr>
+        <w:t>Post "Imagem/{</w:t>
+      </w:r>
+      <w:proofErr w:type="spellStart"/>
+      <w:r>
+        <w:rPr>
+          <w:rFonts w:ascii="Arial" w:hAnsi="Arial" w:cs="Arial"/>
+        </w:rPr>
+        <w:t>IdAnuncio</w:t>
+      </w:r>
+      <w:proofErr w:type="spellEnd"/>
+      <w:r>
+        <w:rPr>
+          <w:rFonts w:ascii="Arial" w:hAnsi="Arial" w:cs="Arial"/>
+        </w:rPr>
+        <w:t>}" = Adicionar Imagem</w:t>
+      </w:r>
+      <w:r>
+        <w:rPr>
+          <w:rFonts w:ascii="Arial" w:hAnsi="Arial" w:cs="Arial"/>
+        </w:rPr>
+        <w:t xml:space="preserve">) = </w:t>
+      </w:r>
+      <w:r>
+        <w:rPr>
+          <w:rFonts w:ascii="Arial" w:hAnsi="Arial" w:cs="Arial"/>
+          <w:b/>
+          <w:bCs/>
+          <w:highlight w:val="yellow"/>
+        </w:rPr>
+        <w:t>OK</w:t>
+      </w:r>
+    </w:p>
+    <w:p>
+      <w:pPr>
+        <w:rPr>
+          <w:rFonts w:ascii="Arial" w:hAnsi="Arial" w:cs="Arial"/>
+        </w:rPr>
+      </w:pPr>
+      <w:r>
+        <w:rPr>
+          <w:noProof/>
+        </w:rPr>
+        <w:drawing>
+          <wp:inline distT="0" distB="0" distL="0" distR="0" wp14:anchorId="7BD562A2" wp14:editId="4435DBA9">
+            <wp:extent cx="5400040" cy="2269490"/>
+            <wp:effectExtent l="0" t="0" r="0" b="0"/>
+            <wp:docPr id="22" name="Imagem 22"/>
+            <wp:cNvGraphicFramePr>
+              <a:graphicFrameLocks xmlns:a="http://schemas.openxmlformats.org/drawingml/2006/main" noChangeAspect="1"/>
+            </wp:cNvGraphicFramePr>
+            <a:graphic xmlns:a="http://schemas.openxmlformats.org/drawingml/2006/main">
+              <a:graphicData uri="http://schemas.openxmlformats.org/drawingml/2006/picture">
+                <pic:pic xmlns:pic="http://schemas.openxmlformats.org/drawingml/2006/picture">
+                  <pic:nvPicPr>
+                    <pic:cNvPr id="1" name=""/>
+                    <pic:cNvPicPr/>
+                  </pic:nvPicPr>
+                  <pic:blipFill>
+                    <a:blip r:embed="rId25"/>
+                    <a:stretch>
+                      <a:fillRect/>
+                    </a:stretch>
+                  </pic:blipFill>
+                  <pic:spPr>
+                    <a:xfrm>
+                      <a:off x="0" y="0"/>
+                      <a:ext cx="5400040" cy="2269490"/>
+                    </a:xfrm>
+                    <a:prstGeom prst="rect">
+                      <a:avLst/>
+                    </a:prstGeom>
+                  </pic:spPr>
+                </pic:pic>
+              </a:graphicData>
+            </a:graphic>
+          </wp:inline>
+        </w:drawing>
+      </w:r>
+    </w:p>
+    <w:p>
+      <w:pPr>
+        <w:rPr>
+          <w:rFonts w:ascii="Arial" w:hAnsi="Arial" w:cs="Arial"/>
+        </w:rPr>
+      </w:pPr>
+    </w:p>
+    <w:p>
+      <w:pPr>
+        <w:rPr>
+          <w:rFonts w:ascii="Arial" w:hAnsi="Arial" w:cs="Arial"/>
+          <w:b/>
+          <w:bCs/>
+        </w:rPr>
+      </w:pPr>
+      <w:r>
+        <w:rPr>
+          <w:rFonts w:ascii="Arial" w:hAnsi="Arial" w:cs="Arial"/>
+        </w:rPr>
+        <w:t>(</w:t>
+      </w:r>
+      <w:proofErr w:type="spellStart"/>
+      <w:r>
+        <w:rPr>
+          <w:rFonts w:ascii="Arial" w:hAnsi="Arial" w:cs="Arial"/>
+        </w:rPr>
+        <w:t>Get</w:t>
+      </w:r>
+      <w:proofErr w:type="spellEnd"/>
+      <w:r>
+        <w:rPr>
+          <w:rFonts w:ascii="Arial" w:hAnsi="Arial" w:cs="Arial"/>
+        </w:rPr>
+        <w:t xml:space="preserve"> "Imagem/</w:t>
+      </w:r>
+      <w:proofErr w:type="spellStart"/>
+      <w:r>
+        <w:rPr>
+          <w:rFonts w:ascii="Arial" w:hAnsi="Arial" w:cs="Arial"/>
+        </w:rPr>
+        <w:t>BuscarImagem</w:t>
+      </w:r>
+      <w:proofErr w:type="spellEnd"/>
+      <w:r>
+        <w:rPr>
+          <w:rFonts w:ascii="Arial" w:hAnsi="Arial" w:cs="Arial"/>
+        </w:rPr>
+        <w:t>/{nome}" = Buscar Imagem</w:t>
+      </w:r>
+      <w:r>
+        <w:rPr>
+          <w:rFonts w:ascii="Arial" w:hAnsi="Arial" w:cs="Arial"/>
+        </w:rPr>
+        <w:t xml:space="preserve">) = </w:t>
+      </w:r>
+      <w:r>
+        <w:rPr>
+          <w:rFonts w:ascii="Arial" w:hAnsi="Arial" w:cs="Arial"/>
+          <w:b/>
+          <w:bCs/>
+          <w:highlight w:val="yellow"/>
+        </w:rPr>
+        <w:t>OK</w:t>
+      </w:r>
+    </w:p>
+    <w:p>
+      <w:pPr>
+        <w:rPr>
+          <w:rFonts w:ascii="Arial" w:hAnsi="Arial" w:cs="Arial"/>
+        </w:rPr>
+      </w:pPr>
+      <w:r>
+        <w:rPr>
+          <w:noProof/>
+        </w:rPr>
+        <w:drawing>
+          <wp:inline distT="0" distB="0" distL="0" distR="0" wp14:anchorId="6138B124" wp14:editId="56F0AE9C">
+            <wp:extent cx="5400040" cy="2294890"/>
+            <wp:effectExtent l="0" t="0" r="0" b="0"/>
+            <wp:docPr id="23" name="Imagem 23"/>
+            <wp:cNvGraphicFramePr>
+              <a:graphicFrameLocks xmlns:a="http://schemas.openxmlformats.org/drawingml/2006/main" noChangeAspect="1"/>
+            </wp:cNvGraphicFramePr>
+            <a:graphic xmlns:a="http://schemas.openxmlformats.org/drawingml/2006/main">
+              <a:graphicData uri="http://schemas.openxmlformats.org/drawingml/2006/picture">
+                <pic:pic xmlns:pic="http://schemas.openxmlformats.org/drawingml/2006/picture">
+                  <pic:nvPicPr>
+                    <pic:cNvPr id="1" name=""/>
+                    <pic:cNvPicPr/>
+                  </pic:nvPicPr>
+                  <pic:blipFill>
+                    <a:blip r:embed="rId26"/>
+                    <a:stretch>
+                      <a:fillRect/>
+                    </a:stretch>
+                  </pic:blipFill>
+                  <pic:spPr>
+                    <a:xfrm>
+                      <a:off x="0" y="0"/>
+                      <a:ext cx="5400040" cy="2294890"/>
+                    </a:xfrm>
+                    <a:prstGeom prst="rect">
+                      <a:avLst/>
+                    </a:prstGeom>
+                  </pic:spPr>
+                </pic:pic>
+              </a:graphicData>
+            </a:graphic>
+          </wp:inline>
+        </w:drawing>
+      </w:r>
+    </w:p>
+    <w:p>
+      <w:pPr>
+        <w:rPr>
+          <w:rFonts w:ascii="Arial" w:hAnsi="Arial" w:cs="Arial"/>
+        </w:rPr>
+      </w:pPr>
+    </w:p>
+    <w:p>
+      <w:pPr>
+        <w:rPr>
+          <w:rFonts w:ascii="Arial" w:hAnsi="Arial" w:cs="Arial"/>
+        </w:rPr>
+      </w:pPr>
+      <w:r>
+        <w:rPr>
+          <w:rFonts w:ascii="Arial" w:hAnsi="Arial" w:cs="Arial"/>
+        </w:rPr>
+        <w:t>(</w:t>
+      </w:r>
+      <w:r>
+        <w:rPr>
+          <w:rFonts w:ascii="Arial" w:hAnsi="Arial" w:cs="Arial"/>
+        </w:rPr>
+        <w:t>Post "Imagem/</w:t>
+      </w:r>
+      <w:proofErr w:type="spellStart"/>
+      <w:r>
+        <w:rPr>
+          <w:rFonts w:ascii="Arial" w:hAnsi="Arial" w:cs="Arial"/>
+        </w:rPr>
+        <w:t>AdicionarVariasImagens</w:t>
+      </w:r>
+      <w:proofErr w:type="spellEnd"/>
+      <w:r>
+        <w:rPr>
+          <w:rFonts w:ascii="Arial" w:hAnsi="Arial" w:cs="Arial"/>
+        </w:rPr>
+        <w:t>/{</w:t>
+      </w:r>
+      <w:proofErr w:type="spellStart"/>
+      <w:r>
+        <w:rPr>
+          <w:rFonts w:ascii="Arial" w:hAnsi="Arial" w:cs="Arial"/>
+        </w:rPr>
+        <w:t>IdAnuncio</w:t>
+      </w:r>
+      <w:proofErr w:type="spellEnd"/>
+      <w:r>
+        <w:rPr>
+          <w:rFonts w:ascii="Arial" w:hAnsi="Arial" w:cs="Arial"/>
+        </w:rPr>
+        <w:t xml:space="preserve">}" = Adicionar </w:t>
+      </w:r>
+      <w:proofErr w:type="spellStart"/>
+      <w:r>
+        <w:rPr>
+          <w:rFonts w:ascii="Arial" w:hAnsi="Arial" w:cs="Arial"/>
+        </w:rPr>
+        <w:t>Varias</w:t>
+      </w:r>
+      <w:proofErr w:type="spellEnd"/>
+      <w:r>
+        <w:rPr>
+          <w:rFonts w:ascii="Arial" w:hAnsi="Arial" w:cs="Arial"/>
+        </w:rPr>
+        <w:t xml:space="preserve"> Imagem</w:t>
+      </w:r>
+      <w:r>
+        <w:rPr>
+          <w:rFonts w:ascii="Arial" w:hAnsi="Arial" w:cs="Arial"/>
+        </w:rPr>
+        <w:t xml:space="preserve">) = </w:t>
+      </w:r>
+      <w:r>
+        <w:rPr>
+          <w:rFonts w:ascii="Arial" w:hAnsi="Arial" w:cs="Arial"/>
+          <w:b/>
+          <w:bCs/>
+          <w:highlight w:val="yellow"/>
+        </w:rPr>
+        <w:t>OK</w:t>
+      </w:r>
+    </w:p>
+    <w:p>
+      <w:pPr>
+        <w:rPr>
+          <w:rFonts w:ascii="Arial" w:hAnsi="Arial" w:cs="Arial"/>
+        </w:rPr>
+      </w:pPr>
+      <w:r>
+        <w:rPr>
+          <w:noProof/>
+        </w:rPr>
+        <w:drawing>
+          <wp:inline distT="0" distB="0" distL="0" distR="0" wp14:anchorId="6A676C2A" wp14:editId="1CAD6AC4">
+            <wp:extent cx="5400040" cy="2328545"/>
+            <wp:effectExtent l="0" t="0" r="0" b="0"/>
+            <wp:docPr id="24" name="Imagem 24"/>
+            <wp:cNvGraphicFramePr>
+              <a:graphicFrameLocks xmlns:a="http://schemas.openxmlformats.org/drawingml/2006/main" noChangeAspect="1"/>
+            </wp:cNvGraphicFramePr>
+            <a:graphic xmlns:a="http://schemas.openxmlformats.org/drawingml/2006/main">
+              <a:graphicData uri="http://schemas.openxmlformats.org/drawingml/2006/picture">
+                <pic:pic xmlns:pic="http://schemas.openxmlformats.org/drawingml/2006/picture">
+                  <pic:nvPicPr>
+                    <pic:cNvPr id="1" name=""/>
+                    <pic:cNvPicPr/>
+                  </pic:nvPicPr>
+                  <pic:blipFill>
+                    <a:blip r:embed="rId27"/>
+                    <a:stretch>
+                      <a:fillRect/>
+                    </a:stretch>
+                  </pic:blipFill>
+                  <pic:spPr>
+                    <a:xfrm>
+                      <a:off x="0" y="0"/>
+                      <a:ext cx="5400040" cy="2328545"/>
+                    </a:xfrm>
+                    <a:prstGeom prst="rect">
+                      <a:avLst/>
+                    </a:prstGeom>
+                  </pic:spPr>
+                </pic:pic>
+              </a:graphicData>
+            </a:graphic>
+          </wp:inline>
+        </w:drawing>
+      </w:r>
+    </w:p>
+    <w:p>
+      <w:pPr>
+        <w:rPr>
+          <w:rFonts w:ascii="Arial" w:hAnsi="Arial" w:cs="Arial"/>
+          <w:b/>
+          <w:bCs/>
+          <w:lang w:val="en-US"/>
+        </w:rPr>
+      </w:pPr>
+      <w:r>
+        <w:rPr>
+          <w:rFonts w:ascii="Arial" w:hAnsi="Arial" w:cs="Arial"/>
+          <w:lang w:val="en-US"/>
+        </w:rPr>
+        <w:lastRenderedPageBreak/>
+        <w:t>(</w:t>
+      </w:r>
+      <w:r>
+        <w:rPr>
+          <w:rFonts w:ascii="Arial" w:hAnsi="Arial" w:cs="Arial"/>
+          <w:lang w:val="en-US"/>
+        </w:rPr>
+        <w:t xml:space="preserve">Post "Login/" = </w:t>
+      </w:r>
+      <w:proofErr w:type="spellStart"/>
+      <w:r>
+        <w:rPr>
+          <w:rFonts w:ascii="Arial" w:hAnsi="Arial" w:cs="Arial"/>
+          <w:lang w:val="en-US"/>
+        </w:rPr>
+        <w:t>Logar</w:t>
+      </w:r>
+      <w:proofErr w:type="spellEnd"/>
+      <w:r>
+        <w:rPr>
+          <w:rFonts w:ascii="Arial" w:hAnsi="Arial" w:cs="Arial"/>
+          <w:lang w:val="en-US"/>
+        </w:rPr>
+        <w:t>)</w:t>
+      </w:r>
+      <w:r>
+        <w:rPr>
+          <w:rFonts w:ascii="Arial" w:hAnsi="Arial" w:cs="Arial"/>
+          <w:lang w:val="en-US"/>
+        </w:rPr>
+        <w:t xml:space="preserve"> = </w:t>
+      </w:r>
+      <w:r>
+        <w:rPr>
+          <w:rFonts w:ascii="Arial" w:hAnsi="Arial" w:cs="Arial"/>
+          <w:b/>
+          <w:bCs/>
+          <w:highlight w:val="yellow"/>
+          <w:lang w:val="en-US"/>
+        </w:rPr>
+        <w:t>OK</w:t>
+      </w:r>
+    </w:p>
+    <w:p>
+      <w:pPr>
+        <w:rPr>
+          <w:rFonts w:ascii="Arial" w:hAnsi="Arial" w:cs="Arial"/>
+        </w:rPr>
+      </w:pPr>
+      <w:r>
+        <w:rPr>
+          <w:noProof/>
+        </w:rPr>
+        <w:drawing>
+          <wp:inline distT="0" distB="0" distL="0" distR="0" wp14:anchorId="43E59D12" wp14:editId="5AC79A66">
+            <wp:extent cx="5400040" cy="2269490"/>
+            <wp:effectExtent l="0" t="0" r="0" b="0"/>
+            <wp:docPr id="27" name="Imagem 27"/>
+            <wp:cNvGraphicFramePr>
+              <a:graphicFrameLocks xmlns:a="http://schemas.openxmlformats.org/drawingml/2006/main" noChangeAspect="1"/>
+            </wp:cNvGraphicFramePr>
+            <a:graphic xmlns:a="http://schemas.openxmlformats.org/drawingml/2006/main">
+              <a:graphicData uri="http://schemas.openxmlformats.org/drawingml/2006/picture">
+                <pic:pic xmlns:pic="http://schemas.openxmlformats.org/drawingml/2006/picture">
+                  <pic:nvPicPr>
+                    <pic:cNvPr id="1" name=""/>
+                    <pic:cNvPicPr/>
+                  </pic:nvPicPr>
+                  <pic:blipFill>
+                    <a:blip r:embed="rId28"/>
+                    <a:stretch>
+                      <a:fillRect/>
+                    </a:stretch>
+                  </pic:blipFill>
+                  <pic:spPr>
+                    <a:xfrm>
+                      <a:off x="0" y="0"/>
+                      <a:ext cx="5400040" cy="2269490"/>
+                    </a:xfrm>
+                    <a:prstGeom prst="rect">
+                      <a:avLst/>
+                    </a:prstGeom>
+                  </pic:spPr>
+                </pic:pic>
+              </a:graphicData>
+            </a:graphic>
+          </wp:inline>
+        </w:drawing>
+      </w:r>
+    </w:p>
+    <w:p>
+      <w:pPr>
+        <w:rPr>
+          <w:rFonts w:ascii="Arial" w:hAnsi="Arial" w:cs="Arial"/>
+          <w:lang w:val="en-US"/>
+        </w:rPr>
+      </w:pPr>
+    </w:p>
+    <w:p>
+      <w:pPr>
+        <w:rPr>
+          <w:rFonts w:ascii="Arial" w:hAnsi="Arial" w:cs="Arial"/>
+          <w:b/>
+          <w:bCs/>
+          <w:lang w:val="en-US"/>
+        </w:rPr>
+      </w:pPr>
+      <w:r>
+        <w:rPr>
+          <w:rFonts w:ascii="Arial" w:hAnsi="Arial" w:cs="Arial"/>
+          <w:lang w:val="en-US"/>
+        </w:rPr>
+        <w:t>(</w:t>
+      </w:r>
+      <w:r>
+        <w:rPr>
+          <w:rFonts w:ascii="Arial" w:hAnsi="Arial" w:cs="Arial"/>
+          <w:lang w:val="en-US"/>
+        </w:rPr>
+        <w:t>Post "Login/</w:t>
+      </w:r>
+      <w:proofErr w:type="spellStart"/>
+      <w:r>
+        <w:rPr>
+          <w:rFonts w:ascii="Arial" w:hAnsi="Arial" w:cs="Arial"/>
+          <w:lang w:val="en-US"/>
+        </w:rPr>
+        <w:t>Criarlogin</w:t>
+      </w:r>
+      <w:proofErr w:type="spellEnd"/>
+      <w:r>
+        <w:rPr>
+          <w:rFonts w:ascii="Arial" w:hAnsi="Arial" w:cs="Arial"/>
+          <w:lang w:val="en-US"/>
+        </w:rPr>
+        <w:t xml:space="preserve">" = </w:t>
+      </w:r>
+      <w:proofErr w:type="spellStart"/>
+      <w:r>
+        <w:rPr>
+          <w:rFonts w:ascii="Arial" w:hAnsi="Arial" w:cs="Arial"/>
+          <w:lang w:val="en-US"/>
+        </w:rPr>
+        <w:t>Cadastrar</w:t>
+      </w:r>
+      <w:proofErr w:type="spellEnd"/>
+      <w:r>
+        <w:rPr>
+          <w:rFonts w:ascii="Arial" w:hAnsi="Arial" w:cs="Arial"/>
+          <w:lang w:val="en-US"/>
+        </w:rPr>
+        <w:t xml:space="preserve"> Login</w:t>
+      </w:r>
+      <w:r>
+        <w:rPr>
+          <w:rFonts w:ascii="Arial" w:hAnsi="Arial" w:cs="Arial"/>
+          <w:lang w:val="en-US"/>
+        </w:rPr>
+        <w:t>)</w:t>
+      </w:r>
+      <w:r>
+        <w:rPr>
+          <w:rFonts w:ascii="Arial" w:hAnsi="Arial" w:cs="Arial"/>
+          <w:lang w:val="en-US"/>
+        </w:rPr>
+        <w:t xml:space="preserve"> = </w:t>
+      </w:r>
+      <w:r>
+        <w:rPr>
+          <w:rFonts w:ascii="Arial" w:hAnsi="Arial" w:cs="Arial"/>
+          <w:b/>
+          <w:bCs/>
+          <w:highlight w:val="yellow"/>
+          <w:lang w:val="en-US"/>
+        </w:rPr>
+        <w:t>OK</w:t>
+      </w:r>
+    </w:p>
+    <w:p>
+      <w:pPr>
+        <w:rPr>
+          <w:rFonts w:ascii="Arial" w:hAnsi="Arial" w:cs="Arial"/>
+          <w:lang w:val="en-US"/>
+        </w:rPr>
+      </w:pPr>
+    </w:p>
+    <w:p>
+      <w:pPr>
+        <w:rPr>
+          <w:rFonts w:ascii="Arial" w:hAnsi="Arial" w:cs="Arial"/>
+          <w:lang w:val="en-US"/>
+        </w:rPr>
+      </w:pPr>
+    </w:p>
+    <w:p>
+      <w:pPr>
+        <w:rPr>
+          <w:rFonts w:ascii="Arial" w:hAnsi="Arial" w:cs="Arial"/>
+          <w:lang w:val="en-US"/>
+        </w:rPr>
+      </w:pPr>
+      <w:r>
+        <w:rPr>
+          <w:rFonts w:ascii="Arial" w:hAnsi="Arial" w:cs="Arial"/>
+          <w:lang w:val="en-US"/>
+        </w:rPr>
+        <w:t>(Put "</w:t>
+      </w:r>
+      <w:proofErr w:type="spellStart"/>
+      <w:r>
+        <w:rPr>
+          <w:rFonts w:ascii="Arial" w:hAnsi="Arial" w:cs="Arial"/>
+          <w:lang w:val="en-US"/>
+        </w:rPr>
+        <w:t>Usuario</w:t>
+      </w:r>
+      <w:proofErr w:type="spellEnd"/>
+      <w:r>
+        <w:rPr>
+          <w:rFonts w:ascii="Arial" w:hAnsi="Arial" w:cs="Arial"/>
+          <w:lang w:val="en-US"/>
+        </w:rPr>
+        <w:t xml:space="preserve">/" = </w:t>
+      </w:r>
+      <w:proofErr w:type="spellStart"/>
+      <w:r>
+        <w:rPr>
+          <w:rFonts w:ascii="Arial" w:hAnsi="Arial" w:cs="Arial"/>
+          <w:lang w:val="en-US"/>
+        </w:rPr>
+        <w:t>Alterar</w:t>
+      </w:r>
+      <w:proofErr w:type="spellEnd"/>
+      <w:r>
+        <w:rPr>
+          <w:rFonts w:ascii="Arial" w:hAnsi="Arial" w:cs="Arial"/>
+          <w:lang w:val="en-US"/>
+        </w:rPr>
+        <w:t xml:space="preserve">) = </w:t>
+      </w:r>
+      <w:r>
+        <w:rPr>
+          <w:rFonts w:ascii="Arial" w:hAnsi="Arial" w:cs="Arial"/>
+          <w:b/>
+          <w:bCs/>
+          <w:highlight w:val="yellow"/>
+          <w:lang w:val="en-US"/>
+        </w:rPr>
+        <w:t>OK</w:t>
+      </w:r>
+    </w:p>
+    <w:p>
+      <w:pPr>
+        <w:rPr>
+          <w:rFonts w:ascii="Arial" w:hAnsi="Arial" w:cs="Arial"/>
+        </w:rPr>
+      </w:pPr>
+      <w:r>
+        <w:rPr>
+          <w:noProof/>
+        </w:rPr>
+        <w:drawing>
+          <wp:inline distT="0" distB="0" distL="0" distR="0" wp14:anchorId="367B133F" wp14:editId="2A9E29B6">
+            <wp:extent cx="5400040" cy="2322830"/>
+            <wp:effectExtent l="0" t="0" r="0" b="1270"/>
+            <wp:docPr id="28" name="Imagem 28"/>
+            <wp:cNvGraphicFramePr>
+              <a:graphicFrameLocks xmlns:a="http://schemas.openxmlformats.org/drawingml/2006/main" noChangeAspect="1"/>
+            </wp:cNvGraphicFramePr>
+            <a:graphic xmlns:a="http://schemas.openxmlformats.org/drawingml/2006/main">
+              <a:graphicData uri="http://schemas.openxmlformats.org/drawingml/2006/picture">
+                <pic:pic xmlns:pic="http://schemas.openxmlformats.org/drawingml/2006/picture">
+                  <pic:nvPicPr>
+                    <pic:cNvPr id="1" name=""/>
+                    <pic:cNvPicPr/>
+                  </pic:nvPicPr>
+                  <pic:blipFill>
+                    <a:blip r:embed="rId29"/>
+                    <a:stretch>
+                      <a:fillRect/>
+                    </a:stretch>
+                  </pic:blipFill>
+                  <pic:spPr>
+                    <a:xfrm>
+                      <a:off x="0" y="0"/>
+                      <a:ext cx="5400040" cy="2322830"/>
+                    </a:xfrm>
+                    <a:prstGeom prst="rect">
+                      <a:avLst/>
+                    </a:prstGeom>
+                  </pic:spPr>
+                </pic:pic>
+              </a:graphicData>
+            </a:graphic>
+          </wp:inline>
+        </w:drawing>
+      </w:r>
+    </w:p>
+    <w:p>
+      <w:pPr>
+        <w:rPr>
+          <w:rFonts w:ascii="Arial" w:hAnsi="Arial" w:cs="Arial"/>
+        </w:rPr>
+      </w:pPr>
+    </w:p>
+    <w:p>
+      <w:pPr>
+        <w:rPr>
+          <w:rFonts w:ascii="Arial" w:hAnsi="Arial" w:cs="Arial"/>
+        </w:rPr>
+      </w:pPr>
+    </w:p>
+    <w:p>
+      <w:pPr>
+        <w:rPr>
+          <w:rFonts w:ascii="Arial" w:hAnsi="Arial" w:cs="Arial"/>
+        </w:rPr>
+      </w:pPr>
+    </w:p>
+    <w:p>
+      <w:pPr>
+        <w:rPr>
+          <w:rFonts w:ascii="Arial" w:hAnsi="Arial" w:cs="Arial"/>
+        </w:rPr>
+      </w:pPr>
+    </w:p>
+    <w:p>
+      <w:pPr>
+        <w:rPr>
+          <w:rFonts w:ascii="Arial" w:hAnsi="Arial" w:cs="Arial"/>
+        </w:rPr>
+      </w:pPr>
+    </w:p>
+    <w:p>
+      <w:pPr>
+        <w:rPr>
+          <w:rFonts w:ascii="Arial" w:hAnsi="Arial" w:cs="Arial"/>
+        </w:rPr>
+      </w:pPr>
+    </w:p>
+    <w:p>
+      <w:pPr>
+        <w:rPr>
+          <w:rFonts w:ascii="Arial" w:hAnsi="Arial" w:cs="Arial"/>
+        </w:rPr>
+      </w:pPr>
+    </w:p>
+    <w:p>
+      <w:pPr>
+        <w:rPr>
+          <w:rFonts w:ascii="Arial" w:hAnsi="Arial" w:cs="Arial"/>
+        </w:rPr>
+      </w:pPr>
+    </w:p>
+    <w:p>
+      <w:pPr>
+        <w:rPr>
+          <w:rFonts w:ascii="Arial" w:hAnsi="Arial" w:cs="Arial"/>
+        </w:rPr>
+      </w:pPr>
+    </w:p>
+    <w:p>
+      <w:pPr>
+        <w:rPr>
+          <w:rFonts w:ascii="Arial" w:hAnsi="Arial" w:cs="Arial"/>
+        </w:rPr>
+      </w:pPr>
+      <w:r>
+        <w:rPr>
+          <w:rFonts w:ascii="Arial" w:hAnsi="Arial" w:cs="Arial"/>
+        </w:rPr>
+        <w:lastRenderedPageBreak/>
+        <w:t>(</w:t>
+      </w:r>
+      <w:proofErr w:type="spellStart"/>
+      <w:r>
+        <w:rPr>
+          <w:rFonts w:ascii="Arial" w:hAnsi="Arial" w:cs="Arial"/>
+        </w:rPr>
+        <w:t>Get</w:t>
+      </w:r>
+      <w:proofErr w:type="spellEnd"/>
+      <w:r>
+        <w:rPr>
+          <w:rFonts w:ascii="Arial" w:hAnsi="Arial" w:cs="Arial"/>
+        </w:rPr>
+        <w:t xml:space="preserve"> "</w:t>
+      </w:r>
+      <w:proofErr w:type="spellStart"/>
+      <w:r>
+        <w:rPr>
+          <w:rFonts w:ascii="Arial" w:hAnsi="Arial" w:cs="Arial"/>
+        </w:rPr>
+        <w:t>Usuario</w:t>
+      </w:r>
+      <w:proofErr w:type="spellEnd"/>
+      <w:r>
+        <w:rPr>
+          <w:rFonts w:ascii="Arial" w:hAnsi="Arial" w:cs="Arial"/>
+        </w:rPr>
+        <w:t>/{</w:t>
+      </w:r>
+      <w:proofErr w:type="spellStart"/>
+      <w:r>
+        <w:rPr>
+          <w:rFonts w:ascii="Arial" w:hAnsi="Arial" w:cs="Arial"/>
+        </w:rPr>
+        <w:t>IdUsuario</w:t>
+      </w:r>
+      <w:proofErr w:type="spellEnd"/>
+      <w:r>
+        <w:rPr>
+          <w:rFonts w:ascii="Arial" w:hAnsi="Arial" w:cs="Arial"/>
+        </w:rPr>
+        <w:t xml:space="preserve">}" = Consultar </w:t>
+      </w:r>
+      <w:proofErr w:type="spellStart"/>
+      <w:r>
+        <w:rPr>
+          <w:rFonts w:ascii="Arial" w:hAnsi="Arial" w:cs="Arial"/>
+        </w:rPr>
+        <w:t>Infomacoes</w:t>
+      </w:r>
+      <w:proofErr w:type="spellEnd"/>
+      <w:r>
+        <w:rPr>
+          <w:rFonts w:ascii="Arial" w:hAnsi="Arial" w:cs="Arial"/>
+        </w:rPr>
+        <w:t xml:space="preserve"> Do </w:t>
+      </w:r>
+      <w:proofErr w:type="spellStart"/>
+      <w:r>
+        <w:rPr>
+          <w:rFonts w:ascii="Arial" w:hAnsi="Arial" w:cs="Arial"/>
+        </w:rPr>
+        <w:t>Usuario</w:t>
+      </w:r>
+      <w:proofErr w:type="spellEnd"/>
+      <w:r>
+        <w:rPr>
+          <w:rFonts w:ascii="Arial" w:hAnsi="Arial" w:cs="Arial"/>
+        </w:rPr>
+        <w:t xml:space="preserve">) = </w:t>
+      </w:r>
+      <w:r>
+        <w:rPr>
+          <w:rFonts w:ascii="Arial" w:hAnsi="Arial" w:cs="Arial"/>
+          <w:b/>
+          <w:bCs/>
+          <w:highlight w:val="yellow"/>
+        </w:rPr>
+        <w:t>OK</w:t>
+      </w:r>
+    </w:p>
+    <w:p>
+      <w:pPr>
+        <w:rPr>
+          <w:rFonts w:ascii="Arial" w:hAnsi="Arial" w:cs="Arial"/>
+        </w:rPr>
+      </w:pPr>
+      <w:r>
+        <w:rPr>
+          <w:noProof/>
+        </w:rPr>
+        <w:drawing>
+          <wp:inline distT="0" distB="0" distL="0" distR="0" wp14:anchorId="10B2EC15" wp14:editId="3B17A79D">
+            <wp:extent cx="5400040" cy="2326640"/>
+            <wp:effectExtent l="0" t="0" r="0" b="0"/>
+            <wp:docPr id="25" name="Imagem 25"/>
+            <wp:cNvGraphicFramePr>
+              <a:graphicFrameLocks xmlns:a="http://schemas.openxmlformats.org/drawingml/2006/main" noChangeAspect="1"/>
+            </wp:cNvGraphicFramePr>
+            <a:graphic xmlns:a="http://schemas.openxmlformats.org/drawingml/2006/main">
+              <a:graphicData uri="http://schemas.openxmlformats.org/drawingml/2006/picture">
+                <pic:pic xmlns:pic="http://schemas.openxmlformats.org/drawingml/2006/picture">
+                  <pic:nvPicPr>
+                    <pic:cNvPr id="1" name=""/>
+                    <pic:cNvPicPr/>
+                  </pic:nvPicPr>
+                  <pic:blipFill>
+                    <a:blip r:embed="rId30"/>
+                    <a:stretch>
+                      <a:fillRect/>
+                    </a:stretch>
+                  </pic:blipFill>
+                  <pic:spPr>
+                    <a:xfrm>
+                      <a:off x="0" y="0"/>
+                      <a:ext cx="5400040" cy="2326640"/>
+                    </a:xfrm>
+                    <a:prstGeom prst="rect">
+                      <a:avLst/>
+                    </a:prstGeom>
+                  </pic:spPr>
+                </pic:pic>
+              </a:graphicData>
+            </a:graphic>
+          </wp:inline>
+        </w:drawing>
+      </w:r>
+    </w:p>
+    <w:p>
+      <w:pPr>
+        <w:rPr>
+          <w:rFonts w:ascii="Arial" w:hAnsi="Arial" w:cs="Arial"/>
+        </w:rPr>
+      </w:pPr>
+    </w:p>
+    <w:p>
+      <w:pPr>
+        <w:rPr>
+          <w:rFonts w:ascii="Arial" w:hAnsi="Arial" w:cs="Arial"/>
+          <w:b/>
+          <w:bCs/>
+        </w:rPr>
+      </w:pPr>
+      <w:r>
+        <w:rPr>
+          <w:rFonts w:ascii="Arial" w:hAnsi="Arial" w:cs="Arial"/>
+        </w:rPr>
+        <w:t>(</w:t>
+      </w:r>
+      <w:r>
+        <w:rPr>
+          <w:rFonts w:ascii="Arial" w:hAnsi="Arial" w:cs="Arial"/>
+        </w:rPr>
+        <w:t>Post "</w:t>
+      </w:r>
+      <w:proofErr w:type="spellStart"/>
+      <w:r>
+        <w:rPr>
+          <w:rFonts w:ascii="Arial" w:hAnsi="Arial" w:cs="Arial"/>
+        </w:rPr>
+        <w:t>Usuario</w:t>
+      </w:r>
+      <w:proofErr w:type="spellEnd"/>
+      <w:r>
+        <w:rPr>
+          <w:rFonts w:ascii="Arial" w:hAnsi="Arial" w:cs="Arial"/>
+        </w:rPr>
+        <w:t>/</w:t>
+      </w:r>
+      <w:proofErr w:type="spellStart"/>
+      <w:r>
+        <w:rPr>
+          <w:rFonts w:ascii="Arial" w:hAnsi="Arial" w:cs="Arial"/>
+        </w:rPr>
+        <w:t>RecuperarSenha</w:t>
+      </w:r>
+      <w:proofErr w:type="spellEnd"/>
+      <w:r>
+        <w:rPr>
+          <w:rFonts w:ascii="Arial" w:hAnsi="Arial" w:cs="Arial"/>
+        </w:rPr>
+        <w:t xml:space="preserve">" = </w:t>
+      </w:r>
+      <w:proofErr w:type="spellStart"/>
+      <w:r>
+        <w:rPr>
+          <w:rFonts w:ascii="Arial" w:hAnsi="Arial" w:cs="Arial"/>
+        </w:rPr>
+        <w:t>RecuperarSenha</w:t>
+      </w:r>
+      <w:proofErr w:type="spellEnd"/>
+      <w:r>
+        <w:rPr>
+          <w:rFonts w:ascii="Arial" w:hAnsi="Arial" w:cs="Arial"/>
+        </w:rPr>
+        <w:t xml:space="preserve">) = </w:t>
+      </w:r>
+      <w:r>
+        <w:rPr>
+          <w:rFonts w:ascii="Arial" w:hAnsi="Arial" w:cs="Arial"/>
+          <w:b/>
+          <w:bCs/>
+          <w:highlight w:val="yellow"/>
+        </w:rPr>
+        <w:t>OK</w:t>
+      </w:r>
+    </w:p>
+    <w:p>
+      <w:pPr>
+        <w:rPr>
+          <w:rFonts w:ascii="Arial" w:hAnsi="Arial" w:cs="Arial"/>
+        </w:rPr>
+      </w:pPr>
+      <w:r>
+        <w:rPr>
+          <w:noProof/>
+        </w:rPr>
+        <w:drawing>
+          <wp:inline distT="0" distB="0" distL="0" distR="0" wp14:anchorId="1585FE8A" wp14:editId="5082B911">
+            <wp:extent cx="5400040" cy="2322830"/>
+            <wp:effectExtent l="0" t="0" r="0" b="1270"/>
+            <wp:docPr id="29" name="Imagem 29"/>
+            <wp:cNvGraphicFramePr>
+              <a:graphicFrameLocks xmlns:a="http://schemas.openxmlformats.org/drawingml/2006/main" noChangeAspect="1"/>
+            </wp:cNvGraphicFramePr>
+            <a:graphic xmlns:a="http://schemas.openxmlformats.org/drawingml/2006/main">
+              <a:graphicData uri="http://schemas.openxmlformats.org/drawingml/2006/picture">
+                <pic:pic xmlns:pic="http://schemas.openxmlformats.org/drawingml/2006/picture">
+                  <pic:nvPicPr>
+                    <pic:cNvPr id="1" name=""/>
+                    <pic:cNvPicPr/>
+                  </pic:nvPicPr>
+                  <pic:blipFill>
+                    <a:blip r:embed="rId31"/>
+                    <a:stretch>
+                      <a:fillRect/>
+                    </a:stretch>
+                  </pic:blipFill>
+                  <pic:spPr>
+                    <a:xfrm>
+                      <a:off x="0" y="0"/>
+                      <a:ext cx="5400040" cy="2322830"/>
+                    </a:xfrm>
+                    <a:prstGeom prst="rect">
+                      <a:avLst/>
+                    </a:prstGeom>
+                  </pic:spPr>
+                </pic:pic>
+              </a:graphicData>
+            </a:graphic>
+          </wp:inline>
+        </w:drawing>
+      </w:r>
+    </w:p>
+    <w:p/>
     <w:sectPr>
       <w:pgSz w:w="11906" w:h="16838"/>
       <w:pgMar w:top="1417" w:right="1701" w:bottom="1417" w:left="1701" w:header="708" w:footer="708" w:gutter="0"/>

</xml_diff>

<commit_message>
Subindo Teste Postman No Word (Denovo)
</commit_message>
<xml_diff>
--- a/Analise/Documento de testes no Postman.docx
+++ b/Analise/Documento de testes no Postman.docx
@@ -3258,87 +3258,15 @@
           <w:lang w:val="en-US"/>
         </w:rPr>
       </w:pPr>
-    </w:p>
-    <w:p>
-      <w:pPr>
-        <w:rPr>
-          <w:rFonts w:ascii="Arial" w:hAnsi="Arial" w:cs="Arial"/>
-          <w:lang w:val="en-US"/>
-        </w:rPr>
-      </w:pPr>
-    </w:p>
-    <w:p>
-      <w:pPr>
-        <w:rPr>
-          <w:rFonts w:ascii="Arial" w:hAnsi="Arial" w:cs="Arial"/>
-          <w:lang w:val="en-US"/>
-        </w:rPr>
-      </w:pPr>
-      <w:r>
-        <w:rPr>
-          <w:rFonts w:ascii="Arial" w:hAnsi="Arial" w:cs="Arial"/>
-          <w:lang w:val="en-US"/>
-        </w:rPr>
-        <w:t>(Put "</w:t>
-      </w:r>
-      <w:proofErr w:type="spellStart"/>
-      <w:r>
-        <w:rPr>
-          <w:rFonts w:ascii="Arial" w:hAnsi="Arial" w:cs="Arial"/>
-          <w:lang w:val="en-US"/>
-        </w:rPr>
-        <w:t>Usuario</w:t>
-      </w:r>
-      <w:proofErr w:type="spellEnd"/>
-      <w:r>
-        <w:rPr>
-          <w:rFonts w:ascii="Arial" w:hAnsi="Arial" w:cs="Arial"/>
-          <w:lang w:val="en-US"/>
-        </w:rPr>
-        <w:t xml:space="preserve">/" = </w:t>
-      </w:r>
-      <w:proofErr w:type="spellStart"/>
-      <w:r>
-        <w:rPr>
-          <w:rFonts w:ascii="Arial" w:hAnsi="Arial" w:cs="Arial"/>
-          <w:lang w:val="en-US"/>
-        </w:rPr>
-        <w:t>Alterar</w:t>
-      </w:r>
-      <w:proofErr w:type="spellEnd"/>
-      <w:r>
-        <w:rPr>
-          <w:rFonts w:ascii="Arial" w:hAnsi="Arial" w:cs="Arial"/>
-          <w:lang w:val="en-US"/>
-        </w:rPr>
-        <w:t xml:space="preserve">) = </w:t>
-      </w:r>
-      <w:r>
-        <w:rPr>
-          <w:rFonts w:ascii="Arial" w:hAnsi="Arial" w:cs="Arial"/>
-          <w:b/>
-          <w:bCs/>
-          <w:highlight w:val="yellow"/>
-          <w:lang w:val="en-US"/>
-        </w:rPr>
-        <w:t>OK</w:t>
-      </w:r>
-    </w:p>
-    <w:p>
-      <w:pPr>
-        <w:rPr>
-          <w:rFonts w:ascii="Arial" w:hAnsi="Arial" w:cs="Arial"/>
-        </w:rPr>
-      </w:pPr>
       <w:r>
         <w:rPr>
           <w:noProof/>
         </w:rPr>
         <w:drawing>
-          <wp:inline distT="0" distB="0" distL="0" distR="0" wp14:anchorId="367B133F" wp14:editId="2A9E29B6">
-            <wp:extent cx="5400040" cy="2322830"/>
-            <wp:effectExtent l="0" t="0" r="0" b="1270"/>
-            <wp:docPr id="28" name="Imagem 28"/>
+          <wp:inline distT="0" distB="0" distL="0" distR="0" wp14:anchorId="61FB90B6" wp14:editId="7A5F3E5E">
+            <wp:extent cx="5400040" cy="2351405"/>
+            <wp:effectExtent l="0" t="0" r="0" b="0"/>
+            <wp:docPr id="12" name="Imagem 12"/>
             <wp:cNvGraphicFramePr>
               <a:graphicFrameLocks xmlns:a="http://schemas.openxmlformats.org/drawingml/2006/main" noChangeAspect="1"/>
             </wp:cNvGraphicFramePr>
@@ -3358,7 +3286,7 @@
                   <pic:spPr>
                     <a:xfrm>
                       <a:off x="0" y="0"/>
-                      <a:ext cx="5400040" cy="2322830"/>
+                      <a:ext cx="5400040" cy="2351405"/>
                     </a:xfrm>
                     <a:prstGeom prst="rect">
                       <a:avLst/>
@@ -3375,96 +3303,29 @@
       <w:pPr>
         <w:rPr>
           <w:rFonts w:ascii="Arial" w:hAnsi="Arial" w:cs="Arial"/>
-        </w:rPr>
-      </w:pPr>
-    </w:p>
-    <w:p>
-      <w:pPr>
-        <w:rPr>
-          <w:rFonts w:ascii="Arial" w:hAnsi="Arial" w:cs="Arial"/>
-        </w:rPr>
-      </w:pPr>
-    </w:p>
-    <w:p>
-      <w:pPr>
-        <w:rPr>
-          <w:rFonts w:ascii="Arial" w:hAnsi="Arial" w:cs="Arial"/>
-        </w:rPr>
-      </w:pPr>
-    </w:p>
-    <w:p>
-      <w:pPr>
-        <w:rPr>
-          <w:rFonts w:ascii="Arial" w:hAnsi="Arial" w:cs="Arial"/>
-        </w:rPr>
-      </w:pPr>
-    </w:p>
-    <w:p>
-      <w:pPr>
-        <w:rPr>
-          <w:rFonts w:ascii="Arial" w:hAnsi="Arial" w:cs="Arial"/>
-        </w:rPr>
-      </w:pPr>
-    </w:p>
-    <w:p>
-      <w:pPr>
-        <w:rPr>
-          <w:rFonts w:ascii="Arial" w:hAnsi="Arial" w:cs="Arial"/>
-        </w:rPr>
-      </w:pPr>
-    </w:p>
-    <w:p>
-      <w:pPr>
-        <w:rPr>
-          <w:rFonts w:ascii="Arial" w:hAnsi="Arial" w:cs="Arial"/>
-        </w:rPr>
-      </w:pPr>
-    </w:p>
-    <w:p>
-      <w:pPr>
-        <w:rPr>
-          <w:rFonts w:ascii="Arial" w:hAnsi="Arial" w:cs="Arial"/>
-        </w:rPr>
-      </w:pPr>
-    </w:p>
-    <w:p>
-      <w:pPr>
-        <w:rPr>
-          <w:rFonts w:ascii="Arial" w:hAnsi="Arial" w:cs="Arial"/>
-        </w:rPr>
-      </w:pPr>
-    </w:p>
-    <w:p>
-      <w:pPr>
-        <w:rPr>
-          <w:rFonts w:ascii="Arial" w:hAnsi="Arial" w:cs="Arial"/>
-        </w:rPr>
-      </w:pPr>
-      <w:r>
-        <w:rPr>
-          <w:rFonts w:ascii="Arial" w:hAnsi="Arial" w:cs="Arial"/>
-        </w:rPr>
-        <w:lastRenderedPageBreak/>
-        <w:t>(</w:t>
-      </w:r>
-      <w:proofErr w:type="spellStart"/>
-      <w:r>
-        <w:rPr>
-          <w:rFonts w:ascii="Arial" w:hAnsi="Arial" w:cs="Arial"/>
-        </w:rPr>
-        <w:t>Get</w:t>
-      </w:r>
-      <w:proofErr w:type="spellEnd"/>
-      <w:r>
-        <w:rPr>
-          <w:rFonts w:ascii="Arial" w:hAnsi="Arial" w:cs="Arial"/>
-        </w:rPr>
-        <w:t xml:space="preserve"> "</w:t>
-      </w:r>
-      <w:proofErr w:type="spellStart"/>
-      <w:r>
-        <w:rPr>
-          <w:rFonts w:ascii="Arial" w:hAnsi="Arial" w:cs="Arial"/>
+          <w:lang w:val="en-US"/>
+        </w:rPr>
+      </w:pPr>
+    </w:p>
+    <w:p>
+      <w:pPr>
+        <w:rPr>
+          <w:rFonts w:ascii="Arial" w:hAnsi="Arial" w:cs="Arial"/>
+          <w:lang w:val="en-US"/>
+        </w:rPr>
+      </w:pPr>
+      <w:r>
+        <w:rPr>
+          <w:rFonts w:ascii="Arial" w:hAnsi="Arial" w:cs="Arial"/>
+          <w:lang w:val="en-US"/>
+        </w:rPr>
+        <w:t>(Put "</w:t>
+      </w:r>
+      <w:proofErr w:type="spellStart"/>
+      <w:r>
+        <w:rPr>
+          <w:rFonts w:ascii="Arial" w:hAnsi="Arial" w:cs="Arial"/>
+          <w:lang w:val="en-US"/>
         </w:rPr>
         <w:t>Usuario</w:t>
       </w:r>
@@ -3472,48 +3333,23 @@
       <w:r>
         <w:rPr>
           <w:rFonts w:ascii="Arial" w:hAnsi="Arial" w:cs="Arial"/>
-        </w:rPr>
-        <w:t>/{</w:t>
-      </w:r>
-      <w:proofErr w:type="spellStart"/>
-      <w:r>
-        <w:rPr>
-          <w:rFonts w:ascii="Arial" w:hAnsi="Arial" w:cs="Arial"/>
-        </w:rPr>
-        <w:t>IdUsuario</w:t>
-      </w:r>
-      <w:proofErr w:type="spellEnd"/>
-      <w:r>
-        <w:rPr>
-          <w:rFonts w:ascii="Arial" w:hAnsi="Arial" w:cs="Arial"/>
-        </w:rPr>
-        <w:t xml:space="preserve">}" = Consultar </w:t>
-      </w:r>
-      <w:proofErr w:type="spellStart"/>
-      <w:r>
-        <w:rPr>
-          <w:rFonts w:ascii="Arial" w:hAnsi="Arial" w:cs="Arial"/>
-        </w:rPr>
-        <w:t>Infomacoes</w:t>
-      </w:r>
-      <w:proofErr w:type="spellEnd"/>
-      <w:r>
-        <w:rPr>
-          <w:rFonts w:ascii="Arial" w:hAnsi="Arial" w:cs="Arial"/>
-        </w:rPr>
-        <w:t xml:space="preserve"> Do </w:t>
-      </w:r>
-      <w:proofErr w:type="spellStart"/>
-      <w:r>
-        <w:rPr>
-          <w:rFonts w:ascii="Arial" w:hAnsi="Arial" w:cs="Arial"/>
-        </w:rPr>
-        <w:t>Usuario</w:t>
-      </w:r>
-      <w:proofErr w:type="spellEnd"/>
-      <w:r>
-        <w:rPr>
-          <w:rFonts w:ascii="Arial" w:hAnsi="Arial" w:cs="Arial"/>
+          <w:lang w:val="en-US"/>
+        </w:rPr>
+        <w:t xml:space="preserve">/" = </w:t>
+      </w:r>
+      <w:proofErr w:type="spellStart"/>
+      <w:r>
+        <w:rPr>
+          <w:rFonts w:ascii="Arial" w:hAnsi="Arial" w:cs="Arial"/>
+          <w:lang w:val="en-US"/>
+        </w:rPr>
+        <w:t>Alterar</w:t>
+      </w:r>
+      <w:proofErr w:type="spellEnd"/>
+      <w:r>
+        <w:rPr>
+          <w:rFonts w:ascii="Arial" w:hAnsi="Arial" w:cs="Arial"/>
+          <w:lang w:val="en-US"/>
         </w:rPr>
         <w:t xml:space="preserve">) = </w:t>
       </w:r>
@@ -3523,6 +3359,7 @@
           <w:b/>
           <w:bCs/>
           <w:highlight w:val="yellow"/>
+          <w:lang w:val="en-US"/>
         </w:rPr>
         <w:t>OK</w:t>
       </w:r>
@@ -3538,10 +3375,10 @@
           <w:noProof/>
         </w:rPr>
         <w:drawing>
-          <wp:inline distT="0" distB="0" distL="0" distR="0" wp14:anchorId="10B2EC15" wp14:editId="3B17A79D">
-            <wp:extent cx="5400040" cy="2326640"/>
-            <wp:effectExtent l="0" t="0" r="0" b="0"/>
-            <wp:docPr id="25" name="Imagem 25"/>
+          <wp:inline distT="0" distB="0" distL="0" distR="0" wp14:anchorId="367B133F" wp14:editId="2A9E29B6">
+            <wp:extent cx="5400040" cy="2322830"/>
+            <wp:effectExtent l="0" t="0" r="0" b="1270"/>
+            <wp:docPr id="28" name="Imagem 28"/>
             <wp:cNvGraphicFramePr>
               <a:graphicFrameLocks xmlns:a="http://schemas.openxmlformats.org/drawingml/2006/main" noChangeAspect="1"/>
             </wp:cNvGraphicFramePr>
@@ -3561,6 +3398,208 @@
                   <pic:spPr>
                     <a:xfrm>
                       <a:off x="0" y="0"/>
+                      <a:ext cx="5400040" cy="2322830"/>
+                    </a:xfrm>
+                    <a:prstGeom prst="rect">
+                      <a:avLst/>
+                    </a:prstGeom>
+                  </pic:spPr>
+                </pic:pic>
+              </a:graphicData>
+            </a:graphic>
+          </wp:inline>
+        </w:drawing>
+      </w:r>
+    </w:p>
+    <w:p>
+      <w:pPr>
+        <w:rPr>
+          <w:rFonts w:ascii="Arial" w:hAnsi="Arial" w:cs="Arial"/>
+        </w:rPr>
+      </w:pPr>
+    </w:p>
+    <w:p>
+      <w:pPr>
+        <w:rPr>
+          <w:rFonts w:ascii="Arial" w:hAnsi="Arial" w:cs="Arial"/>
+        </w:rPr>
+      </w:pPr>
+    </w:p>
+    <w:p>
+      <w:pPr>
+        <w:rPr>
+          <w:rFonts w:ascii="Arial" w:hAnsi="Arial" w:cs="Arial"/>
+        </w:rPr>
+      </w:pPr>
+    </w:p>
+    <w:p>
+      <w:pPr>
+        <w:rPr>
+          <w:rFonts w:ascii="Arial" w:hAnsi="Arial" w:cs="Arial"/>
+        </w:rPr>
+      </w:pPr>
+    </w:p>
+    <w:p>
+      <w:pPr>
+        <w:rPr>
+          <w:rFonts w:ascii="Arial" w:hAnsi="Arial" w:cs="Arial"/>
+        </w:rPr>
+      </w:pPr>
+    </w:p>
+    <w:p>
+      <w:pPr>
+        <w:rPr>
+          <w:rFonts w:ascii="Arial" w:hAnsi="Arial" w:cs="Arial"/>
+        </w:rPr>
+      </w:pPr>
+    </w:p>
+    <w:p>
+      <w:pPr>
+        <w:rPr>
+          <w:rFonts w:ascii="Arial" w:hAnsi="Arial" w:cs="Arial"/>
+        </w:rPr>
+      </w:pPr>
+    </w:p>
+    <w:p>
+      <w:pPr>
+        <w:rPr>
+          <w:rFonts w:ascii="Arial" w:hAnsi="Arial" w:cs="Arial"/>
+        </w:rPr>
+      </w:pPr>
+    </w:p>
+    <w:p>
+      <w:pPr>
+        <w:rPr>
+          <w:rFonts w:ascii="Arial" w:hAnsi="Arial" w:cs="Arial"/>
+        </w:rPr>
+      </w:pPr>
+    </w:p>
+    <w:p>
+      <w:pPr>
+        <w:rPr>
+          <w:rFonts w:ascii="Arial" w:hAnsi="Arial" w:cs="Arial"/>
+        </w:rPr>
+      </w:pPr>
+      <w:r>
+        <w:rPr>
+          <w:rFonts w:ascii="Arial" w:hAnsi="Arial" w:cs="Arial"/>
+        </w:rPr>
+        <w:t>(</w:t>
+      </w:r>
+      <w:proofErr w:type="spellStart"/>
+      <w:r>
+        <w:rPr>
+          <w:rFonts w:ascii="Arial" w:hAnsi="Arial" w:cs="Arial"/>
+        </w:rPr>
+        <w:t>Get</w:t>
+      </w:r>
+      <w:proofErr w:type="spellEnd"/>
+      <w:r>
+        <w:rPr>
+          <w:rFonts w:ascii="Arial" w:hAnsi="Arial" w:cs="Arial"/>
+        </w:rPr>
+        <w:t xml:space="preserve"> "</w:t>
+      </w:r>
+      <w:proofErr w:type="spellStart"/>
+      <w:r>
+        <w:rPr>
+          <w:rFonts w:ascii="Arial" w:hAnsi="Arial" w:cs="Arial"/>
+        </w:rPr>
+        <w:t>Usuario</w:t>
+      </w:r>
+      <w:proofErr w:type="spellEnd"/>
+      <w:r>
+        <w:rPr>
+          <w:rFonts w:ascii="Arial" w:hAnsi="Arial" w:cs="Arial"/>
+        </w:rPr>
+        <w:t>/{</w:t>
+      </w:r>
+      <w:proofErr w:type="spellStart"/>
+      <w:r>
+        <w:rPr>
+          <w:rFonts w:ascii="Arial" w:hAnsi="Arial" w:cs="Arial"/>
+        </w:rPr>
+        <w:t>IdUsuario</w:t>
+      </w:r>
+      <w:proofErr w:type="spellEnd"/>
+      <w:r>
+        <w:rPr>
+          <w:rFonts w:ascii="Arial" w:hAnsi="Arial" w:cs="Arial"/>
+        </w:rPr>
+        <w:t xml:space="preserve">}" = Consultar </w:t>
+      </w:r>
+      <w:proofErr w:type="spellStart"/>
+      <w:r>
+        <w:rPr>
+          <w:rFonts w:ascii="Arial" w:hAnsi="Arial" w:cs="Arial"/>
+        </w:rPr>
+        <w:t>Infomacoes</w:t>
+      </w:r>
+      <w:proofErr w:type="spellEnd"/>
+      <w:r>
+        <w:rPr>
+          <w:rFonts w:ascii="Arial" w:hAnsi="Arial" w:cs="Arial"/>
+        </w:rPr>
+        <w:t xml:space="preserve"> Do </w:t>
+      </w:r>
+      <w:proofErr w:type="spellStart"/>
+      <w:r>
+        <w:rPr>
+          <w:rFonts w:ascii="Arial" w:hAnsi="Arial" w:cs="Arial"/>
+        </w:rPr>
+        <w:t>Usuario</w:t>
+      </w:r>
+      <w:proofErr w:type="spellEnd"/>
+      <w:r>
+        <w:rPr>
+          <w:rFonts w:ascii="Arial" w:hAnsi="Arial" w:cs="Arial"/>
+        </w:rPr>
+        <w:t xml:space="preserve">) = </w:t>
+      </w:r>
+      <w:r>
+        <w:rPr>
+          <w:rFonts w:ascii="Arial" w:hAnsi="Arial" w:cs="Arial"/>
+          <w:b/>
+          <w:bCs/>
+          <w:highlight w:val="yellow"/>
+        </w:rPr>
+        <w:t>OK</w:t>
+      </w:r>
+    </w:p>
+    <w:p>
+      <w:pPr>
+        <w:rPr>
+          <w:rFonts w:ascii="Arial" w:hAnsi="Arial" w:cs="Arial"/>
+        </w:rPr>
+      </w:pPr>
+      <w:r>
+        <w:rPr>
+          <w:noProof/>
+        </w:rPr>
+        <w:drawing>
+          <wp:inline distT="0" distB="0" distL="0" distR="0" wp14:anchorId="10B2EC15" wp14:editId="3B17A79D">
+            <wp:extent cx="5400040" cy="2326640"/>
+            <wp:effectExtent l="0" t="0" r="0" b="0"/>
+            <wp:docPr id="25" name="Imagem 25"/>
+            <wp:cNvGraphicFramePr>
+              <a:graphicFrameLocks xmlns:a="http://schemas.openxmlformats.org/drawingml/2006/main" noChangeAspect="1"/>
+            </wp:cNvGraphicFramePr>
+            <a:graphic xmlns:a="http://schemas.openxmlformats.org/drawingml/2006/main">
+              <a:graphicData uri="http://schemas.openxmlformats.org/drawingml/2006/picture">
+                <pic:pic xmlns:pic="http://schemas.openxmlformats.org/drawingml/2006/picture">
+                  <pic:nvPicPr>
+                    <pic:cNvPr id="1" name=""/>
+                    <pic:cNvPicPr/>
+                  </pic:nvPicPr>
+                  <pic:blipFill>
+                    <a:blip r:embed="rId31"/>
+                    <a:stretch>
+                      <a:fillRect/>
+                    </a:stretch>
+                  </pic:blipFill>
+                  <pic:spPr>
+                    <a:xfrm>
+                      <a:off x="0" y="0"/>
                       <a:ext cx="5400040" cy="2326640"/>
                     </a:xfrm>
                     <a:prstGeom prst="rect">
@@ -3679,7 +3718,7 @@
                     <pic:cNvPicPr/>
                   </pic:nvPicPr>
                   <pic:blipFill>
-                    <a:blip r:embed="rId31"/>
+                    <a:blip r:embed="rId32"/>
                     <a:stretch>
                       <a:fillRect/>
                     </a:stretch>

</xml_diff>

<commit_message>
subindo paginacao(ainda n ta pronto)
</commit_message>
<xml_diff>
--- a/Analise/Documento de testes no Postman.docx
+++ b/Analise/Documento de testes no Postman.docx
@@ -16,61 +16,11 @@
         </w:rPr>
         <w:t>(</w:t>
       </w:r>
-      <w:proofErr w:type="spellStart"/>
-      <w:r>
-        <w:rPr>
-          <w:rFonts w:ascii="Arial" w:hAnsi="Arial" w:cs="Arial"/>
-        </w:rPr>
-        <w:t>Get</w:t>
-      </w:r>
-      <w:proofErr w:type="spellEnd"/>
-      <w:r>
-        <w:rPr>
-          <w:rFonts w:ascii="Arial" w:hAnsi="Arial" w:cs="Arial"/>
-        </w:rPr>
-        <w:t xml:space="preserve"> "</w:t>
-      </w:r>
-      <w:proofErr w:type="spellStart"/>
-      <w:r>
-        <w:rPr>
-          <w:rFonts w:ascii="Arial" w:hAnsi="Arial" w:cs="Arial"/>
-        </w:rPr>
-        <w:t>Relatorios</w:t>
-      </w:r>
-      <w:proofErr w:type="spellEnd"/>
-      <w:r>
-        <w:rPr>
-          <w:rFonts w:ascii="Arial" w:hAnsi="Arial" w:cs="Arial"/>
-        </w:rPr>
-        <w:t>/</w:t>
-      </w:r>
-      <w:proofErr w:type="spellStart"/>
-      <w:r>
-        <w:rPr>
-          <w:rFonts w:ascii="Arial" w:hAnsi="Arial" w:cs="Arial"/>
-        </w:rPr>
-        <w:t>AnunciosPorDia</w:t>
-      </w:r>
-      <w:proofErr w:type="spellEnd"/>
-      <w:r>
-        <w:rPr>
-          <w:rFonts w:ascii="Arial" w:hAnsi="Arial" w:cs="Arial"/>
-        </w:rPr>
-        <w:t xml:space="preserve">" = </w:t>
-      </w:r>
-      <w:proofErr w:type="spellStart"/>
-      <w:r>
-        <w:rPr>
-          <w:rFonts w:ascii="Arial" w:hAnsi="Arial" w:cs="Arial"/>
-        </w:rPr>
-        <w:t>Anuncios</w:t>
-      </w:r>
-      <w:proofErr w:type="spellEnd"/>
-      <w:r>
-        <w:rPr>
-          <w:rFonts w:ascii="Arial" w:hAnsi="Arial" w:cs="Arial"/>
-        </w:rPr>
-        <w:t xml:space="preserve"> Por Dia</w:t>
+      <w:r>
+        <w:rPr>
+          <w:rFonts w:ascii="Arial" w:hAnsi="Arial" w:cs="Arial"/>
+        </w:rPr>
+        <w:t>Get "Relatorios/AnunciosPorDia" = Anuncios Por Dia</w:t>
       </w:r>
       <w:r>
         <w:rPr>
@@ -161,61 +111,11 @@
         </w:rPr>
         <w:t>(</w:t>
       </w:r>
-      <w:proofErr w:type="spellStart"/>
-      <w:r>
-        <w:rPr>
-          <w:rFonts w:ascii="Arial" w:hAnsi="Arial" w:cs="Arial"/>
-        </w:rPr>
-        <w:t>Get</w:t>
-      </w:r>
-      <w:proofErr w:type="spellEnd"/>
-      <w:r>
-        <w:rPr>
-          <w:rFonts w:ascii="Arial" w:hAnsi="Arial" w:cs="Arial"/>
-        </w:rPr>
-        <w:t xml:space="preserve"> "</w:t>
-      </w:r>
-      <w:proofErr w:type="spellStart"/>
-      <w:r>
-        <w:rPr>
-          <w:rFonts w:ascii="Arial" w:hAnsi="Arial" w:cs="Arial"/>
-        </w:rPr>
-        <w:t>Relatorios</w:t>
-      </w:r>
-      <w:proofErr w:type="spellEnd"/>
-      <w:r>
-        <w:rPr>
-          <w:rFonts w:ascii="Arial" w:hAnsi="Arial" w:cs="Arial"/>
-        </w:rPr>
-        <w:t>/</w:t>
-      </w:r>
-      <w:proofErr w:type="spellStart"/>
-      <w:r>
-        <w:rPr>
-          <w:rFonts w:ascii="Arial" w:hAnsi="Arial" w:cs="Arial"/>
-        </w:rPr>
-        <w:t>AnunciosPorMes</w:t>
-      </w:r>
-      <w:proofErr w:type="spellEnd"/>
-      <w:r>
-        <w:rPr>
-          <w:rFonts w:ascii="Arial" w:hAnsi="Arial" w:cs="Arial"/>
-        </w:rPr>
-        <w:t xml:space="preserve">" = </w:t>
-      </w:r>
-      <w:proofErr w:type="spellStart"/>
-      <w:r>
-        <w:rPr>
-          <w:rFonts w:ascii="Arial" w:hAnsi="Arial" w:cs="Arial"/>
-        </w:rPr>
-        <w:t>Anuncios</w:t>
-      </w:r>
-      <w:proofErr w:type="spellEnd"/>
-      <w:r>
-        <w:rPr>
-          <w:rFonts w:ascii="Arial" w:hAnsi="Arial" w:cs="Arial"/>
-        </w:rPr>
-        <w:t xml:space="preserve"> Por Mês</w:t>
+      <w:r>
+        <w:rPr>
+          <w:rFonts w:ascii="Arial" w:hAnsi="Arial" w:cs="Arial"/>
+        </w:rPr>
+        <w:t>Get "Relatorios/AnunciosPorMes" = Anuncios Por Mês</w:t>
       </w:r>
       <w:r>
         <w:rPr>
@@ -327,33 +227,11 @@
         <w:lastRenderedPageBreak/>
         <w:t>(</w:t>
       </w:r>
-      <w:proofErr w:type="spellStart"/>
-      <w:r>
-        <w:rPr>
-          <w:rFonts w:ascii="Arial" w:hAnsi="Arial" w:cs="Arial"/>
-        </w:rPr>
-        <w:t>Get</w:t>
-      </w:r>
-      <w:proofErr w:type="spellEnd"/>
-      <w:r>
-        <w:rPr>
-          <w:rFonts w:ascii="Arial" w:hAnsi="Arial" w:cs="Arial"/>
-        </w:rPr>
-        <w:t xml:space="preserve"> "</w:t>
-      </w:r>
-      <w:proofErr w:type="spellStart"/>
-      <w:r>
-        <w:rPr>
-          <w:rFonts w:ascii="Arial" w:hAnsi="Arial" w:cs="Arial"/>
-        </w:rPr>
-        <w:t>Relatorios</w:t>
-      </w:r>
-      <w:proofErr w:type="spellEnd"/>
-      <w:r>
-        <w:rPr>
-          <w:rFonts w:ascii="Arial" w:hAnsi="Arial" w:cs="Arial"/>
-        </w:rPr>
-        <w:t>/Top10Anunciantes" = Top10 Anunciantes</w:t>
+      <w:r>
+        <w:rPr>
+          <w:rFonts w:ascii="Arial" w:hAnsi="Arial" w:cs="Arial"/>
+        </w:rPr>
+        <w:t>Get "Relatorios/Top10Anunciantes" = Top10 Anunciantes</w:t>
       </w:r>
       <w:r>
         <w:rPr>
@@ -446,33 +324,11 @@
         </w:rPr>
         <w:t>(</w:t>
       </w:r>
-      <w:proofErr w:type="spellStart"/>
-      <w:r>
-        <w:rPr>
-          <w:rFonts w:ascii="Arial" w:hAnsi="Arial" w:cs="Arial"/>
-        </w:rPr>
-        <w:t>Get</w:t>
-      </w:r>
-      <w:proofErr w:type="spellEnd"/>
-      <w:r>
-        <w:rPr>
-          <w:rFonts w:ascii="Arial" w:hAnsi="Arial" w:cs="Arial"/>
-        </w:rPr>
-        <w:t xml:space="preserve"> "</w:t>
-      </w:r>
-      <w:proofErr w:type="spellStart"/>
-      <w:r>
-        <w:rPr>
-          <w:rFonts w:ascii="Arial" w:hAnsi="Arial" w:cs="Arial"/>
-        </w:rPr>
-        <w:t>Relatorios</w:t>
-      </w:r>
-      <w:proofErr w:type="spellEnd"/>
-      <w:r>
-        <w:rPr>
-          <w:rFonts w:ascii="Arial" w:hAnsi="Arial" w:cs="Arial"/>
-        </w:rPr>
-        <w:t>/Top10ProdutosMaisAnunciados" = Top10 Produtos Mais Anunciados</w:t>
+      <w:r>
+        <w:rPr>
+          <w:rFonts w:ascii="Arial" w:hAnsi="Arial" w:cs="Arial"/>
+        </w:rPr>
+        <w:t>Get "Relatorios/Top10ProdutosMaisAnunciados" = Top10 Produtos Mais Anunciados</w:t>
       </w:r>
       <w:r>
         <w:rPr>
@@ -601,75 +457,11 @@
         <w:lastRenderedPageBreak/>
         <w:t>(</w:t>
       </w:r>
-      <w:proofErr w:type="spellStart"/>
-      <w:r>
-        <w:rPr>
-          <w:rFonts w:ascii="Arial" w:hAnsi="Arial" w:cs="Arial"/>
-        </w:rPr>
-        <w:t>Get</w:t>
-      </w:r>
-      <w:proofErr w:type="spellEnd"/>
-      <w:r>
-        <w:rPr>
-          <w:rFonts w:ascii="Arial" w:hAnsi="Arial" w:cs="Arial"/>
-        </w:rPr>
-        <w:t xml:space="preserve"> "</w:t>
-      </w:r>
-      <w:proofErr w:type="spellStart"/>
-      <w:r>
-        <w:rPr>
-          <w:rFonts w:ascii="Arial" w:hAnsi="Arial" w:cs="Arial"/>
-        </w:rPr>
-        <w:t>Relatorios</w:t>
-      </w:r>
-      <w:proofErr w:type="spellEnd"/>
-      <w:r>
-        <w:rPr>
-          <w:rFonts w:ascii="Arial" w:hAnsi="Arial" w:cs="Arial"/>
-        </w:rPr>
-        <w:t>/</w:t>
-      </w:r>
-      <w:proofErr w:type="spellStart"/>
-      <w:r>
-        <w:rPr>
-          <w:rFonts w:ascii="Arial" w:hAnsi="Arial" w:cs="Arial"/>
-        </w:rPr>
-        <w:t>QtdAnunciosPorEstado</w:t>
-      </w:r>
-      <w:proofErr w:type="spellEnd"/>
-      <w:r>
-        <w:rPr>
-          <w:rFonts w:ascii="Arial" w:hAnsi="Arial" w:cs="Arial"/>
-        </w:rPr>
-        <w:t xml:space="preserve">" = </w:t>
-      </w:r>
-      <w:proofErr w:type="spellStart"/>
-      <w:r>
-        <w:rPr>
-          <w:rFonts w:ascii="Arial" w:hAnsi="Arial" w:cs="Arial"/>
-        </w:rPr>
-        <w:t>Qtd</w:t>
-      </w:r>
-      <w:proofErr w:type="spellEnd"/>
-      <w:r>
-        <w:rPr>
-          <w:rFonts w:ascii="Arial" w:hAnsi="Arial" w:cs="Arial"/>
-        </w:rPr>
-        <w:t xml:space="preserve"> </w:t>
-      </w:r>
-      <w:proofErr w:type="spellStart"/>
-      <w:r>
-        <w:rPr>
-          <w:rFonts w:ascii="Arial" w:hAnsi="Arial" w:cs="Arial"/>
-        </w:rPr>
-        <w:t>Anuncios</w:t>
-      </w:r>
-      <w:proofErr w:type="spellEnd"/>
-      <w:r>
-        <w:rPr>
-          <w:rFonts w:ascii="Arial" w:hAnsi="Arial" w:cs="Arial"/>
-        </w:rPr>
-        <w:t xml:space="preserve"> Por Estado</w:t>
+      <w:r>
+        <w:rPr>
+          <w:rFonts w:ascii="Arial" w:hAnsi="Arial" w:cs="Arial"/>
+        </w:rPr>
+        <w:t>Get "Relatorios/QtdAnunciosPorEstado" = Qtd Anuncios Por Estado</w:t>
       </w:r>
       <w:r>
         <w:rPr>
@@ -749,19 +541,11 @@
         </w:rPr>
         <w:t>(</w:t>
       </w:r>
-      <w:proofErr w:type="spellStart"/>
-      <w:r>
-        <w:rPr>
-          <w:rFonts w:ascii="Arial" w:hAnsi="Arial" w:cs="Arial"/>
-        </w:rPr>
-        <w:t>Get</w:t>
-      </w:r>
-      <w:proofErr w:type="spellEnd"/>
-      <w:r>
-        <w:rPr>
-          <w:rFonts w:ascii="Arial" w:hAnsi="Arial" w:cs="Arial"/>
-        </w:rPr>
-        <w:t xml:space="preserve"> "Anuncio</w:t>
+      <w:r>
+        <w:rPr>
+          <w:rFonts w:ascii="Arial" w:hAnsi="Arial" w:cs="Arial"/>
+        </w:rPr>
+        <w:t>Get "Anuncio</w:t>
       </w:r>
       <w:r>
         <w:rPr>
@@ -773,16 +557,8 @@
         <w:rPr>
           <w:rFonts w:ascii="Arial" w:hAnsi="Arial" w:cs="Arial"/>
         </w:rPr>
-        <w:t xml:space="preserve">}" = Consultar </w:t>
-      </w:r>
-      <w:proofErr w:type="spellStart"/>
-      <w:r>
-        <w:rPr>
-          <w:rFonts w:ascii="Arial" w:hAnsi="Arial" w:cs="Arial"/>
-        </w:rPr>
-        <w:t>Anuncios</w:t>
-      </w:r>
-      <w:proofErr w:type="spellEnd"/>
+        <w:t>}" = Consultar Anuncios</w:t>
+      </w:r>
       <w:r>
         <w:rPr>
           <w:rFonts w:ascii="Arial" w:hAnsi="Arial" w:cs="Arial"/>
@@ -910,47 +686,11 @@
         </w:rPr>
         <w:t>(</w:t>
       </w:r>
-      <w:proofErr w:type="spellStart"/>
-      <w:r>
-        <w:rPr>
-          <w:rFonts w:ascii="Arial" w:hAnsi="Arial" w:cs="Arial"/>
-        </w:rPr>
-        <w:t>Get</w:t>
-      </w:r>
-      <w:proofErr w:type="spellEnd"/>
-      <w:r>
-        <w:rPr>
-          <w:rFonts w:ascii="Arial" w:hAnsi="Arial" w:cs="Arial"/>
-        </w:rPr>
-        <w:t xml:space="preserve"> "Anuncio/</w:t>
-      </w:r>
-      <w:proofErr w:type="spellStart"/>
-      <w:r>
-        <w:rPr>
-          <w:rFonts w:ascii="Arial" w:hAnsi="Arial" w:cs="Arial"/>
-        </w:rPr>
-        <w:t>AnuncioDetalhado</w:t>
-      </w:r>
-      <w:proofErr w:type="spellEnd"/>
-      <w:r>
-        <w:rPr>
-          <w:rFonts w:ascii="Arial" w:hAnsi="Arial" w:cs="Arial"/>
-        </w:rPr>
-        <w:t>/{</w:t>
-      </w:r>
-      <w:proofErr w:type="spellStart"/>
-      <w:r>
-        <w:rPr>
-          <w:rFonts w:ascii="Arial" w:hAnsi="Arial" w:cs="Arial"/>
-        </w:rPr>
-        <w:t>IdAnuncio</w:t>
-      </w:r>
-      <w:proofErr w:type="spellEnd"/>
-      <w:r>
-        <w:rPr>
-          <w:rFonts w:ascii="Arial" w:hAnsi="Arial" w:cs="Arial"/>
-        </w:rPr>
-        <w:t>}" = Consultar Anuncio Detalhado</w:t>
+      <w:r>
+        <w:rPr>
+          <w:rFonts w:ascii="Arial" w:hAnsi="Arial" w:cs="Arial"/>
+        </w:rPr>
+        <w:t>Get "Anuncio/AnuncioDetalhado/{IdAnuncio}" = Consultar Anuncio Detalhado</w:t>
       </w:r>
       <w:r>
         <w:rPr>
@@ -1124,16 +864,8 @@
         <w:rPr>
           <w:rFonts w:ascii="Arial" w:hAnsi="Arial" w:cs="Arial"/>
         </w:rPr>
-        <w:t>(</w:t>
-      </w:r>
-      <w:proofErr w:type="spellStart"/>
-      <w:r>
-        <w:rPr>
-          <w:rFonts w:ascii="Arial" w:hAnsi="Arial" w:cs="Arial"/>
-        </w:rPr>
-        <w:t>Get</w:t>
-      </w:r>
-      <w:proofErr w:type="spellEnd"/>
+        <w:t>(Get</w:t>
+      </w:r>
       <w:r>
         <w:rPr>
           <w:rFonts w:ascii="Arial" w:hAnsi="Arial" w:cs="Arial"/>
@@ -1144,16 +876,8 @@
         <w:rPr>
           <w:rFonts w:ascii="Arial" w:hAnsi="Arial" w:cs="Arial"/>
         </w:rPr>
-        <w:t>/Anuncio/</w:t>
-      </w:r>
-      <w:proofErr w:type="spellStart"/>
-      <w:r>
-        <w:rPr>
-          <w:rFonts w:ascii="Arial" w:hAnsi="Arial" w:cs="Arial"/>
-        </w:rPr>
-        <w:t>ConsultarNPaginas</w:t>
-      </w:r>
-      <w:proofErr w:type="spellEnd"/>
+        <w:t>/Anuncio/ConsultarNPaginas</w:t>
+      </w:r>
       <w:r>
         <w:rPr>
           <w:rFonts w:ascii="Arial" w:hAnsi="Arial" w:cs="Arial"/>
@@ -1164,16 +888,8 @@
         <w:rPr>
           <w:rFonts w:ascii="Arial" w:hAnsi="Arial" w:cs="Arial"/>
         </w:rPr>
-        <w:t xml:space="preserve">Consultar Numero de </w:t>
-      </w:r>
-      <w:proofErr w:type="spellStart"/>
-      <w:r>
-        <w:rPr>
-          <w:rFonts w:ascii="Arial" w:hAnsi="Arial" w:cs="Arial"/>
-        </w:rPr>
-        <w:t>Paginas</w:t>
-      </w:r>
-      <w:proofErr w:type="spellEnd"/>
+        <w:t>Consultar Numero de Paginas</w:t>
+      </w:r>
       <w:r>
         <w:rPr>
           <w:rFonts w:ascii="Arial" w:hAnsi="Arial" w:cs="Arial"/>
@@ -1201,10 +917,10 @@
           <w:noProof/>
         </w:rPr>
         <w:drawing>
-          <wp:inline distT="0" distB="0" distL="0" distR="0" wp14:anchorId="2F37975B" wp14:editId="08DCD212">
-            <wp:extent cx="5400040" cy="1608455"/>
-            <wp:effectExtent l="0" t="0" r="0" b="0"/>
-            <wp:docPr id="6" name="Imagem 6"/>
+          <wp:inline distT="0" distB="0" distL="0" distR="0" wp14:anchorId="5FD1B01A" wp14:editId="33BC5895">
+            <wp:extent cx="5400040" cy="1878965"/>
+            <wp:effectExtent l="0" t="0" r="0" b="6985"/>
+            <wp:docPr id="31" name="Imagem 31"/>
             <wp:cNvGraphicFramePr>
               <a:graphicFrameLocks xmlns:a="http://schemas.openxmlformats.org/drawingml/2006/main" noChangeAspect="1"/>
             </wp:cNvGraphicFramePr>
@@ -1224,7 +940,7 @@
                   <pic:spPr>
                     <a:xfrm>
                       <a:off x="0" y="0"/>
-                      <a:ext cx="5400040" cy="1608455"/>
+                      <a:ext cx="5400040" cy="1878965"/>
                     </a:xfrm>
                     <a:prstGeom prst="rect">
                       <a:avLst/>
@@ -1256,22 +972,13 @@
         <w:rPr>
           <w:rFonts w:ascii="Arial" w:hAnsi="Arial" w:cs="Arial"/>
         </w:rPr>
-        <w:lastRenderedPageBreak/>
         <w:t>(</w:t>
       </w:r>
-      <w:proofErr w:type="spellStart"/>
-      <w:r>
-        <w:rPr>
-          <w:rFonts w:ascii="Arial" w:hAnsi="Arial" w:cs="Arial"/>
-        </w:rPr>
-        <w:t>Put</w:t>
-      </w:r>
-      <w:proofErr w:type="spellEnd"/>
-      <w:r>
-        <w:rPr>
-          <w:rFonts w:ascii="Arial" w:hAnsi="Arial" w:cs="Arial"/>
-        </w:rPr>
-        <w:t xml:space="preserve"> "Anuncio/Responder" = Responder</w:t>
+      <w:r>
+        <w:rPr>
+          <w:rFonts w:ascii="Arial" w:hAnsi="Arial" w:cs="Arial"/>
+        </w:rPr>
+        <w:t>Put "Anuncio/Responder" = Responder</w:t>
       </w:r>
       <w:r>
         <w:rPr>
@@ -1434,56 +1141,12 @@
         </w:rPr>
         <w:t>(</w:t>
       </w:r>
-      <w:proofErr w:type="spellStart"/>
-      <w:r>
-        <w:rPr>
-          <w:rFonts w:ascii="Arial" w:hAnsi="Arial" w:cs="Arial"/>
-        </w:rPr>
-        <w:t>Get</w:t>
-      </w:r>
-      <w:proofErr w:type="spellEnd"/>
-      <w:r>
-        <w:rPr>
-          <w:rFonts w:ascii="Arial" w:hAnsi="Arial" w:cs="Arial"/>
-        </w:rPr>
-        <w:t xml:space="preserve"> "Anuncio/</w:t>
-      </w:r>
-      <w:proofErr w:type="spellStart"/>
-      <w:r>
-        <w:rPr>
-          <w:rFonts w:ascii="Arial" w:hAnsi="Arial" w:cs="Arial"/>
-        </w:rPr>
-        <w:t>MeusAnuncios</w:t>
-      </w:r>
-      <w:proofErr w:type="spellEnd"/>
-      <w:r>
-        <w:rPr>
-          <w:rFonts w:ascii="Arial" w:hAnsi="Arial" w:cs="Arial"/>
-        </w:rPr>
-        <w:t>/{</w:t>
-      </w:r>
-      <w:proofErr w:type="spellStart"/>
-      <w:r>
-        <w:rPr>
-          <w:rFonts w:ascii="Arial" w:hAnsi="Arial" w:cs="Arial"/>
-        </w:rPr>
-        <w:t>IdUsuario</w:t>
-      </w:r>
-      <w:proofErr w:type="spellEnd"/>
-      <w:r>
-        <w:rPr>
-          <w:rFonts w:ascii="Arial" w:hAnsi="Arial" w:cs="Arial"/>
-        </w:rPr>
-        <w:t xml:space="preserve">}" = </w:t>
-      </w:r>
-      <w:proofErr w:type="spellStart"/>
-      <w:r>
-        <w:rPr>
-          <w:rFonts w:ascii="Arial" w:hAnsi="Arial" w:cs="Arial"/>
-        </w:rPr>
-        <w:t>ConsultarMeusAnuncios</w:t>
-      </w:r>
-      <w:proofErr w:type="spellEnd"/>
+      <w:r>
+        <w:rPr>
+          <w:rFonts w:ascii="Arial" w:hAnsi="Arial" w:cs="Arial"/>
+        </w:rPr>
+        <w:t>Get "Anuncio/MeusAnuncios/{IdUsuario}" = ConsultarMeusAnuncios</w:t>
+      </w:r>
       <w:r>
         <w:rPr>
           <w:rFonts w:ascii="Arial" w:hAnsi="Arial" w:cs="Arial"/>
@@ -1564,56 +1227,13 @@
         <w:rPr>
           <w:rFonts w:ascii="Arial" w:hAnsi="Arial" w:cs="Arial"/>
         </w:rPr>
-        <w:lastRenderedPageBreak/>
         <w:t>(</w:t>
       </w:r>
       <w:r>
         <w:rPr>
           <w:rFonts w:ascii="Arial" w:hAnsi="Arial" w:cs="Arial"/>
         </w:rPr>
-        <w:t>Delete "Anuncio/</w:t>
-      </w:r>
-      <w:proofErr w:type="spellStart"/>
-      <w:r>
-        <w:rPr>
-          <w:rFonts w:ascii="Arial" w:hAnsi="Arial" w:cs="Arial"/>
-        </w:rPr>
-        <w:t>DeletarAnuncio</w:t>
-      </w:r>
-      <w:proofErr w:type="spellEnd"/>
-      <w:r>
-        <w:rPr>
-          <w:rFonts w:ascii="Arial" w:hAnsi="Arial" w:cs="Arial"/>
-        </w:rPr>
-        <w:t>/{</w:t>
-      </w:r>
-      <w:proofErr w:type="spellStart"/>
-      <w:r>
-        <w:rPr>
-          <w:rFonts w:ascii="Arial" w:hAnsi="Arial" w:cs="Arial"/>
-        </w:rPr>
-        <w:t>IdAnuncio</w:t>
-      </w:r>
-      <w:proofErr w:type="spellEnd"/>
-      <w:r>
-        <w:rPr>
-          <w:rFonts w:ascii="Arial" w:hAnsi="Arial" w:cs="Arial"/>
-        </w:rPr>
-        <w:t>}/{</w:t>
-      </w:r>
-      <w:proofErr w:type="spellStart"/>
-      <w:r>
-        <w:rPr>
-          <w:rFonts w:ascii="Arial" w:hAnsi="Arial" w:cs="Arial"/>
-        </w:rPr>
-        <w:t>IdUsuario</w:t>
-      </w:r>
-      <w:proofErr w:type="spellEnd"/>
-      <w:r>
-        <w:rPr>
-          <w:rFonts w:ascii="Arial" w:hAnsi="Arial" w:cs="Arial"/>
-        </w:rPr>
-        <w:t>}" = Deletar Anuncio</w:t>
+        <w:t>Delete "Anuncio/DeletarAnuncio/{IdAnuncio}/{IdUsuario}" = Deletar Anuncio</w:t>
       </w:r>
       <w:r>
         <w:rPr>
@@ -1699,47 +1319,11 @@
         </w:rPr>
         <w:t>(</w:t>
       </w:r>
-      <w:proofErr w:type="spellStart"/>
-      <w:r>
-        <w:rPr>
-          <w:rFonts w:ascii="Arial" w:hAnsi="Arial" w:cs="Arial"/>
-        </w:rPr>
-        <w:t>Put</w:t>
-      </w:r>
-      <w:proofErr w:type="spellEnd"/>
-      <w:r>
-        <w:rPr>
-          <w:rFonts w:ascii="Arial" w:hAnsi="Arial" w:cs="Arial"/>
-        </w:rPr>
-        <w:t xml:space="preserve"> "Anuncio/</w:t>
-      </w:r>
-      <w:proofErr w:type="spellStart"/>
-      <w:r>
-        <w:rPr>
-          <w:rFonts w:ascii="Arial" w:hAnsi="Arial" w:cs="Arial"/>
-        </w:rPr>
-        <w:t>InativarAnuncio</w:t>
-      </w:r>
-      <w:proofErr w:type="spellEnd"/>
-      <w:r>
-        <w:rPr>
-          <w:rFonts w:ascii="Arial" w:hAnsi="Arial" w:cs="Arial"/>
-        </w:rPr>
-        <w:t>/{</w:t>
-      </w:r>
-      <w:proofErr w:type="spellStart"/>
-      <w:r>
-        <w:rPr>
-          <w:rFonts w:ascii="Arial" w:hAnsi="Arial" w:cs="Arial"/>
-        </w:rPr>
-        <w:t>IdAnuncio</w:t>
-      </w:r>
-      <w:proofErr w:type="spellEnd"/>
-      <w:r>
-        <w:rPr>
-          <w:rFonts w:ascii="Arial" w:hAnsi="Arial" w:cs="Arial"/>
-        </w:rPr>
-        <w:t>}" = Inativar Anuncio</w:t>
+      <w:r>
+        <w:rPr>
+          <w:rFonts w:ascii="Arial" w:hAnsi="Arial" w:cs="Arial"/>
+        </w:rPr>
+        <w:t>Put "Anuncio/InativarAnuncio/{IdAnuncio}" = Inativar Anuncio</w:t>
       </w:r>
       <w:r>
         <w:rPr>
@@ -1825,47 +1409,11 @@
         </w:rPr>
         <w:t>(</w:t>
       </w:r>
-      <w:proofErr w:type="spellStart"/>
-      <w:r>
-        <w:rPr>
-          <w:rFonts w:ascii="Arial" w:hAnsi="Arial" w:cs="Arial"/>
-        </w:rPr>
-        <w:t>Put</w:t>
-      </w:r>
-      <w:proofErr w:type="spellEnd"/>
-      <w:r>
-        <w:rPr>
-          <w:rFonts w:ascii="Arial" w:hAnsi="Arial" w:cs="Arial"/>
-        </w:rPr>
-        <w:t xml:space="preserve"> "Anuncio/</w:t>
-      </w:r>
-      <w:proofErr w:type="spellStart"/>
-      <w:r>
-        <w:rPr>
-          <w:rFonts w:ascii="Arial" w:hAnsi="Arial" w:cs="Arial"/>
-        </w:rPr>
-        <w:t>AnuncioVendido</w:t>
-      </w:r>
-      <w:proofErr w:type="spellEnd"/>
-      <w:r>
-        <w:rPr>
-          <w:rFonts w:ascii="Arial" w:hAnsi="Arial" w:cs="Arial"/>
-        </w:rPr>
-        <w:t>/{</w:t>
-      </w:r>
-      <w:proofErr w:type="spellStart"/>
-      <w:r>
-        <w:rPr>
-          <w:rFonts w:ascii="Arial" w:hAnsi="Arial" w:cs="Arial"/>
-        </w:rPr>
-        <w:t>IdAnuncio</w:t>
-      </w:r>
-      <w:proofErr w:type="spellEnd"/>
-      <w:r>
-        <w:rPr>
-          <w:rFonts w:ascii="Arial" w:hAnsi="Arial" w:cs="Arial"/>
-        </w:rPr>
-        <w:t>}" = Anuncio Vendido</w:t>
+      <w:r>
+        <w:rPr>
+          <w:rFonts w:ascii="Arial" w:hAnsi="Arial" w:cs="Arial"/>
+        </w:rPr>
+        <w:t>Put "Anuncio/AnuncioVendido/{IdAnuncio}" = Anuncio Vendido</w:t>
       </w:r>
       <w:r>
         <w:rPr>
@@ -1947,36 +1495,13 @@
         <w:rPr>
           <w:rFonts w:ascii="Arial" w:hAnsi="Arial" w:cs="Arial"/>
         </w:rPr>
-        <w:lastRenderedPageBreak/>
         <w:t>(</w:t>
       </w:r>
-      <w:proofErr w:type="spellStart"/>
-      <w:r>
-        <w:rPr>
-          <w:rFonts w:ascii="Arial" w:hAnsi="Arial" w:cs="Arial"/>
-        </w:rPr>
-        <w:t>Put</w:t>
-      </w:r>
-      <w:proofErr w:type="spellEnd"/>
-      <w:r>
-        <w:rPr>
-          <w:rFonts w:ascii="Arial" w:hAnsi="Arial" w:cs="Arial"/>
-        </w:rPr>
-        <w:t xml:space="preserve"> "Anuncio/</w:t>
-      </w:r>
-      <w:proofErr w:type="spellStart"/>
-      <w:r>
-        <w:rPr>
-          <w:rFonts w:ascii="Arial" w:hAnsi="Arial" w:cs="Arial"/>
-        </w:rPr>
-        <w:t>AlterarAnuncio</w:t>
-      </w:r>
-      <w:proofErr w:type="spellEnd"/>
-      <w:r>
-        <w:rPr>
-          <w:rFonts w:ascii="Arial" w:hAnsi="Arial" w:cs="Arial"/>
-        </w:rPr>
-        <w:t>" = Alterar Anuncio</w:t>
+      <w:r>
+        <w:rPr>
+          <w:rFonts w:ascii="Arial" w:hAnsi="Arial" w:cs="Arial"/>
+        </w:rPr>
+        <w:t>Put "Anuncio/AlterarAnuncio" = Alterar Anuncio</w:t>
       </w:r>
       <w:r>
         <w:rPr>
@@ -2055,47 +1580,11 @@
         </w:rPr>
         <w:t>(</w:t>
       </w:r>
-      <w:proofErr w:type="spellStart"/>
-      <w:r>
-        <w:rPr>
-          <w:rFonts w:ascii="Arial" w:hAnsi="Arial" w:cs="Arial"/>
-        </w:rPr>
-        <w:t>Put</w:t>
-      </w:r>
-      <w:proofErr w:type="spellEnd"/>
-      <w:r>
-        <w:rPr>
-          <w:rFonts w:ascii="Arial" w:hAnsi="Arial" w:cs="Arial"/>
-        </w:rPr>
-        <w:t xml:space="preserve"> "Anuncio/</w:t>
-      </w:r>
-      <w:proofErr w:type="spellStart"/>
-      <w:r>
-        <w:rPr>
-          <w:rFonts w:ascii="Arial" w:hAnsi="Arial" w:cs="Arial"/>
-        </w:rPr>
-        <w:t>AtivarAnuncio</w:t>
-      </w:r>
-      <w:proofErr w:type="spellEnd"/>
-      <w:r>
-        <w:rPr>
-          <w:rFonts w:ascii="Arial" w:hAnsi="Arial" w:cs="Arial"/>
-        </w:rPr>
-        <w:t>/{</w:t>
-      </w:r>
-      <w:proofErr w:type="spellStart"/>
-      <w:r>
-        <w:rPr>
-          <w:rFonts w:ascii="Arial" w:hAnsi="Arial" w:cs="Arial"/>
-        </w:rPr>
-        <w:t>IdAnuncio</w:t>
-      </w:r>
-      <w:proofErr w:type="spellEnd"/>
-      <w:r>
-        <w:rPr>
-          <w:rFonts w:ascii="Arial" w:hAnsi="Arial" w:cs="Arial"/>
-        </w:rPr>
-        <w:t>}" = Ativar Anuncio</w:t>
+      <w:r>
+        <w:rPr>
+          <w:rFonts w:ascii="Arial" w:hAnsi="Arial" w:cs="Arial"/>
+        </w:rPr>
+        <w:t>Put "Anuncio/AtivarAnuncio/{IdAnuncio}" = Ativar Anuncio</w:t>
       </w:r>
       <w:r>
         <w:rPr>
@@ -2176,56 +1665,12 @@
         </w:rPr>
         <w:t>(</w:t>
       </w:r>
-      <w:proofErr w:type="spellStart"/>
-      <w:r>
-        <w:rPr>
-          <w:rFonts w:ascii="Arial" w:hAnsi="Arial" w:cs="Arial"/>
-        </w:rPr>
-        <w:t>Get</w:t>
-      </w:r>
-      <w:proofErr w:type="spellEnd"/>
-      <w:r>
-        <w:rPr>
-          <w:rFonts w:ascii="Arial" w:hAnsi="Arial" w:cs="Arial"/>
-        </w:rPr>
-        <w:t xml:space="preserve"> "Favorito/Favorito/{</w:t>
-      </w:r>
-      <w:proofErr w:type="spellStart"/>
-      <w:r>
-        <w:rPr>
-          <w:rFonts w:ascii="Arial" w:hAnsi="Arial" w:cs="Arial"/>
-        </w:rPr>
-        <w:t>IdAnuncio</w:t>
-      </w:r>
-      <w:proofErr w:type="spellEnd"/>
-      <w:r>
-        <w:rPr>
-          <w:rFonts w:ascii="Arial" w:hAnsi="Arial" w:cs="Arial"/>
-        </w:rPr>
-        <w:t>}/{</w:t>
-      </w:r>
-      <w:proofErr w:type="spellStart"/>
-      <w:r>
-        <w:rPr>
-          <w:rFonts w:ascii="Arial" w:hAnsi="Arial" w:cs="Arial"/>
-        </w:rPr>
-        <w:t>IdUsuario</w:t>
-      </w:r>
-      <w:proofErr w:type="spellEnd"/>
-      <w:r>
-        <w:rPr>
-          <w:rFonts w:ascii="Arial" w:hAnsi="Arial" w:cs="Arial"/>
-        </w:rPr>
-        <w:t xml:space="preserve">}" = Consultar Se O Anuncio Esta </w:t>
-      </w:r>
-      <w:proofErr w:type="spellStart"/>
-      <w:r>
-        <w:rPr>
-          <w:rFonts w:ascii="Arial" w:hAnsi="Arial" w:cs="Arial"/>
-        </w:rPr>
-        <w:t>Favoritado</w:t>
-      </w:r>
-      <w:proofErr w:type="spellEnd"/>
+      <w:r>
+        <w:rPr>
+          <w:rFonts w:ascii="Arial" w:hAnsi="Arial" w:cs="Arial"/>
+        </w:rPr>
+        <w:t>Get "Favorito/Favorito/{IdAnuncio}/{IdUsuario}" = Consultar Se O Anuncio Esta Favoritado</w:t>
+      </w:r>
       <w:r>
         <w:rPr>
           <w:rFonts w:ascii="Arial" w:hAnsi="Arial" w:cs="Arial"/>
@@ -2308,49 +1753,14 @@
         <w:rPr>
           <w:rFonts w:ascii="Arial" w:hAnsi="Arial" w:cs="Arial"/>
         </w:rPr>
+        <w:lastRenderedPageBreak/>
         <w:t>(</w:t>
       </w:r>
-      <w:proofErr w:type="spellStart"/>
-      <w:r>
-        <w:rPr>
-          <w:rFonts w:ascii="Arial" w:hAnsi="Arial" w:cs="Arial"/>
-        </w:rPr>
-        <w:t>Get</w:t>
-      </w:r>
-      <w:proofErr w:type="spellEnd"/>
-      <w:r>
-        <w:rPr>
-          <w:rFonts w:ascii="Arial" w:hAnsi="Arial" w:cs="Arial"/>
-        </w:rPr>
-        <w:t xml:space="preserve"> "Favorito/</w:t>
-      </w:r>
-      <w:proofErr w:type="spellStart"/>
-      <w:r>
-        <w:rPr>
-          <w:rFonts w:ascii="Arial" w:hAnsi="Arial" w:cs="Arial"/>
-        </w:rPr>
-        <w:t>MeusFavoritos</w:t>
-      </w:r>
-      <w:proofErr w:type="spellEnd"/>
-      <w:r>
-        <w:rPr>
-          <w:rFonts w:ascii="Arial" w:hAnsi="Arial" w:cs="Arial"/>
-        </w:rPr>
-        <w:t>/{</w:t>
-      </w:r>
-      <w:proofErr w:type="spellStart"/>
-      <w:r>
-        <w:rPr>
-          <w:rFonts w:ascii="Arial" w:hAnsi="Arial" w:cs="Arial"/>
-        </w:rPr>
-        <w:t>IdUsuario</w:t>
-      </w:r>
-      <w:proofErr w:type="spellEnd"/>
-      <w:r>
-        <w:rPr>
-          <w:rFonts w:ascii="Arial" w:hAnsi="Arial" w:cs="Arial"/>
-        </w:rPr>
-        <w:t>}" = Consultar Meus Favoritos</w:t>
+      <w:r>
+        <w:rPr>
+          <w:rFonts w:ascii="Arial" w:hAnsi="Arial" w:cs="Arial"/>
+        </w:rPr>
+        <w:t>Get "Favorito/MeusFavoritos/{IdUsuario}" = Consultar Meus Favoritos</w:t>
       </w:r>
       <w:r>
         <w:rPr>
@@ -2378,7 +1788,6 @@
         <w:rPr>
           <w:noProof/>
         </w:rPr>
-        <w:lastRenderedPageBreak/>
         <w:drawing>
           <wp:inline distT="0" distB="0" distL="0" distR="0" wp14:anchorId="39588832" wp14:editId="146DB045">
             <wp:extent cx="5400040" cy="2322830"/>
@@ -2441,63 +1850,7 @@
         <w:rPr>
           <w:rFonts w:ascii="Arial" w:hAnsi="Arial" w:cs="Arial"/>
         </w:rPr>
-        <w:t>Post "Favorito/</w:t>
-      </w:r>
-      <w:proofErr w:type="spellStart"/>
-      <w:r>
-        <w:rPr>
-          <w:rFonts w:ascii="Arial" w:hAnsi="Arial" w:cs="Arial"/>
-        </w:rPr>
-        <w:t>FavoritarAnuncio</w:t>
-      </w:r>
-      <w:proofErr w:type="spellEnd"/>
-      <w:r>
-        <w:rPr>
-          <w:rFonts w:ascii="Arial" w:hAnsi="Arial" w:cs="Arial"/>
-        </w:rPr>
-        <w:t>/{</w:t>
-      </w:r>
-      <w:proofErr w:type="spellStart"/>
-      <w:r>
-        <w:rPr>
-          <w:rFonts w:ascii="Arial" w:hAnsi="Arial" w:cs="Arial"/>
-        </w:rPr>
-        <w:t>IdAnuncio</w:t>
-      </w:r>
-      <w:proofErr w:type="spellEnd"/>
-      <w:r>
-        <w:rPr>
-          <w:rFonts w:ascii="Arial" w:hAnsi="Arial" w:cs="Arial"/>
-        </w:rPr>
-        <w:t>}/{</w:t>
-      </w:r>
-      <w:proofErr w:type="spellStart"/>
-      <w:r>
-        <w:rPr>
-          <w:rFonts w:ascii="Arial" w:hAnsi="Arial" w:cs="Arial"/>
-        </w:rPr>
-        <w:t>IdUsuario</w:t>
-      </w:r>
-      <w:proofErr w:type="spellEnd"/>
-      <w:r>
-        <w:rPr>
-          <w:rFonts w:ascii="Arial" w:hAnsi="Arial" w:cs="Arial"/>
-        </w:rPr>
-        <w:t xml:space="preserve">}" = </w:t>
-      </w:r>
-      <w:proofErr w:type="spellStart"/>
-      <w:r>
-        <w:rPr>
-          <w:rFonts w:ascii="Arial" w:hAnsi="Arial" w:cs="Arial"/>
-        </w:rPr>
-        <w:t>Favoritar</w:t>
-      </w:r>
-      <w:proofErr w:type="spellEnd"/>
-      <w:r>
-        <w:rPr>
-          <w:rFonts w:ascii="Arial" w:hAnsi="Arial" w:cs="Arial"/>
-        </w:rPr>
-        <w:t xml:space="preserve"> Anuncio</w:t>
+        <w:t>Post "Favorito/FavoritarAnuncio/{IdAnuncio}/{IdUsuario}" = Favoritar Anuncio</w:t>
       </w:r>
       <w:r>
         <w:rPr>
@@ -2587,49 +1940,7 @@
         <w:rPr>
           <w:rFonts w:ascii="Arial" w:hAnsi="Arial" w:cs="Arial"/>
         </w:rPr>
-        <w:t>Delete "Favorito/</w:t>
-      </w:r>
-      <w:proofErr w:type="spellStart"/>
-      <w:r>
-        <w:rPr>
-          <w:rFonts w:ascii="Arial" w:hAnsi="Arial" w:cs="Arial"/>
-        </w:rPr>
-        <w:t>DeletarFavorito</w:t>
-      </w:r>
-      <w:proofErr w:type="spellEnd"/>
-      <w:r>
-        <w:rPr>
-          <w:rFonts w:ascii="Arial" w:hAnsi="Arial" w:cs="Arial"/>
-        </w:rPr>
-        <w:t>/{</w:t>
-      </w:r>
-      <w:proofErr w:type="spellStart"/>
-      <w:r>
-        <w:rPr>
-          <w:rFonts w:ascii="Arial" w:hAnsi="Arial" w:cs="Arial"/>
-        </w:rPr>
-        <w:t>IdAnuncio</w:t>
-      </w:r>
-      <w:proofErr w:type="spellEnd"/>
-      <w:r>
-        <w:rPr>
-          <w:rFonts w:ascii="Arial" w:hAnsi="Arial" w:cs="Arial"/>
-        </w:rPr>
-        <w:t>}/{</w:t>
-      </w:r>
-      <w:proofErr w:type="spellStart"/>
-      <w:r>
-        <w:rPr>
-          <w:rFonts w:ascii="Arial" w:hAnsi="Arial" w:cs="Arial"/>
-        </w:rPr>
-        <w:t>IdUsuario</w:t>
-      </w:r>
-      <w:proofErr w:type="spellEnd"/>
-      <w:r>
-        <w:rPr>
-          <w:rFonts w:ascii="Arial" w:hAnsi="Arial" w:cs="Arial"/>
-        </w:rPr>
-        <w:t>}" = Deletar Favorito</w:t>
+        <w:t>Delete "Favorito/DeletarFavorito/{IdAnuncio}/{IdUsuario}" = Deletar Favorito</w:t>
       </w:r>
       <w:r>
         <w:rPr>
@@ -2713,41 +2024,14 @@
         <w:rPr>
           <w:rFonts w:ascii="Arial" w:hAnsi="Arial" w:cs="Arial"/>
         </w:rPr>
+        <w:lastRenderedPageBreak/>
         <w:t>(</w:t>
       </w:r>
       <w:r>
         <w:rPr>
           <w:rFonts w:ascii="Arial" w:hAnsi="Arial" w:cs="Arial"/>
         </w:rPr>
-        <w:t>Delete "Imagem/{</w:t>
-      </w:r>
-      <w:proofErr w:type="spellStart"/>
-      <w:r>
-        <w:rPr>
-          <w:rFonts w:ascii="Arial" w:hAnsi="Arial" w:cs="Arial"/>
-        </w:rPr>
-        <w:t>IdImagem</w:t>
-      </w:r>
-      <w:proofErr w:type="spellEnd"/>
-      <w:r>
-        <w:rPr>
-          <w:rFonts w:ascii="Arial" w:hAnsi="Arial" w:cs="Arial"/>
-        </w:rPr>
-        <w:t>}/{</w:t>
-      </w:r>
-      <w:proofErr w:type="spellStart"/>
-      <w:r>
-        <w:rPr>
-          <w:rFonts w:ascii="Arial" w:hAnsi="Arial" w:cs="Arial"/>
-        </w:rPr>
-        <w:t>IdAnuncio</w:t>
-      </w:r>
-      <w:proofErr w:type="spellEnd"/>
-      <w:r>
-        <w:rPr>
-          <w:rFonts w:ascii="Arial" w:hAnsi="Arial" w:cs="Arial"/>
-        </w:rPr>
-        <w:t>}" = Excluir Imagem</w:t>
+        <w:t>Delete "Imagem/{IdImagem}/{IdAnuncio}" = Excluir Imagem</w:t>
       </w:r>
       <w:r>
         <w:rPr>
@@ -2775,7 +2059,6 @@
         <w:rPr>
           <w:noProof/>
         </w:rPr>
-        <w:lastRenderedPageBreak/>
         <w:drawing>
           <wp:inline distT="0" distB="0" distL="0" distR="0" wp14:anchorId="3DC28F94" wp14:editId="6C0AF7E8">
             <wp:extent cx="5400040" cy="2319655"/>
@@ -2838,21 +2121,7 @@
         <w:rPr>
           <w:rFonts w:ascii="Arial" w:hAnsi="Arial" w:cs="Arial"/>
         </w:rPr>
-        <w:t>Post "Imagem/{</w:t>
-      </w:r>
-      <w:proofErr w:type="spellStart"/>
-      <w:r>
-        <w:rPr>
-          <w:rFonts w:ascii="Arial" w:hAnsi="Arial" w:cs="Arial"/>
-        </w:rPr>
-        <w:t>IdAnuncio</w:t>
-      </w:r>
-      <w:proofErr w:type="spellEnd"/>
-      <w:r>
-        <w:rPr>
-          <w:rFonts w:ascii="Arial" w:hAnsi="Arial" w:cs="Arial"/>
-        </w:rPr>
-        <w:t>}" = Adicionar Imagem</w:t>
+        <w:t>Post "Imagem/{IdAnuncio}" = Adicionar Imagem</w:t>
       </w:r>
       <w:r>
         <w:rPr>
@@ -2938,33 +2207,11 @@
         </w:rPr>
         <w:t>(</w:t>
       </w:r>
-      <w:proofErr w:type="spellStart"/>
-      <w:r>
-        <w:rPr>
-          <w:rFonts w:ascii="Arial" w:hAnsi="Arial" w:cs="Arial"/>
-        </w:rPr>
-        <w:t>Get</w:t>
-      </w:r>
-      <w:proofErr w:type="spellEnd"/>
-      <w:r>
-        <w:rPr>
-          <w:rFonts w:ascii="Arial" w:hAnsi="Arial" w:cs="Arial"/>
-        </w:rPr>
-        <w:t xml:space="preserve"> "Imagem/</w:t>
-      </w:r>
-      <w:proofErr w:type="spellStart"/>
-      <w:r>
-        <w:rPr>
-          <w:rFonts w:ascii="Arial" w:hAnsi="Arial" w:cs="Arial"/>
-        </w:rPr>
-        <w:t>BuscarImagem</w:t>
-      </w:r>
-      <w:proofErr w:type="spellEnd"/>
-      <w:r>
-        <w:rPr>
-          <w:rFonts w:ascii="Arial" w:hAnsi="Arial" w:cs="Arial"/>
-        </w:rPr>
-        <w:t>/{nome}" = Buscar Imagem</w:t>
+      <w:r>
+        <w:rPr>
+          <w:rFonts w:ascii="Arial" w:hAnsi="Arial" w:cs="Arial"/>
+        </w:rPr>
+        <w:t>Get "Imagem/BuscarImagem/{nome}" = Buscar Imagem</w:t>
       </w:r>
       <w:r>
         <w:rPr>
@@ -3053,49 +2300,7 @@
         <w:rPr>
           <w:rFonts w:ascii="Arial" w:hAnsi="Arial" w:cs="Arial"/>
         </w:rPr>
-        <w:t>Post "Imagem/</w:t>
-      </w:r>
-      <w:proofErr w:type="spellStart"/>
-      <w:r>
-        <w:rPr>
-          <w:rFonts w:ascii="Arial" w:hAnsi="Arial" w:cs="Arial"/>
-        </w:rPr>
-        <w:t>AdicionarVariasImagens</w:t>
-      </w:r>
-      <w:proofErr w:type="spellEnd"/>
-      <w:r>
-        <w:rPr>
-          <w:rFonts w:ascii="Arial" w:hAnsi="Arial" w:cs="Arial"/>
-        </w:rPr>
-        <w:t>/{</w:t>
-      </w:r>
-      <w:proofErr w:type="spellStart"/>
-      <w:r>
-        <w:rPr>
-          <w:rFonts w:ascii="Arial" w:hAnsi="Arial" w:cs="Arial"/>
-        </w:rPr>
-        <w:t>IdAnuncio</w:t>
-      </w:r>
-      <w:proofErr w:type="spellEnd"/>
-      <w:r>
-        <w:rPr>
-          <w:rFonts w:ascii="Arial" w:hAnsi="Arial" w:cs="Arial"/>
-        </w:rPr>
-        <w:t xml:space="preserve">}" = Adicionar </w:t>
-      </w:r>
-      <w:proofErr w:type="spellStart"/>
-      <w:r>
-        <w:rPr>
-          <w:rFonts w:ascii="Arial" w:hAnsi="Arial" w:cs="Arial"/>
-        </w:rPr>
-        <w:t>Varias</w:t>
-      </w:r>
-      <w:proofErr w:type="spellEnd"/>
-      <w:r>
-        <w:rPr>
-          <w:rFonts w:ascii="Arial" w:hAnsi="Arial" w:cs="Arial"/>
-        </w:rPr>
-        <w:t xml:space="preserve"> Imagem</w:t>
+        <w:t>Post "Imagem/AdicionarVariasImagens/{IdAnuncio}" = Adicionar Varias Imagem</w:t>
       </w:r>
       <w:r>
         <w:rPr>
@@ -3181,17 +2386,8 @@
           <w:rFonts w:ascii="Arial" w:hAnsi="Arial" w:cs="Arial"/>
           <w:lang w:val="en-US"/>
         </w:rPr>
-        <w:t xml:space="preserve">Post "Login/" = </w:t>
-      </w:r>
-      <w:proofErr w:type="spellStart"/>
-      <w:r>
-        <w:rPr>
-          <w:rFonts w:ascii="Arial" w:hAnsi="Arial" w:cs="Arial"/>
-          <w:lang w:val="en-US"/>
-        </w:rPr>
-        <w:t>Logar</w:t>
-      </w:r>
-      <w:proofErr w:type="spellEnd"/>
+        <w:t>Post "Login/" = Logar</w:t>
+      </w:r>
       <w:r>
         <w:rPr>
           <w:rFonts w:ascii="Arial" w:hAnsi="Arial" w:cs="Arial"/>
@@ -3293,39 +2489,7 @@
           <w:rFonts w:ascii="Arial" w:hAnsi="Arial" w:cs="Arial"/>
           <w:lang w:val="en-US"/>
         </w:rPr>
-        <w:t>Post "Login/</w:t>
-      </w:r>
-      <w:proofErr w:type="spellStart"/>
-      <w:r>
-        <w:rPr>
-          <w:rFonts w:ascii="Arial" w:hAnsi="Arial" w:cs="Arial"/>
-          <w:lang w:val="en-US"/>
-        </w:rPr>
-        <w:t>Criarlogin</w:t>
-      </w:r>
-      <w:proofErr w:type="spellEnd"/>
-      <w:r>
-        <w:rPr>
-          <w:rFonts w:ascii="Arial" w:hAnsi="Arial" w:cs="Arial"/>
-          <w:lang w:val="en-US"/>
-        </w:rPr>
-        <w:t xml:space="preserve">" = </w:t>
-      </w:r>
-      <w:proofErr w:type="spellStart"/>
-      <w:r>
-        <w:rPr>
-          <w:rFonts w:ascii="Arial" w:hAnsi="Arial" w:cs="Arial"/>
-          <w:lang w:val="en-US"/>
-        </w:rPr>
-        <w:t>Cadastrar</w:t>
-      </w:r>
-      <w:proofErr w:type="spellEnd"/>
-      <w:r>
-        <w:rPr>
-          <w:rFonts w:ascii="Arial" w:hAnsi="Arial" w:cs="Arial"/>
-          <w:lang w:val="en-US"/>
-        </w:rPr>
-        <w:t xml:space="preserve"> Login</w:t>
+        <w:t>Post "Login/Criarlogin" = Cadastrar Login</w:t>
       </w:r>
       <w:r>
         <w:rPr>
@@ -3421,39 +2585,7 @@
           <w:lang w:val="en-US"/>
         </w:rPr>
         <w:lastRenderedPageBreak/>
-        <w:t>(Put "</w:t>
-      </w:r>
-      <w:proofErr w:type="spellStart"/>
-      <w:r>
-        <w:rPr>
-          <w:rFonts w:ascii="Arial" w:hAnsi="Arial" w:cs="Arial"/>
-          <w:lang w:val="en-US"/>
-        </w:rPr>
-        <w:t>Usuario</w:t>
-      </w:r>
-      <w:proofErr w:type="spellEnd"/>
-      <w:r>
-        <w:rPr>
-          <w:rFonts w:ascii="Arial" w:hAnsi="Arial" w:cs="Arial"/>
-          <w:lang w:val="en-US"/>
-        </w:rPr>
-        <w:t xml:space="preserve">/" = </w:t>
-      </w:r>
-      <w:proofErr w:type="spellStart"/>
-      <w:r>
-        <w:rPr>
-          <w:rFonts w:ascii="Arial" w:hAnsi="Arial" w:cs="Arial"/>
-          <w:lang w:val="en-US"/>
-        </w:rPr>
-        <w:t>Alterar</w:t>
-      </w:r>
-      <w:proofErr w:type="spellEnd"/>
-      <w:r>
-        <w:rPr>
-          <w:rFonts w:ascii="Arial" w:hAnsi="Arial" w:cs="Arial"/>
-          <w:lang w:val="en-US"/>
-        </w:rPr>
-        <w:t xml:space="preserve">) = </w:t>
+        <w:t xml:space="preserve">(Put "Usuario/" = Alterar) = </w:t>
       </w:r>
       <w:r>
         <w:rPr>
@@ -3588,70 +2720,12 @@
         </w:rPr>
         <w:t>(</w:t>
       </w:r>
-      <w:proofErr w:type="spellStart"/>
-      <w:r>
-        <w:rPr>
-          <w:rFonts w:ascii="Arial" w:hAnsi="Arial" w:cs="Arial"/>
-        </w:rPr>
-        <w:t>Get</w:t>
-      </w:r>
-      <w:proofErr w:type="spellEnd"/>
-      <w:r>
-        <w:rPr>
-          <w:rFonts w:ascii="Arial" w:hAnsi="Arial" w:cs="Arial"/>
-        </w:rPr>
-        <w:t xml:space="preserve"> "</w:t>
-      </w:r>
-      <w:proofErr w:type="spellStart"/>
-      <w:r>
-        <w:rPr>
-          <w:rFonts w:ascii="Arial" w:hAnsi="Arial" w:cs="Arial"/>
-        </w:rPr>
-        <w:t>Usuario</w:t>
-      </w:r>
-      <w:proofErr w:type="spellEnd"/>
-      <w:r>
-        <w:rPr>
-          <w:rFonts w:ascii="Arial" w:hAnsi="Arial" w:cs="Arial"/>
-        </w:rPr>
-        <w:t>/{</w:t>
-      </w:r>
-      <w:proofErr w:type="spellStart"/>
-      <w:r>
-        <w:rPr>
-          <w:rFonts w:ascii="Arial" w:hAnsi="Arial" w:cs="Arial"/>
-        </w:rPr>
-        <w:t>IdUsuario</w:t>
-      </w:r>
-      <w:proofErr w:type="spellEnd"/>
-      <w:r>
-        <w:rPr>
-          <w:rFonts w:ascii="Arial" w:hAnsi="Arial" w:cs="Arial"/>
-        </w:rPr>
-        <w:t xml:space="preserve">}" = Consultar </w:t>
-      </w:r>
-      <w:proofErr w:type="spellStart"/>
-      <w:r>
-        <w:rPr>
-          <w:rFonts w:ascii="Arial" w:hAnsi="Arial" w:cs="Arial"/>
-        </w:rPr>
-        <w:t>Infomacoes</w:t>
-      </w:r>
-      <w:proofErr w:type="spellEnd"/>
-      <w:r>
-        <w:rPr>
-          <w:rFonts w:ascii="Arial" w:hAnsi="Arial" w:cs="Arial"/>
-        </w:rPr>
-        <w:t xml:space="preserve"> Do </w:t>
-      </w:r>
-      <w:proofErr w:type="spellStart"/>
-      <w:r>
-        <w:rPr>
-          <w:rFonts w:ascii="Arial" w:hAnsi="Arial" w:cs="Arial"/>
-        </w:rPr>
-        <w:t>Usuario</w:t>
-      </w:r>
-      <w:proofErr w:type="spellEnd"/>
+      <w:r>
+        <w:rPr>
+          <w:rFonts w:ascii="Arial" w:hAnsi="Arial" w:cs="Arial"/>
+        </w:rPr>
+        <w:t>Get "Usuario/{IdUsuario}" = Consultar Infomacoes Do Usuario</w:t>
+      </w:r>
       <w:r>
         <w:rPr>
           <w:rFonts w:ascii="Arial" w:hAnsi="Arial" w:cs="Arial"/>
@@ -3740,44 +2814,8 @@
         <w:rPr>
           <w:rFonts w:ascii="Arial" w:hAnsi="Arial" w:cs="Arial"/>
         </w:rPr>
-        <w:t>Post "</w:t>
-      </w:r>
-      <w:proofErr w:type="spellStart"/>
-      <w:r>
-        <w:rPr>
-          <w:rFonts w:ascii="Arial" w:hAnsi="Arial" w:cs="Arial"/>
-        </w:rPr>
-        <w:t>Usuario</w:t>
-      </w:r>
-      <w:proofErr w:type="spellEnd"/>
-      <w:r>
-        <w:rPr>
-          <w:rFonts w:ascii="Arial" w:hAnsi="Arial" w:cs="Arial"/>
-        </w:rPr>
-        <w:t>/</w:t>
-      </w:r>
-      <w:proofErr w:type="spellStart"/>
-      <w:r>
-        <w:rPr>
-          <w:rFonts w:ascii="Arial" w:hAnsi="Arial" w:cs="Arial"/>
-        </w:rPr>
-        <w:t>RecuperarSenha</w:t>
-      </w:r>
-      <w:proofErr w:type="spellEnd"/>
-      <w:r>
-        <w:rPr>
-          <w:rFonts w:ascii="Arial" w:hAnsi="Arial" w:cs="Arial"/>
-        </w:rPr>
-        <w:t xml:space="preserve">" = </w:t>
-      </w:r>
-      <w:proofErr w:type="spellStart"/>
-      <w:r>
-        <w:rPr>
-          <w:rFonts w:ascii="Arial" w:hAnsi="Arial" w:cs="Arial"/>
-        </w:rPr>
-        <w:t>RecuperarSenha</w:t>
-      </w:r>
-      <w:proofErr w:type="spellEnd"/>
+        <w:t>Post "Usuario/RecuperarSenha" = RecuperarSenha</w:t>
+      </w:r>
       <w:r>
         <w:rPr>
           <w:rFonts w:ascii="Arial" w:hAnsi="Arial" w:cs="Arial"/>

</xml_diff>

<commit_message>
subindo correção backend relatorio do mes
</commit_message>
<xml_diff>
--- a/Analise/Documento de testes no Postman.docx
+++ b/Analise/Documento de testes no Postman.docx
@@ -147,14 +147,13 @@
       </w:pPr>
       <w:r>
         <w:rPr>
-          <w:rFonts w:ascii="Arial" w:hAnsi="Arial" w:cs="Arial"/>
           <w:noProof/>
         </w:rPr>
         <w:drawing>
-          <wp:inline distT="0" distB="0" distL="0" distR="0" wp14:anchorId="1A8FAB25" wp14:editId="14A5700E">
+          <wp:inline distT="0" distB="0" distL="0" distR="0" wp14:anchorId="7D5FA1F5" wp14:editId="28B0505C">
             <wp:extent cx="5400040" cy="3037840"/>
             <wp:effectExtent l="0" t="0" r="0" b="0"/>
-            <wp:docPr id="2" name="Imagem 2"/>
+            <wp:docPr id="4" name="Imagem 4"/>
             <wp:cNvGraphicFramePr>
               <a:graphicFrameLocks xmlns:a="http://schemas.openxmlformats.org/drawingml/2006/main" noChangeAspect="1"/>
             </wp:cNvGraphicFramePr>

</xml_diff>

<commit_message>
subindo alteracoes no editar anuncio
</commit_message>
<xml_diff>
--- a/Analise/Documento de testes no Postman.docx
+++ b/Analise/Documento de testes no Postman.docx
@@ -2299,52 +2299,54 @@
       <w:pPr>
         <w:rPr>
           <w:rFonts w:ascii="Arial" w:hAnsi="Arial" w:cs="Arial"/>
-        </w:rPr>
-      </w:pPr>
-      <w:r>
-        <w:rPr>
-          <w:rFonts w:ascii="Arial" w:hAnsi="Arial" w:cs="Arial"/>
+          <w:b/>
+          <w:bCs/>
+        </w:rPr>
+      </w:pPr>
+      <w:r>
+        <w:rPr>
+          <w:rFonts w:ascii="Arial" w:hAnsi="Arial" w:cs="Arial"/>
+        </w:rPr>
+        <w:t>(</w:t>
+      </w:r>
+      <w:r>
+        <w:rPr>
+          <w:rFonts w:ascii="Arial" w:hAnsi="Arial" w:cs="Arial"/>
+        </w:rPr>
+        <w:t>Post "Imagem/AdicionarVariasImagens" = Adicionar Varias Imagem</w:t>
+      </w:r>
+      <w:r>
+        <w:rPr>
+          <w:rFonts w:ascii="Arial" w:hAnsi="Arial" w:cs="Arial"/>
+        </w:rPr>
+        <w:t xml:space="preserve">) = </w:t>
+      </w:r>
+      <w:r>
+        <w:rPr>
+          <w:rFonts w:ascii="Arial" w:hAnsi="Arial" w:cs="Arial"/>
+          <w:b/>
+          <w:bCs/>
+          <w:highlight w:val="yellow"/>
+        </w:rPr>
+        <w:t>OK</w:t>
+      </w:r>
+    </w:p>
+    <w:p>
+      <w:pPr>
+        <w:rPr>
+          <w:rFonts w:ascii="Arial" w:hAnsi="Arial" w:cs="Arial"/>
+        </w:rPr>
+      </w:pPr>
+      <w:r>
+        <w:rPr>
+          <w:noProof/>
         </w:rPr>
         <w:lastRenderedPageBreak/>
-        <w:t>(</w:t>
-      </w:r>
-      <w:r>
-        <w:rPr>
-          <w:rFonts w:ascii="Arial" w:hAnsi="Arial" w:cs="Arial"/>
-        </w:rPr>
-        <w:t>Post "Imagem/AdicionarVariasImagens/{IdAnuncio}" = Adicionar Varias Imagem</w:t>
-      </w:r>
-      <w:r>
-        <w:rPr>
-          <w:rFonts w:ascii="Arial" w:hAnsi="Arial" w:cs="Arial"/>
-        </w:rPr>
-        <w:t xml:space="preserve">) = </w:t>
-      </w:r>
-      <w:r>
-        <w:rPr>
-          <w:rFonts w:ascii="Arial" w:hAnsi="Arial" w:cs="Arial"/>
-          <w:b/>
-          <w:bCs/>
-          <w:highlight w:val="yellow"/>
-        </w:rPr>
-        <w:t>OK</w:t>
-      </w:r>
-    </w:p>
-    <w:p>
-      <w:pPr>
-        <w:rPr>
-          <w:rFonts w:ascii="Arial" w:hAnsi="Arial" w:cs="Arial"/>
-        </w:rPr>
-      </w:pPr>
-      <w:r>
-        <w:rPr>
-          <w:noProof/>
-        </w:rPr>
         <w:drawing>
-          <wp:inline distT="0" distB="0" distL="0" distR="0" wp14:anchorId="6A676C2A" wp14:editId="1CAD6AC4">
-            <wp:extent cx="5400040" cy="2328545"/>
-            <wp:effectExtent l="0" t="0" r="0" b="0"/>
-            <wp:docPr id="24" name="Imagem 24"/>
+          <wp:inline distT="0" distB="0" distL="0" distR="0" wp14:anchorId="34516746" wp14:editId="502FE217">
+            <wp:extent cx="5400040" cy="3155315"/>
+            <wp:effectExtent l="0" t="0" r="0" b="9525"/>
+            <wp:docPr id="2" name="Imagem 2"/>
             <wp:cNvGraphicFramePr>
               <a:graphicFrameLocks xmlns:a="http://schemas.openxmlformats.org/drawingml/2006/main" noChangeAspect="1"/>
             </wp:cNvGraphicFramePr>
@@ -2364,7 +2366,7 @@
                   <pic:spPr>
                     <a:xfrm>
                       <a:off x="0" y="0"/>
-                      <a:ext cx="5400040" cy="2328545"/>
+                      <a:ext cx="5400040" cy="3155315"/>
                     </a:xfrm>
                     <a:prstGeom prst="rect">
                       <a:avLst/>
@@ -2381,54 +2383,6 @@
       <w:pPr>
         <w:rPr>
           <w:rFonts w:ascii="Arial" w:hAnsi="Arial" w:cs="Arial"/>
-          <w:b/>
-          <w:bCs/>
-          <w:lang w:val="en-US"/>
-        </w:rPr>
-      </w:pPr>
-      <w:r>
-        <w:rPr>
-          <w:rFonts w:ascii="Arial" w:hAnsi="Arial" w:cs="Arial"/>
-          <w:lang w:val="en-US"/>
-        </w:rPr>
-        <w:t>(</w:t>
-      </w:r>
-      <w:r>
-        <w:rPr>
-          <w:rFonts w:ascii="Arial" w:hAnsi="Arial" w:cs="Arial"/>
-          <w:lang w:val="en-US"/>
-        </w:rPr>
-        <w:t>Post "Login/" = Logar</w:t>
-      </w:r>
-      <w:r>
-        <w:rPr>
-          <w:rFonts w:ascii="Arial" w:hAnsi="Arial" w:cs="Arial"/>
-          <w:lang w:val="en-US"/>
-        </w:rPr>
-        <w:t>)</w:t>
-      </w:r>
-      <w:r>
-        <w:rPr>
-          <w:rFonts w:ascii="Arial" w:hAnsi="Arial" w:cs="Arial"/>
-          <w:lang w:val="en-US"/>
-        </w:rPr>
-        <w:t xml:space="preserve"> = </w:t>
-      </w:r>
-      <w:r>
-        <w:rPr>
-          <w:rFonts w:ascii="Arial" w:hAnsi="Arial" w:cs="Arial"/>
-          <w:b/>
-          <w:bCs/>
-          <w:highlight w:val="yellow"/>
-          <w:lang w:val="en-US"/>
-        </w:rPr>
-        <w:t>OK</w:t>
-      </w:r>
-    </w:p>
-    <w:p>
-      <w:pPr>
-        <w:rPr>
-          <w:rFonts w:ascii="Arial" w:hAnsi="Arial" w:cs="Arial"/>
         </w:rPr>
       </w:pPr>
       <w:r>
@@ -2436,10 +2390,10 @@
           <w:noProof/>
         </w:rPr>
         <w:drawing>
-          <wp:inline distT="0" distB="0" distL="0" distR="0" wp14:anchorId="43E59D12" wp14:editId="5AC79A66">
-            <wp:extent cx="5400040" cy="2269490"/>
+          <wp:inline distT="0" distB="0" distL="0" distR="0" wp14:anchorId="6A676C2A" wp14:editId="1CAD6AC4">
+            <wp:extent cx="5400040" cy="2328545"/>
             <wp:effectExtent l="0" t="0" r="0" b="0"/>
-            <wp:docPr id="27" name="Imagem 27"/>
+            <wp:docPr id="24" name="Imagem 24"/>
             <wp:cNvGraphicFramePr>
               <a:graphicFrameLocks xmlns:a="http://schemas.openxmlformats.org/drawingml/2006/main" noChangeAspect="1"/>
             </wp:cNvGraphicFramePr>
@@ -2459,7 +2413,7 @@
                   <pic:spPr>
                     <a:xfrm>
                       <a:off x="0" y="0"/>
-                      <a:ext cx="5400040" cy="2269490"/>
+                      <a:ext cx="5400040" cy="2328545"/>
                     </a:xfrm>
                     <a:prstGeom prst="rect">
                       <a:avLst/>
@@ -2476,32 +2430,24 @@
       <w:pPr>
         <w:rPr>
           <w:rFonts w:ascii="Arial" w:hAnsi="Arial" w:cs="Arial"/>
+          <w:b/>
+          <w:bCs/>
           <w:lang w:val="en-US"/>
         </w:rPr>
       </w:pPr>
-    </w:p>
-    <w:p>
-      <w:pPr>
-        <w:rPr>
-          <w:rFonts w:ascii="Arial" w:hAnsi="Arial" w:cs="Arial"/>
-          <w:b/>
-          <w:bCs/>
+      <w:r>
+        <w:rPr>
+          <w:rFonts w:ascii="Arial" w:hAnsi="Arial" w:cs="Arial"/>
           <w:lang w:val="en-US"/>
         </w:rPr>
-      </w:pPr>
+        <w:t>(</w:t>
+      </w:r>
       <w:r>
         <w:rPr>
           <w:rFonts w:ascii="Arial" w:hAnsi="Arial" w:cs="Arial"/>
           <w:lang w:val="en-US"/>
         </w:rPr>
-        <w:t>(</w:t>
-      </w:r>
-      <w:r>
-        <w:rPr>
-          <w:rFonts w:ascii="Arial" w:hAnsi="Arial" w:cs="Arial"/>
-          <w:lang w:val="en-US"/>
-        </w:rPr>
-        <w:t>Post "Login/Criarlogin" = Cadastrar Login</w:t>
+        <w:t>Post "Login/" = Logar</w:t>
       </w:r>
       <w:r>
         <w:rPr>
@@ -2532,7 +2478,6 @@
       <w:pPr>
         <w:rPr>
           <w:rFonts w:ascii="Arial" w:hAnsi="Arial" w:cs="Arial"/>
-          <w:lang w:val="en-US"/>
         </w:rPr>
       </w:pPr>
       <w:r>
@@ -2540,10 +2485,10 @@
           <w:noProof/>
         </w:rPr>
         <w:drawing>
-          <wp:inline distT="0" distB="0" distL="0" distR="0" wp14:anchorId="61FB90B6" wp14:editId="7A5F3E5E">
-            <wp:extent cx="5400040" cy="2351405"/>
+          <wp:inline distT="0" distB="0" distL="0" distR="0" wp14:anchorId="43E59D12" wp14:editId="5AC79A66">
+            <wp:extent cx="5400040" cy="2269490"/>
             <wp:effectExtent l="0" t="0" r="0" b="0"/>
-            <wp:docPr id="12" name="Imagem 12"/>
+            <wp:docPr id="27" name="Imagem 27"/>
             <wp:cNvGraphicFramePr>
               <a:graphicFrameLocks xmlns:a="http://schemas.openxmlformats.org/drawingml/2006/main" noChangeAspect="1"/>
             </wp:cNvGraphicFramePr>
@@ -2563,7 +2508,7 @@
                   <pic:spPr>
                     <a:xfrm>
                       <a:off x="0" y="0"/>
-                      <a:ext cx="5400040" cy="2351405"/>
+                      <a:ext cx="5400040" cy="2269490"/>
                     </a:xfrm>
                     <a:prstGeom prst="rect">
                       <a:avLst/>
@@ -2588,6 +2533,8 @@
       <w:pPr>
         <w:rPr>
           <w:rFonts w:ascii="Arial" w:hAnsi="Arial" w:cs="Arial"/>
+          <w:b/>
+          <w:bCs/>
           <w:lang w:val="en-US"/>
         </w:rPr>
       </w:pPr>
@@ -2596,8 +2543,28 @@
           <w:rFonts w:ascii="Arial" w:hAnsi="Arial" w:cs="Arial"/>
           <w:lang w:val="en-US"/>
         </w:rPr>
-        <w:lastRenderedPageBreak/>
-        <w:t xml:space="preserve">(Put "Usuario/" = Alterar) = </w:t>
+        <w:t>(</w:t>
+      </w:r>
+      <w:r>
+        <w:rPr>
+          <w:rFonts w:ascii="Arial" w:hAnsi="Arial" w:cs="Arial"/>
+          <w:lang w:val="en-US"/>
+        </w:rPr>
+        <w:t>Post "Login/Criarlogin" = Cadastrar Login</w:t>
+      </w:r>
+      <w:r>
+        <w:rPr>
+          <w:rFonts w:ascii="Arial" w:hAnsi="Arial" w:cs="Arial"/>
+          <w:lang w:val="en-US"/>
+        </w:rPr>
+        <w:t>)</w:t>
+      </w:r>
+      <w:r>
+        <w:rPr>
+          <w:rFonts w:ascii="Arial" w:hAnsi="Arial" w:cs="Arial"/>
+          <w:lang w:val="en-US"/>
+        </w:rPr>
+        <w:t xml:space="preserve"> = </w:t>
       </w:r>
       <w:r>
         <w:rPr>
@@ -2614,17 +2581,19 @@
       <w:pPr>
         <w:rPr>
           <w:rFonts w:ascii="Arial" w:hAnsi="Arial" w:cs="Arial"/>
+          <w:lang w:val="en-US"/>
         </w:rPr>
       </w:pPr>
       <w:r>
         <w:rPr>
           <w:noProof/>
         </w:rPr>
+        <w:lastRenderedPageBreak/>
         <w:drawing>
-          <wp:inline distT="0" distB="0" distL="0" distR="0" wp14:anchorId="367B133F" wp14:editId="2A9E29B6">
-            <wp:extent cx="5400040" cy="2322830"/>
-            <wp:effectExtent l="0" t="0" r="0" b="1270"/>
-            <wp:docPr id="28" name="Imagem 28"/>
+          <wp:inline distT="0" distB="0" distL="0" distR="0" wp14:anchorId="61FB90B6" wp14:editId="7A5F3E5E">
+            <wp:extent cx="5400040" cy="2351405"/>
+            <wp:effectExtent l="0" t="0" r="0" b="0"/>
+            <wp:docPr id="12" name="Imagem 12"/>
             <wp:cNvGraphicFramePr>
               <a:graphicFrameLocks xmlns:a="http://schemas.openxmlformats.org/drawingml/2006/main" noChangeAspect="1"/>
             </wp:cNvGraphicFramePr>
@@ -2644,7 +2613,7 @@
                   <pic:spPr>
                     <a:xfrm>
                       <a:off x="0" y="0"/>
-                      <a:ext cx="5400040" cy="2322830"/>
+                      <a:ext cx="5400040" cy="2351405"/>
                     </a:xfrm>
                     <a:prstGeom prst="rect">
                       <a:avLst/>
@@ -2661,88 +2630,23 @@
       <w:pPr>
         <w:rPr>
           <w:rFonts w:ascii="Arial" w:hAnsi="Arial" w:cs="Arial"/>
-        </w:rPr>
-      </w:pPr>
-    </w:p>
-    <w:p>
-      <w:pPr>
-        <w:rPr>
-          <w:rFonts w:ascii="Arial" w:hAnsi="Arial" w:cs="Arial"/>
-        </w:rPr>
-      </w:pPr>
-    </w:p>
-    <w:p>
-      <w:pPr>
-        <w:rPr>
-          <w:rFonts w:ascii="Arial" w:hAnsi="Arial" w:cs="Arial"/>
-        </w:rPr>
-      </w:pPr>
-    </w:p>
-    <w:p>
-      <w:pPr>
-        <w:rPr>
-          <w:rFonts w:ascii="Arial" w:hAnsi="Arial" w:cs="Arial"/>
-        </w:rPr>
-      </w:pPr>
-    </w:p>
-    <w:p>
-      <w:pPr>
-        <w:rPr>
-          <w:rFonts w:ascii="Arial" w:hAnsi="Arial" w:cs="Arial"/>
-        </w:rPr>
-      </w:pPr>
-    </w:p>
-    <w:p>
-      <w:pPr>
-        <w:rPr>
-          <w:rFonts w:ascii="Arial" w:hAnsi="Arial" w:cs="Arial"/>
-        </w:rPr>
-      </w:pPr>
-    </w:p>
-    <w:p>
-      <w:pPr>
-        <w:rPr>
-          <w:rFonts w:ascii="Arial" w:hAnsi="Arial" w:cs="Arial"/>
-        </w:rPr>
-      </w:pPr>
-    </w:p>
-    <w:p>
-      <w:pPr>
-        <w:rPr>
-          <w:rFonts w:ascii="Arial" w:hAnsi="Arial" w:cs="Arial"/>
-        </w:rPr>
-      </w:pPr>
-    </w:p>
-    <w:p>
-      <w:pPr>
-        <w:rPr>
-          <w:rFonts w:ascii="Arial" w:hAnsi="Arial" w:cs="Arial"/>
-        </w:rPr>
-      </w:pPr>
-    </w:p>
-    <w:p>
-      <w:pPr>
-        <w:rPr>
-          <w:rFonts w:ascii="Arial" w:hAnsi="Arial" w:cs="Arial"/>
-        </w:rPr>
-      </w:pPr>
-      <w:r>
-        <w:rPr>
-          <w:rFonts w:ascii="Arial" w:hAnsi="Arial" w:cs="Arial"/>
-        </w:rPr>
-        <w:t>(</w:t>
-      </w:r>
-      <w:r>
-        <w:rPr>
-          <w:rFonts w:ascii="Arial" w:hAnsi="Arial" w:cs="Arial"/>
-        </w:rPr>
-        <w:t>Get "Usuario/{IdUsuario}" = Consultar Infomacoes Do Usuario</w:t>
-      </w:r>
-      <w:r>
-        <w:rPr>
-          <w:rFonts w:ascii="Arial" w:hAnsi="Arial" w:cs="Arial"/>
-        </w:rPr>
-        <w:t xml:space="preserve">) = </w:t>
+          <w:lang w:val="en-US"/>
+        </w:rPr>
+      </w:pPr>
+    </w:p>
+    <w:p>
+      <w:pPr>
+        <w:rPr>
+          <w:rFonts w:ascii="Arial" w:hAnsi="Arial" w:cs="Arial"/>
+          <w:lang w:val="en-US"/>
+        </w:rPr>
+      </w:pPr>
+      <w:r>
+        <w:rPr>
+          <w:rFonts w:ascii="Arial" w:hAnsi="Arial" w:cs="Arial"/>
+          <w:lang w:val="en-US"/>
+        </w:rPr>
+        <w:t xml:space="preserve">(Put "Usuario/" = Alterar) = </w:t>
       </w:r>
       <w:r>
         <w:rPr>
@@ -2750,6 +2654,7 @@
           <w:b/>
           <w:bCs/>
           <w:highlight w:val="yellow"/>
+          <w:lang w:val="en-US"/>
         </w:rPr>
         <w:t>OK</w:t>
       </w:r>
@@ -2765,10 +2670,10 @@
           <w:noProof/>
         </w:rPr>
         <w:drawing>
-          <wp:inline distT="0" distB="0" distL="0" distR="0" wp14:anchorId="10B2EC15" wp14:editId="3B17A79D">
-            <wp:extent cx="5400040" cy="2326640"/>
-            <wp:effectExtent l="0" t="0" r="0" b="0"/>
-            <wp:docPr id="25" name="Imagem 25"/>
+          <wp:inline distT="0" distB="0" distL="0" distR="0" wp14:anchorId="367B133F" wp14:editId="2A9E29B6">
+            <wp:extent cx="5400040" cy="2322830"/>
+            <wp:effectExtent l="0" t="0" r="0" b="1270"/>
+            <wp:docPr id="28" name="Imagem 28"/>
             <wp:cNvGraphicFramePr>
               <a:graphicFrameLocks xmlns:a="http://schemas.openxmlformats.org/drawingml/2006/main" noChangeAspect="1"/>
             </wp:cNvGraphicFramePr>
@@ -2788,6 +2693,151 @@
                   <pic:spPr>
                     <a:xfrm>
                       <a:off x="0" y="0"/>
+                      <a:ext cx="5400040" cy="2322830"/>
+                    </a:xfrm>
+                    <a:prstGeom prst="rect">
+                      <a:avLst/>
+                    </a:prstGeom>
+                  </pic:spPr>
+                </pic:pic>
+              </a:graphicData>
+            </a:graphic>
+          </wp:inline>
+        </w:drawing>
+      </w:r>
+    </w:p>
+    <w:p>
+      <w:pPr>
+        <w:rPr>
+          <w:rFonts w:ascii="Arial" w:hAnsi="Arial" w:cs="Arial"/>
+        </w:rPr>
+      </w:pPr>
+    </w:p>
+    <w:p>
+      <w:pPr>
+        <w:rPr>
+          <w:rFonts w:ascii="Arial" w:hAnsi="Arial" w:cs="Arial"/>
+        </w:rPr>
+      </w:pPr>
+    </w:p>
+    <w:p>
+      <w:pPr>
+        <w:rPr>
+          <w:rFonts w:ascii="Arial" w:hAnsi="Arial" w:cs="Arial"/>
+        </w:rPr>
+      </w:pPr>
+    </w:p>
+    <w:p>
+      <w:pPr>
+        <w:rPr>
+          <w:rFonts w:ascii="Arial" w:hAnsi="Arial" w:cs="Arial"/>
+        </w:rPr>
+      </w:pPr>
+    </w:p>
+    <w:p>
+      <w:pPr>
+        <w:rPr>
+          <w:rFonts w:ascii="Arial" w:hAnsi="Arial" w:cs="Arial"/>
+        </w:rPr>
+      </w:pPr>
+    </w:p>
+    <w:p>
+      <w:pPr>
+        <w:rPr>
+          <w:rFonts w:ascii="Arial" w:hAnsi="Arial" w:cs="Arial"/>
+        </w:rPr>
+      </w:pPr>
+    </w:p>
+    <w:p>
+      <w:pPr>
+        <w:rPr>
+          <w:rFonts w:ascii="Arial" w:hAnsi="Arial" w:cs="Arial"/>
+        </w:rPr>
+      </w:pPr>
+    </w:p>
+    <w:p>
+      <w:pPr>
+        <w:rPr>
+          <w:rFonts w:ascii="Arial" w:hAnsi="Arial" w:cs="Arial"/>
+        </w:rPr>
+      </w:pPr>
+    </w:p>
+    <w:p>
+      <w:pPr>
+        <w:rPr>
+          <w:rFonts w:ascii="Arial" w:hAnsi="Arial" w:cs="Arial"/>
+        </w:rPr>
+      </w:pPr>
+    </w:p>
+    <w:p>
+      <w:pPr>
+        <w:rPr>
+          <w:rFonts w:ascii="Arial" w:hAnsi="Arial" w:cs="Arial"/>
+        </w:rPr>
+      </w:pPr>
+      <w:r>
+        <w:rPr>
+          <w:rFonts w:ascii="Arial" w:hAnsi="Arial" w:cs="Arial"/>
+        </w:rPr>
+        <w:t>(</w:t>
+      </w:r>
+      <w:r>
+        <w:rPr>
+          <w:rFonts w:ascii="Arial" w:hAnsi="Arial" w:cs="Arial"/>
+        </w:rPr>
+        <w:t>Get "Usuario/{IdUsuario}" = Consultar Infomacoes Do Usuario</w:t>
+      </w:r>
+      <w:r>
+        <w:rPr>
+          <w:rFonts w:ascii="Arial" w:hAnsi="Arial" w:cs="Arial"/>
+        </w:rPr>
+        <w:t xml:space="preserve">) = </w:t>
+      </w:r>
+      <w:r>
+        <w:rPr>
+          <w:rFonts w:ascii="Arial" w:hAnsi="Arial" w:cs="Arial"/>
+          <w:b/>
+          <w:bCs/>
+          <w:highlight w:val="yellow"/>
+        </w:rPr>
+        <w:t>OK</w:t>
+      </w:r>
+    </w:p>
+    <w:p>
+      <w:pPr>
+        <w:rPr>
+          <w:rFonts w:ascii="Arial" w:hAnsi="Arial" w:cs="Arial"/>
+        </w:rPr>
+      </w:pPr>
+      <w:r>
+        <w:rPr>
+          <w:noProof/>
+        </w:rPr>
+        <w:lastRenderedPageBreak/>
+        <w:drawing>
+          <wp:inline distT="0" distB="0" distL="0" distR="0" wp14:anchorId="10B2EC15" wp14:editId="3B17A79D">
+            <wp:extent cx="5400040" cy="2326640"/>
+            <wp:effectExtent l="0" t="0" r="0" b="0"/>
+            <wp:docPr id="25" name="Imagem 25"/>
+            <wp:cNvGraphicFramePr>
+              <a:graphicFrameLocks xmlns:a="http://schemas.openxmlformats.org/drawingml/2006/main" noChangeAspect="1"/>
+            </wp:cNvGraphicFramePr>
+            <a:graphic xmlns:a="http://schemas.openxmlformats.org/drawingml/2006/main">
+              <a:graphicData uri="http://schemas.openxmlformats.org/drawingml/2006/picture">
+                <pic:pic xmlns:pic="http://schemas.openxmlformats.org/drawingml/2006/picture">
+                  <pic:nvPicPr>
+                    <pic:cNvPr id="1" name=""/>
+                    <pic:cNvPicPr/>
+                  </pic:nvPicPr>
+                  <pic:blipFill>
+                    <a:blip r:embed="rId33"/>
+                    <a:stretch>
+                      <a:fillRect/>
+                    </a:stretch>
+                  </pic:blipFill>
+                  <pic:spPr>
+                    <a:xfrm>
+                      <a:off x="0" y="0"/>
                       <a:ext cx="5400040" cy="2326640"/>
                     </a:xfrm>
                     <a:prstGeom prst="rect">
@@ -2854,7 +2904,6 @@
         <w:rPr>
           <w:noProof/>
         </w:rPr>
-        <w:lastRenderedPageBreak/>
         <w:drawing>
           <wp:inline distT="0" distB="0" distL="0" distR="0" wp14:anchorId="1585FE8A" wp14:editId="5082B911">
             <wp:extent cx="5400040" cy="2322830"/>
@@ -2871,7 +2920,7 @@
                     <pic:cNvPicPr/>
                   </pic:nvPicPr>
                   <pic:blipFill>
-                    <a:blip r:embed="rId33"/>
+                    <a:blip r:embed="rId34"/>
                     <a:stretch>
                       <a:fillRect/>
                     </a:stretch>

</xml_diff>